<commit_message>
Added Excel and User Input in help test document
</commit_message>
<xml_diff>
--- a/assets/Keyword Test.docx
+++ b/assets/Keyword Test.docx
@@ -184,16 +184,12 @@
           <w:p>
             <w:pPr>
               <w:rPr>
-                <w:rFonts w:asciiTheme="majorHAnsi" w:hAnsiTheme="majorHAnsi"/>
-                <w:sz w:val="20"/>
-                <w:szCs w:val="20"/>
-              </w:rPr>
-            </w:pPr>
-            <w:r>
-              <w:rPr>
-                <w:rFonts w:asciiTheme="majorHAnsi" w:hAnsiTheme="majorHAnsi"/>
-                <w:sz w:val="20"/>
-                <w:szCs w:val="20"/>
+                <w:rFonts w:ascii="Arial" w:hAnsi="Arial" w:cs="Arial"/>
+              </w:rPr>
+            </w:pPr>
+            <w:r>
+              <w:rPr>
+                <w:rFonts w:ascii="Arial" w:hAnsi="Arial" w:cs="Arial"/>
               </w:rPr>
               <w:t>Keyword assume [[ is {{</w:t>
             </w:r>
@@ -206,16 +202,12 @@
           <w:p>
             <w:pPr>
               <w:rPr>
-                <w:rFonts w:asciiTheme="majorHAnsi" w:hAnsiTheme="majorHAnsi"/>
-                <w:sz w:val="20"/>
-                <w:szCs w:val="20"/>
-              </w:rPr>
-            </w:pPr>
-            <w:r>
-              <w:rPr>
-                <w:rFonts w:asciiTheme="majorHAnsi" w:hAnsiTheme="majorHAnsi"/>
-                <w:sz w:val="20"/>
-                <w:szCs w:val="20"/>
+                <w:rFonts w:ascii="Arial" w:hAnsi="Arial" w:cs="Arial"/>
+              </w:rPr>
+            </w:pPr>
+            <w:r>
+              <w:rPr>
+                <w:rFonts w:ascii="Arial" w:hAnsi="Arial" w:cs="Arial"/>
               </w:rPr>
               <w:t>Description</w:t>
             </w:r>
@@ -228,16 +220,12 @@
           <w:p>
             <w:pPr>
               <w:rPr>
-                <w:rFonts w:asciiTheme="majorHAnsi" w:hAnsiTheme="majorHAnsi"/>
-                <w:sz w:val="20"/>
-                <w:szCs w:val="20"/>
-              </w:rPr>
-            </w:pPr>
-            <w:r>
-              <w:rPr>
-                <w:rFonts w:asciiTheme="majorHAnsi" w:hAnsiTheme="majorHAnsi"/>
-                <w:sz w:val="20"/>
-                <w:szCs w:val="20"/>
+                <w:rFonts w:ascii="Arial" w:hAnsi="Arial" w:cs="Arial"/>
+              </w:rPr>
+            </w:pPr>
+            <w:r>
+              <w:rPr>
+                <w:rFonts w:ascii="Arial" w:hAnsi="Arial" w:cs="Arial"/>
               </w:rPr>
               <w:t>Keyword to Replace</w:t>
             </w:r>
@@ -1755,6 +1743,12 @@
     <w:p/>
     <w:p>
       <w:r>
+        <w:br w:type="page"/>
+      </w:r>
+    </w:p>
+    <w:p>
+      <w:r>
+        <w:lastRenderedPageBreak/>
         <w:t>User Input</w:t>
       </w:r>
       <w:r>
@@ -1769,9 +1763,9 @@
         <w:tblLook w:val="0420" w:firstRow="1" w:lastRow="0" w:firstColumn="0" w:lastColumn="0" w:noHBand="0" w:noVBand="1"/>
       </w:tblPr>
       <w:tblGrid>
-        <w:gridCol w:w="2459"/>
-        <w:gridCol w:w="2307"/>
-        <w:gridCol w:w="4727"/>
+        <w:gridCol w:w="4320"/>
+        <w:gridCol w:w="1417"/>
+        <w:gridCol w:w="3756"/>
       </w:tblGrid>
       <w:tr>
         <w:trPr>
@@ -1779,21 +1773,21 @@
         </w:trPr>
         <w:tc>
           <w:tcPr>
-            <w:tcW w:w="2459" w:type="dxa"/>
+            <w:tcW w:w="4335" w:type="dxa"/>
           </w:tcPr>
           <w:p>
             <w:pPr>
               <w:rPr>
-                <w:rFonts w:asciiTheme="majorHAnsi" w:hAnsiTheme="majorHAnsi"/>
-                <w:sz w:val="20"/>
-                <w:szCs w:val="20"/>
-              </w:rPr>
-            </w:pPr>
-            <w:r>
-              <w:rPr>
-                <w:rFonts w:asciiTheme="majorHAnsi" w:hAnsiTheme="majorHAnsi"/>
-                <w:sz w:val="20"/>
-                <w:szCs w:val="20"/>
+                <w:rFonts w:ascii="Arial" w:hAnsi="Arial" w:cs="Arial"/>
+                <w:b w:val="0"/>
+                <w:bCs w:val="0"/>
+              </w:rPr>
+            </w:pPr>
+            <w:r>
+              <w:rPr>
+                <w:rFonts w:ascii="Arial" w:hAnsi="Arial" w:cs="Arial"/>
+                <w:b w:val="0"/>
+                <w:bCs w:val="0"/>
               </w:rPr>
               <w:t>Keyword assume [[ is {{</w:t>
             </w:r>
@@ -1801,21 +1795,21 @@
         </w:tc>
         <w:tc>
           <w:tcPr>
-            <w:tcW w:w="2307" w:type="dxa"/>
+            <w:tcW w:w="1389" w:type="dxa"/>
           </w:tcPr>
           <w:p>
             <w:pPr>
               <w:rPr>
-                <w:rFonts w:asciiTheme="majorHAnsi" w:hAnsiTheme="majorHAnsi"/>
-                <w:sz w:val="20"/>
-                <w:szCs w:val="20"/>
-              </w:rPr>
-            </w:pPr>
-            <w:r>
-              <w:rPr>
-                <w:rFonts w:asciiTheme="majorHAnsi" w:hAnsiTheme="majorHAnsi"/>
-                <w:sz w:val="20"/>
-                <w:szCs w:val="20"/>
+                <w:rFonts w:ascii="Arial" w:hAnsi="Arial" w:cs="Arial"/>
+                <w:b w:val="0"/>
+                <w:bCs w:val="0"/>
+              </w:rPr>
+            </w:pPr>
+            <w:r>
+              <w:rPr>
+                <w:rFonts w:ascii="Arial" w:hAnsi="Arial" w:cs="Arial"/>
+                <w:b w:val="0"/>
+                <w:bCs w:val="0"/>
               </w:rPr>
               <w:t>Description</w:t>
             </w:r>
@@ -1823,21 +1817,21 @@
         </w:tc>
         <w:tc>
           <w:tcPr>
-            <w:tcW w:w="4727" w:type="dxa"/>
+            <w:tcW w:w="3769" w:type="dxa"/>
           </w:tcPr>
           <w:p>
             <w:pPr>
               <w:rPr>
-                <w:rFonts w:asciiTheme="majorHAnsi" w:hAnsiTheme="majorHAnsi"/>
-                <w:sz w:val="20"/>
-                <w:szCs w:val="20"/>
-              </w:rPr>
-            </w:pPr>
-            <w:r>
-              <w:rPr>
-                <w:rFonts w:asciiTheme="majorHAnsi" w:hAnsiTheme="majorHAnsi"/>
-                <w:sz w:val="20"/>
-                <w:szCs w:val="20"/>
+                <w:rFonts w:ascii="Arial" w:hAnsi="Arial" w:cs="Arial"/>
+                <w:b w:val="0"/>
+                <w:bCs w:val="0"/>
+              </w:rPr>
+            </w:pPr>
+            <w:r>
+              <w:rPr>
+                <w:rFonts w:ascii="Arial" w:hAnsi="Arial" w:cs="Arial"/>
+                <w:b w:val="0"/>
+                <w:bCs w:val="0"/>
               </w:rPr>
               <w:t>Keyword to Replace</w:t>
             </w:r>
@@ -1850,7 +1844,7 @@
         </w:trPr>
         <w:tc>
           <w:tcPr>
-            <w:tcW w:w="2459" w:type="dxa"/>
+            <w:tcW w:w="4335" w:type="dxa"/>
           </w:tcPr>
           <w:p>
             <w:pPr>
@@ -1868,57 +1862,72 @@
           </w:p>
           <w:p>
             <w:pPr>
-              <w:rPr>
-                <w:rStyle w:val="BookTitle"/>
-                <w:rFonts w:ascii="Arial" w:hAnsi="Arial" w:cs="Arial"/>
-                <w:b w:val="0"/>
-                <w:bCs w:val="0"/>
-                <w:i w:val="0"/>
-                <w:iCs w:val="0"/>
-                <w:sz w:val="16"/>
-                <w:szCs w:val="16"/>
-              </w:rPr>
-            </w:pPr>
-            <w:r>
-              <w:rPr>
-                <w:rStyle w:val="BookTitle"/>
-                <w:rFonts w:ascii="Arial" w:hAnsi="Arial" w:cs="Arial"/>
-                <w:b w:val="0"/>
-                <w:bCs w:val="0"/>
-                <w:i w:val="0"/>
-                <w:iCs w:val="0"/>
+              <w:shd w:val="clear" w:color="auto" w:fill="FFFFFF"/>
+              <w:spacing w:line="270" w:lineRule="atLeast"/>
+              <w:rPr>
+                <w:rFonts w:ascii="Arial" w:eastAsia="Times New Roman" w:hAnsi="Arial" w:cs="Arial"/>
+                <w:color w:val="3B3B3B"/>
+                <w:sz w:val="16"/>
+                <w:szCs w:val="16"/>
+              </w:rPr>
+            </w:pPr>
+            <w:r>
+              <w:rPr>
+                <w:rFonts w:ascii="Arial" w:hAnsi="Arial" w:cs="Arial"/>
+                <w:color w:val="A31515"/>
                 <w:sz w:val="16"/>
                 <w:szCs w:val="16"/>
               </w:rPr>
               <w:t>[[</w:t>
             </w:r>
+            <w:proofErr w:type="spellStart"/>
+            <w:r>
+              <w:rPr>
+                <w:rFonts w:ascii="Arial" w:hAnsi="Arial" w:cs="Arial"/>
+                <w:color w:val="A31515"/>
+                <w:sz w:val="16"/>
+                <w:szCs w:val="16"/>
+              </w:rPr>
+              <w:t>INPUT:</w:t>
+            </w:r>
             <w:proofErr w:type="gramStart"/>
             <w:r>
               <w:rPr>
-                <w:rStyle w:val="BookTitle"/>
-                <w:rFonts w:ascii="Arial" w:hAnsi="Arial" w:cs="Arial"/>
-                <w:b w:val="0"/>
-                <w:bCs w:val="0"/>
-                <w:i w:val="0"/>
-                <w:iCs w:val="0"/>
-                <w:sz w:val="16"/>
-                <w:szCs w:val="16"/>
-              </w:rPr>
-              <w:t>XL:A</w:t>
+                <w:rFonts w:ascii="Arial" w:hAnsi="Arial" w:cs="Arial"/>
+                <w:color w:val="A31515"/>
+                <w:sz w:val="16"/>
+                <w:szCs w:val="16"/>
+              </w:rPr>
+              <w:t>text:label</w:t>
             </w:r>
             <w:proofErr w:type="gramEnd"/>
             <w:r>
               <w:rPr>
-                <w:rStyle w:val="BookTitle"/>
-                <w:rFonts w:ascii="Arial" w:hAnsi="Arial" w:cs="Arial"/>
-                <w:b w:val="0"/>
-                <w:bCs w:val="0"/>
-                <w:i w:val="0"/>
-                <w:iCs w:val="0"/>
-                <w:sz w:val="16"/>
-                <w:szCs w:val="16"/>
-              </w:rPr>
-              <w:t>1}}</w:t>
+                <w:rFonts w:ascii="Arial" w:hAnsi="Arial" w:cs="Arial"/>
+                <w:color w:val="A31515"/>
+                <w:sz w:val="16"/>
+                <w:szCs w:val="16"/>
+              </w:rPr>
+              <w:t>:value</w:t>
+            </w:r>
+            <w:proofErr w:type="spellEnd"/>
+            <w:r>
+              <w:rPr>
+                <w:rFonts w:ascii="Arial" w:hAnsi="Arial" w:cs="Arial"/>
+                <w:color w:val="0000FF"/>
+                <w:sz w:val="16"/>
+                <w:szCs w:val="16"/>
+              </w:rPr>
+              <w:t>}}</w:t>
+            </w:r>
+            <w:r>
+              <w:rPr>
+                <w:rFonts w:ascii="Arial" w:hAnsi="Arial" w:cs="Arial"/>
+                <w:color w:val="A31515"/>
+                <w:sz w:val="16"/>
+                <w:szCs w:val="16"/>
+              </w:rPr>
+              <w:t xml:space="preserve"> </w:t>
             </w:r>
           </w:p>
           <w:p>
@@ -1938,7 +1947,7 @@
         </w:tc>
         <w:tc>
           <w:tcPr>
-            <w:tcW w:w="2307" w:type="dxa"/>
+            <w:tcW w:w="1389" w:type="dxa"/>
           </w:tcPr>
           <w:p>
             <w:pPr>
@@ -1956,35 +1965,43 @@
           </w:p>
           <w:p>
             <w:pPr>
-              <w:rPr>
-                <w:rStyle w:val="BookTitle"/>
-                <w:rFonts w:ascii="Arial" w:hAnsi="Arial" w:cs="Arial"/>
-                <w:b w:val="0"/>
-                <w:bCs w:val="0"/>
-                <w:i w:val="0"/>
-                <w:iCs w:val="0"/>
-                <w:sz w:val="16"/>
-                <w:szCs w:val="16"/>
-              </w:rPr>
-            </w:pPr>
-            <w:r>
-              <w:rPr>
-                <w:rStyle w:val="BookTitle"/>
-                <w:rFonts w:ascii="Arial" w:hAnsi="Arial" w:cs="Arial"/>
-                <w:b w:val="0"/>
-                <w:bCs w:val="0"/>
-                <w:i w:val="0"/>
-                <w:iCs w:val="0"/>
-                <w:sz w:val="16"/>
-                <w:szCs w:val="16"/>
-              </w:rPr>
-              <w:t>Basic cell reference</w:t>
-            </w:r>
+              <w:shd w:val="clear" w:color="auto" w:fill="FFFFFF"/>
+              <w:spacing w:line="270" w:lineRule="atLeast"/>
+              <w:rPr>
+                <w:rFonts w:ascii="Arial" w:eastAsia="Times New Roman" w:hAnsi="Arial" w:cs="Arial"/>
+                <w:color w:val="3B3B3B"/>
+                <w:sz w:val="16"/>
+                <w:szCs w:val="16"/>
+              </w:rPr>
+            </w:pPr>
+            <w:r>
+              <w:rPr>
+                <w:rFonts w:ascii="Arial" w:hAnsi="Arial" w:cs="Arial"/>
+                <w:color w:val="A31515"/>
+                <w:sz w:val="16"/>
+                <w:szCs w:val="16"/>
+              </w:rPr>
+              <w:t>Text input with label and default value</w:t>
+            </w:r>
+          </w:p>
+          <w:p>
+            <w:pPr>
+              <w:rPr>
+                <w:rStyle w:val="BookTitle"/>
+                <w:rFonts w:ascii="Arial" w:hAnsi="Arial" w:cs="Arial"/>
+                <w:b w:val="0"/>
+                <w:bCs w:val="0"/>
+                <w:i w:val="0"/>
+                <w:iCs w:val="0"/>
+                <w:sz w:val="16"/>
+                <w:szCs w:val="16"/>
+              </w:rPr>
+            </w:pPr>
           </w:p>
         </w:tc>
         <w:tc>
           <w:tcPr>
-            <w:tcW w:w="4727" w:type="dxa"/>
+            <w:tcW w:w="3769" w:type="dxa"/>
           </w:tcPr>
           <w:p>
             <w:pPr>
@@ -2002,65 +2019,155 @@
           </w:p>
           <w:p>
             <w:pPr>
-              <w:rPr>
-                <w:rStyle w:val="BookTitle"/>
-                <w:rFonts w:ascii="Arial" w:hAnsi="Arial" w:cs="Arial"/>
-                <w:b w:val="0"/>
-                <w:bCs w:val="0"/>
-                <w:i w:val="0"/>
-                <w:iCs w:val="0"/>
-                <w:sz w:val="16"/>
-                <w:szCs w:val="16"/>
-              </w:rPr>
-            </w:pPr>
-            <w:r>
-              <w:rPr>
-                <w:rStyle w:val="BookTitle"/>
-                <w:rFonts w:ascii="Arial" w:hAnsi="Arial" w:cs="Arial"/>
-                <w:b w:val="0"/>
-                <w:bCs w:val="0"/>
-                <w:i w:val="0"/>
-                <w:iCs w:val="0"/>
+              <w:shd w:val="clear" w:color="auto" w:fill="FFFFFF"/>
+              <w:spacing w:line="270" w:lineRule="atLeast"/>
+              <w:rPr>
+                <w:rFonts w:ascii="Arial" w:hAnsi="Arial" w:cs="Arial"/>
+                <w:color w:val="0000FF"/>
+                <w:sz w:val="16"/>
+                <w:szCs w:val="16"/>
+              </w:rPr>
+            </w:pPr>
+          </w:p>
+          <w:p>
+            <w:pPr>
+              <w:shd w:val="clear" w:color="auto" w:fill="FFFFFF"/>
+              <w:spacing w:line="270" w:lineRule="atLeast"/>
+              <w:rPr>
+                <w:rFonts w:ascii="Arial" w:eastAsia="Times New Roman" w:hAnsi="Arial" w:cs="Arial"/>
+                <w:color w:val="3B3B3B"/>
+                <w:sz w:val="16"/>
+                <w:szCs w:val="16"/>
+              </w:rPr>
+            </w:pPr>
+            <w:r>
+              <w:rPr>
+                <w:rFonts w:ascii="Arial" w:hAnsi="Arial" w:cs="Arial"/>
+                <w:color w:val="0000FF"/>
                 <w:sz w:val="16"/>
                 <w:szCs w:val="16"/>
               </w:rPr>
               <w:t>{{</w:t>
             </w:r>
+            <w:proofErr w:type="spellStart"/>
+            <w:r>
+              <w:rPr>
+                <w:rFonts w:ascii="Arial" w:hAnsi="Arial" w:cs="Arial"/>
+                <w:color w:val="A31515"/>
+                <w:sz w:val="16"/>
+                <w:szCs w:val="16"/>
+              </w:rPr>
+              <w:t>INPUT:</w:t>
+            </w:r>
             <w:proofErr w:type="gramStart"/>
             <w:r>
               <w:rPr>
-                <w:rStyle w:val="BookTitle"/>
-                <w:rFonts w:ascii="Arial" w:hAnsi="Arial" w:cs="Arial"/>
-                <w:b w:val="0"/>
-                <w:bCs w:val="0"/>
-                <w:i w:val="0"/>
-                <w:iCs w:val="0"/>
-                <w:sz w:val="16"/>
-                <w:szCs w:val="16"/>
-              </w:rPr>
-              <w:t>XL:F</w:t>
-            </w:r>
+                <w:rFonts w:ascii="Arial" w:hAnsi="Arial" w:cs="Arial"/>
+                <w:color w:val="A31515"/>
+                <w:sz w:val="16"/>
+                <w:szCs w:val="16"/>
+              </w:rPr>
+              <w:t>text:</w:t>
+            </w:r>
+            <w:r>
+              <w:rPr>
+                <w:rFonts w:ascii="Arial" w:hAnsi="Arial" w:cs="Arial"/>
+                <w:color w:val="A31515"/>
+                <w:sz w:val="16"/>
+                <w:szCs w:val="16"/>
+              </w:rPr>
+              <w:t>Enter</w:t>
+            </w:r>
+            <w:proofErr w:type="spellEnd"/>
             <w:proofErr w:type="gramEnd"/>
             <w:r>
               <w:rPr>
-                <w:rStyle w:val="BookTitle"/>
-                <w:rFonts w:ascii="Arial" w:hAnsi="Arial" w:cs="Arial"/>
-                <w:b w:val="0"/>
-                <w:bCs w:val="0"/>
-                <w:i w:val="0"/>
-                <w:iCs w:val="0"/>
-                <w:sz w:val="16"/>
-                <w:szCs w:val="16"/>
-              </w:rPr>
-              <w:t>11}}</w:t>
-            </w:r>
+                <w:rFonts w:ascii="Arial" w:hAnsi="Arial" w:cs="Arial"/>
+                <w:color w:val="A31515"/>
+                <w:sz w:val="16"/>
+                <w:szCs w:val="16"/>
+              </w:rPr>
+              <w:t xml:space="preserve"> your </w:t>
+            </w:r>
+            <w:proofErr w:type="spellStart"/>
+            <w:r>
+              <w:rPr>
+                <w:rFonts w:ascii="Arial" w:hAnsi="Arial" w:cs="Arial"/>
+                <w:color w:val="A31515"/>
+                <w:sz w:val="16"/>
+                <w:szCs w:val="16"/>
+              </w:rPr>
+              <w:t>name</w:t>
+            </w:r>
+            <w:r>
+              <w:rPr>
+                <w:rFonts w:ascii="Arial" w:hAnsi="Arial" w:cs="Arial"/>
+                <w:color w:val="A31515"/>
+                <w:sz w:val="16"/>
+                <w:szCs w:val="16"/>
+              </w:rPr>
+              <w:t>:</w:t>
+            </w:r>
+            <w:r>
+              <w:rPr>
+                <w:rFonts w:ascii="Arial" w:hAnsi="Arial" w:cs="Arial"/>
+                <w:color w:val="A31515"/>
+                <w:sz w:val="16"/>
+                <w:szCs w:val="16"/>
+              </w:rPr>
+              <w:t>David</w:t>
+            </w:r>
+            <w:proofErr w:type="spellEnd"/>
+            <w:r>
+              <w:rPr>
+                <w:rFonts w:ascii="Arial" w:hAnsi="Arial" w:cs="Arial"/>
+                <w:color w:val="A31515"/>
+                <w:sz w:val="16"/>
+                <w:szCs w:val="16"/>
+              </w:rPr>
+              <w:t xml:space="preserve"> Seguin</w:t>
+            </w:r>
+            <w:r>
+              <w:rPr>
+                <w:rFonts w:ascii="Arial" w:hAnsi="Arial" w:cs="Arial"/>
+                <w:color w:val="0000FF"/>
+                <w:sz w:val="16"/>
+                <w:szCs w:val="16"/>
+              </w:rPr>
+              <w:t>}}</w:t>
+            </w:r>
+            <w:proofErr w:type="spellStart"/>
+            <w:r>
+              <w:rPr>
+                <w:rFonts w:ascii="Arial" w:hAnsi="Arial" w:cs="Arial"/>
+                <w:color w:val="A31515"/>
+                <w:sz w:val="16"/>
+                <w:szCs w:val="16"/>
+              </w:rPr>
+              <w:t xml:space="preserve"> </w:t>
+            </w:r>
+          </w:p>
+          <w:p>
+            <w:pPr>
+              <w:rPr>
+                <w:rStyle w:val="BookTitle"/>
+                <w:rFonts w:ascii="Arial" w:hAnsi="Arial" w:cs="Arial"/>
+                <w:b w:val="0"/>
+                <w:bCs w:val="0"/>
+                <w:i w:val="0"/>
+                <w:iCs w:val="0"/>
+                <w:sz w:val="16"/>
+                <w:szCs w:val="16"/>
+              </w:rPr>
+            </w:pPr>
           </w:p>
         </w:tc>
+        <w:proofErr w:type="spellEnd"/>
       </w:tr>
       <w:tr>
         <w:tc>
           <w:tcPr>
-            <w:tcW w:w="2459" w:type="dxa"/>
+            <w:tcW w:w="4335" w:type="dxa"/>
           </w:tcPr>
           <w:p>
             <w:pPr>
@@ -2078,57 +2185,63 @@
           </w:p>
           <w:p>
             <w:pPr>
-              <w:rPr>
-                <w:rStyle w:val="BookTitle"/>
-                <w:rFonts w:ascii="Arial" w:hAnsi="Arial" w:cs="Arial"/>
-                <w:b w:val="0"/>
-                <w:bCs w:val="0"/>
-                <w:i w:val="0"/>
-                <w:iCs w:val="0"/>
-                <w:sz w:val="16"/>
-                <w:szCs w:val="16"/>
-              </w:rPr>
-            </w:pPr>
-            <w:r>
-              <w:rPr>
-                <w:rStyle w:val="BookTitle"/>
-                <w:rFonts w:ascii="Arial" w:hAnsi="Arial" w:cs="Arial"/>
-                <w:b w:val="0"/>
-                <w:bCs w:val="0"/>
-                <w:i w:val="0"/>
-                <w:iCs w:val="0"/>
+              <w:shd w:val="clear" w:color="auto" w:fill="FFFFFF"/>
+              <w:spacing w:line="270" w:lineRule="atLeast"/>
+              <w:rPr>
+                <w:rFonts w:ascii="Arial" w:eastAsia="Times New Roman" w:hAnsi="Arial" w:cs="Arial"/>
+                <w:color w:val="3B3B3B"/>
+                <w:sz w:val="16"/>
+                <w:szCs w:val="16"/>
+              </w:rPr>
+            </w:pPr>
+            <w:r>
+              <w:rPr>
+                <w:rFonts w:ascii="Arial" w:hAnsi="Arial" w:cs="Arial"/>
+                <w:color w:val="A31515"/>
                 <w:sz w:val="16"/>
                 <w:szCs w:val="16"/>
               </w:rPr>
               <w:t>[[</w:t>
             </w:r>
+            <w:proofErr w:type="spellStart"/>
             <w:proofErr w:type="gramStart"/>
             <w:r>
               <w:rPr>
-                <w:rStyle w:val="BookTitle"/>
-                <w:rFonts w:ascii="Arial" w:hAnsi="Arial" w:cs="Arial"/>
-                <w:b w:val="0"/>
-                <w:bCs w:val="0"/>
-                <w:i w:val="0"/>
-                <w:iCs w:val="0"/>
-                <w:sz w:val="16"/>
-                <w:szCs w:val="16"/>
-              </w:rPr>
-              <w:t>XL:Sheet</w:t>
+                <w:rFonts w:ascii="Arial" w:hAnsi="Arial" w:cs="Arial"/>
+                <w:color w:val="A31515"/>
+                <w:sz w:val="16"/>
+                <w:szCs w:val="16"/>
+              </w:rPr>
+              <w:t>INPUT:area</w:t>
             </w:r>
             <w:proofErr w:type="gramEnd"/>
             <w:r>
               <w:rPr>
-                <w:rStyle w:val="BookTitle"/>
-                <w:rFonts w:ascii="Arial" w:hAnsi="Arial" w:cs="Arial"/>
-                <w:b w:val="0"/>
-                <w:bCs w:val="0"/>
-                <w:i w:val="0"/>
-                <w:iCs w:val="0"/>
-                <w:sz w:val="16"/>
-                <w:szCs w:val="16"/>
-              </w:rPr>
-              <w:t>2!B5}}</w:t>
+                <w:rFonts w:ascii="Arial" w:hAnsi="Arial" w:cs="Arial"/>
+                <w:color w:val="A31515"/>
+                <w:sz w:val="16"/>
+                <w:szCs w:val="16"/>
+              </w:rPr>
+              <w:t>:label:value:height</w:t>
+            </w:r>
+            <w:proofErr w:type="spellEnd"/>
+            <w:r>
+              <w:rPr>
+                <w:rFonts w:ascii="Arial" w:hAnsi="Arial" w:cs="Arial"/>
+                <w:color w:val="0000FF"/>
+                <w:sz w:val="16"/>
+                <w:szCs w:val="16"/>
+              </w:rPr>
+              <w:t>}}</w:t>
+            </w:r>
+            <w:r>
+              <w:rPr>
+                <w:rFonts w:ascii="Arial" w:hAnsi="Arial" w:cs="Arial"/>
+                <w:color w:val="A31515"/>
+                <w:sz w:val="16"/>
+                <w:szCs w:val="16"/>
+              </w:rPr>
+              <w:t xml:space="preserve"> </w:t>
             </w:r>
           </w:p>
           <w:p>
@@ -2148,7 +2261,7 @@
         </w:tc>
         <w:tc>
           <w:tcPr>
-            <w:tcW w:w="2307" w:type="dxa"/>
+            <w:tcW w:w="1389" w:type="dxa"/>
           </w:tcPr>
           <w:p>
             <w:pPr>
@@ -2166,29 +2279,23 @@
           </w:p>
           <w:p>
             <w:pPr>
-              <w:rPr>
-                <w:rStyle w:val="BookTitle"/>
-                <w:rFonts w:ascii="Arial" w:hAnsi="Arial" w:cs="Arial"/>
-                <w:b w:val="0"/>
-                <w:bCs w:val="0"/>
-                <w:i w:val="0"/>
-                <w:iCs w:val="0"/>
-                <w:sz w:val="16"/>
-                <w:szCs w:val="16"/>
-              </w:rPr>
-            </w:pPr>
-            <w:r>
-              <w:rPr>
-                <w:rStyle w:val="BookTitle"/>
-                <w:rFonts w:ascii="Arial" w:hAnsi="Arial" w:cs="Arial"/>
-                <w:b w:val="0"/>
-                <w:bCs w:val="0"/>
-                <w:i w:val="0"/>
-                <w:iCs w:val="0"/>
-                <w:sz w:val="16"/>
-                <w:szCs w:val="16"/>
-              </w:rPr>
-              <w:t>Reference with sheet name</w:t>
+              <w:shd w:val="clear" w:color="auto" w:fill="FFFFFF"/>
+              <w:spacing w:line="270" w:lineRule="atLeast"/>
+              <w:rPr>
+                <w:rFonts w:ascii="Arial" w:eastAsia="Times New Roman" w:hAnsi="Arial" w:cs="Arial"/>
+                <w:color w:val="3B3B3B"/>
+                <w:sz w:val="16"/>
+                <w:szCs w:val="16"/>
+              </w:rPr>
+            </w:pPr>
+            <w:r>
+              <w:rPr>
+                <w:rFonts w:ascii="Arial" w:hAnsi="Arial" w:cs="Arial"/>
+                <w:color w:val="A31515"/>
+                <w:sz w:val="16"/>
+                <w:szCs w:val="16"/>
+              </w:rPr>
+              <w:t>Text area (multi-line) with label, default value, and optional height in pixels</w:t>
             </w:r>
           </w:p>
           <w:p>
@@ -2208,75 +2315,153 @@
         </w:tc>
         <w:tc>
           <w:tcPr>
-            <w:tcW w:w="4727" w:type="dxa"/>
+            <w:tcW w:w="3769" w:type="dxa"/>
           </w:tcPr>
           <w:p>
             <w:pPr>
-              <w:rPr>
-                <w:rStyle w:val="BookTitle"/>
-                <w:rFonts w:ascii="Arial" w:hAnsi="Arial" w:cs="Arial"/>
-                <w:b w:val="0"/>
-                <w:bCs w:val="0"/>
-                <w:i w:val="0"/>
-                <w:iCs w:val="0"/>
-                <w:sz w:val="16"/>
-                <w:szCs w:val="16"/>
-              </w:rPr>
-            </w:pPr>
-          </w:p>
-          <w:p>
-            <w:pPr>
-              <w:rPr>
-                <w:rStyle w:val="BookTitle"/>
-                <w:rFonts w:ascii="Arial" w:hAnsi="Arial" w:cs="Arial"/>
-                <w:b w:val="0"/>
-                <w:bCs w:val="0"/>
-                <w:i w:val="0"/>
-                <w:iCs w:val="0"/>
-                <w:sz w:val="16"/>
-                <w:szCs w:val="16"/>
-              </w:rPr>
-            </w:pPr>
-            <w:r>
-              <w:rPr>
-                <w:rStyle w:val="BookTitle"/>
-                <w:rFonts w:ascii="Arial" w:hAnsi="Arial" w:cs="Arial"/>
-                <w:b w:val="0"/>
-                <w:bCs w:val="0"/>
-                <w:i w:val="0"/>
-                <w:iCs w:val="0"/>
+              <w:shd w:val="clear" w:color="auto" w:fill="FFFFFF"/>
+              <w:spacing w:line="270" w:lineRule="atLeast"/>
+              <w:rPr>
+                <w:rFonts w:ascii="Arial" w:hAnsi="Arial" w:cs="Arial"/>
+                <w:color w:val="0000FF"/>
+                <w:sz w:val="16"/>
+                <w:szCs w:val="16"/>
+              </w:rPr>
+            </w:pPr>
+          </w:p>
+          <w:p>
+            <w:pPr>
+              <w:shd w:val="clear" w:color="auto" w:fill="FFFFFF"/>
+              <w:spacing w:line="270" w:lineRule="atLeast"/>
+              <w:rPr>
+                <w:rFonts w:ascii="Arial" w:eastAsia="Times New Roman" w:hAnsi="Arial" w:cs="Arial"/>
+                <w:color w:val="3B3B3B"/>
+                <w:sz w:val="16"/>
+                <w:szCs w:val="16"/>
+              </w:rPr>
+            </w:pPr>
+            <w:r>
+              <w:rPr>
+                <w:rFonts w:ascii="Arial" w:hAnsi="Arial" w:cs="Arial"/>
+                <w:color w:val="0000FF"/>
                 <w:sz w:val="16"/>
                 <w:szCs w:val="16"/>
               </w:rPr>
               <w:t>{{</w:t>
             </w:r>
+            <w:proofErr w:type="spellStart"/>
             <w:proofErr w:type="gramStart"/>
             <w:r>
               <w:rPr>
-                <w:rStyle w:val="BookTitle"/>
-                <w:rFonts w:ascii="Arial" w:hAnsi="Arial" w:cs="Arial"/>
-                <w:b w:val="0"/>
-                <w:bCs w:val="0"/>
-                <w:i w:val="0"/>
-                <w:iCs w:val="0"/>
-                <w:sz w:val="16"/>
-                <w:szCs w:val="16"/>
-              </w:rPr>
-              <w:t>XL:Support</w:t>
+                <w:rFonts w:ascii="Arial" w:hAnsi="Arial" w:cs="Arial"/>
+                <w:color w:val="A31515"/>
+                <w:sz w:val="16"/>
+                <w:szCs w:val="16"/>
+              </w:rPr>
+              <w:t>INPUT:area</w:t>
             </w:r>
             <w:proofErr w:type="gramEnd"/>
             <w:r>
               <w:rPr>
-                <w:rStyle w:val="BookTitle"/>
-                <w:rFonts w:ascii="Arial" w:hAnsi="Arial" w:cs="Arial"/>
-                <w:b w:val="0"/>
-                <w:bCs w:val="0"/>
-                <w:i w:val="0"/>
-                <w:iCs w:val="0"/>
-                <w:sz w:val="16"/>
-                <w:szCs w:val="16"/>
-              </w:rPr>
-              <w:t>!J7}}</w:t>
+                <w:rFonts w:ascii="Arial" w:hAnsi="Arial" w:cs="Arial"/>
+                <w:color w:val="A31515"/>
+                <w:sz w:val="16"/>
+                <w:szCs w:val="16"/>
+              </w:rPr>
+              <w:t>:</w:t>
+            </w:r>
+            <w:r>
+              <w:rPr>
+                <w:rFonts w:ascii="Arial" w:hAnsi="Arial" w:cs="Arial"/>
+                <w:color w:val="A31515"/>
+                <w:sz w:val="16"/>
+                <w:szCs w:val="16"/>
+              </w:rPr>
+              <w:t>Enter</w:t>
+            </w:r>
+            <w:proofErr w:type="spellEnd"/>
+            <w:r>
+              <w:rPr>
+                <w:rFonts w:ascii="Arial" w:hAnsi="Arial" w:cs="Arial"/>
+                <w:color w:val="A31515"/>
+                <w:sz w:val="16"/>
+                <w:szCs w:val="16"/>
+              </w:rPr>
+              <w:t xml:space="preserve"> </w:t>
+            </w:r>
+            <w:proofErr w:type="spellStart"/>
+            <w:r>
+              <w:rPr>
+                <w:rFonts w:ascii="Arial" w:hAnsi="Arial" w:cs="Arial"/>
+                <w:color w:val="A31515"/>
+                <w:sz w:val="16"/>
+                <w:szCs w:val="16"/>
+              </w:rPr>
+              <w:t>Summary</w:t>
+            </w:r>
+            <w:r>
+              <w:rPr>
+                <w:rFonts w:ascii="Arial" w:hAnsi="Arial" w:cs="Arial"/>
+                <w:color w:val="A31515"/>
+                <w:sz w:val="16"/>
+                <w:szCs w:val="16"/>
+              </w:rPr>
+              <w:t>:</w:t>
+            </w:r>
+            <w:r>
+              <w:rPr>
+                <w:rFonts w:ascii="Arial" w:hAnsi="Arial" w:cs="Arial"/>
+                <w:color w:val="A31515"/>
+                <w:sz w:val="16"/>
+                <w:szCs w:val="16"/>
+              </w:rPr>
+              <w:t>Summary</w:t>
+            </w:r>
+            <w:proofErr w:type="spellEnd"/>
+            <w:r>
+              <w:rPr>
+                <w:rFonts w:ascii="Arial" w:hAnsi="Arial" w:cs="Arial"/>
+                <w:color w:val="A31515"/>
+                <w:sz w:val="16"/>
+                <w:szCs w:val="16"/>
+              </w:rPr>
+              <w:t xml:space="preserve"> goes here</w:t>
+            </w:r>
+            <w:r>
+              <w:rPr>
+                <w:rFonts w:ascii="Arial" w:hAnsi="Arial" w:cs="Arial"/>
+                <w:color w:val="A31515"/>
+                <w:sz w:val="16"/>
+                <w:szCs w:val="16"/>
+              </w:rPr>
+              <w:t>:</w:t>
+            </w:r>
+            <w:r>
+              <w:rPr>
+                <w:rFonts w:ascii="Arial" w:hAnsi="Arial" w:cs="Arial"/>
+                <w:color w:val="A31515"/>
+                <w:sz w:val="16"/>
+                <w:szCs w:val="16"/>
+              </w:rPr>
+              <w:t>300</w:t>
+            </w:r>
+            <w:r>
+              <w:rPr>
+                <w:rFonts w:ascii="Arial" w:hAnsi="Arial" w:cs="Arial"/>
+                <w:color w:val="0000FF"/>
+                <w:sz w:val="16"/>
+                <w:szCs w:val="16"/>
+              </w:rPr>
+              <w:t>}}</w:t>
+            </w:r>
+            <w:r>
+              <w:rPr>
+                <w:rFonts w:ascii="Arial" w:hAnsi="Arial" w:cs="Arial"/>
+                <w:color w:val="A31515"/>
+                <w:sz w:val="16"/>
+                <w:szCs w:val="16"/>
+              </w:rPr>
+              <w:t xml:space="preserve"> </w:t>
             </w:r>
           </w:p>
           <w:p>
@@ -2301,7 +2486,7 @@
         </w:trPr>
         <w:tc>
           <w:tcPr>
-            <w:tcW w:w="2459" w:type="dxa"/>
+            <w:tcW w:w="4335" w:type="dxa"/>
           </w:tcPr>
           <w:p>
             <w:pPr>
@@ -2319,57 +2504,63 @@
           </w:p>
           <w:p>
             <w:pPr>
-              <w:rPr>
-                <w:rStyle w:val="BookTitle"/>
-                <w:rFonts w:ascii="Arial" w:hAnsi="Arial" w:cs="Arial"/>
-                <w:b w:val="0"/>
-                <w:bCs w:val="0"/>
-                <w:i w:val="0"/>
-                <w:iCs w:val="0"/>
-                <w:sz w:val="16"/>
-                <w:szCs w:val="16"/>
-              </w:rPr>
-            </w:pPr>
-            <w:r>
-              <w:rPr>
-                <w:rStyle w:val="BookTitle"/>
-                <w:rFonts w:ascii="Arial" w:hAnsi="Arial" w:cs="Arial"/>
-                <w:b w:val="0"/>
-                <w:bCs w:val="0"/>
-                <w:i w:val="0"/>
-                <w:iCs w:val="0"/>
+              <w:shd w:val="clear" w:color="auto" w:fill="FFFFFF"/>
+              <w:spacing w:line="270" w:lineRule="atLeast"/>
+              <w:rPr>
+                <w:rFonts w:ascii="Arial" w:eastAsia="Times New Roman" w:hAnsi="Arial" w:cs="Arial"/>
+                <w:color w:val="3B3B3B"/>
+                <w:sz w:val="16"/>
+                <w:szCs w:val="16"/>
+              </w:rPr>
+            </w:pPr>
+            <w:r>
+              <w:rPr>
+                <w:rFonts w:ascii="Arial" w:hAnsi="Arial" w:cs="Arial"/>
+                <w:color w:val="A31515"/>
                 <w:sz w:val="16"/>
                 <w:szCs w:val="16"/>
               </w:rPr>
               <w:t>[[</w:t>
             </w:r>
+            <w:proofErr w:type="spellStart"/>
             <w:proofErr w:type="gramStart"/>
             <w:r>
               <w:rPr>
-                <w:rStyle w:val="BookTitle"/>
-                <w:rFonts w:ascii="Arial" w:hAnsi="Arial" w:cs="Arial"/>
-                <w:b w:val="0"/>
-                <w:bCs w:val="0"/>
-                <w:i w:val="0"/>
-                <w:iCs w:val="0"/>
-                <w:sz w:val="16"/>
-                <w:szCs w:val="16"/>
-              </w:rPr>
-              <w:t>XL::</w:t>
+                <w:rFonts w:ascii="Arial" w:hAnsi="Arial" w:cs="Arial"/>
+                <w:color w:val="A31515"/>
+                <w:sz w:val="16"/>
+                <w:szCs w:val="16"/>
+              </w:rPr>
+              <w:t>INPUT:date</w:t>
             </w:r>
             <w:proofErr w:type="gramEnd"/>
             <w:r>
               <w:rPr>
-                <w:rStyle w:val="BookTitle"/>
-                <w:rFonts w:ascii="Arial" w:hAnsi="Arial" w:cs="Arial"/>
-                <w:b w:val="0"/>
-                <w:bCs w:val="0"/>
-                <w:i w:val="0"/>
-                <w:iCs w:val="0"/>
-                <w:sz w:val="16"/>
-                <w:szCs w:val="16"/>
-              </w:rPr>
-              <w:t xml:space="preserve">A1}}   </w:t>
+                <w:rFonts w:ascii="Arial" w:hAnsi="Arial" w:cs="Arial"/>
+                <w:color w:val="A31515"/>
+                <w:sz w:val="16"/>
+                <w:szCs w:val="16"/>
+              </w:rPr>
+              <w:t>:label:value:format</w:t>
+            </w:r>
+            <w:proofErr w:type="spellEnd"/>
+            <w:r>
+              <w:rPr>
+                <w:rFonts w:ascii="Arial" w:hAnsi="Arial" w:cs="Arial"/>
+                <w:color w:val="0000FF"/>
+                <w:sz w:val="16"/>
+                <w:szCs w:val="16"/>
+              </w:rPr>
+              <w:t>}}</w:t>
+            </w:r>
+            <w:r>
+              <w:rPr>
+                <w:rFonts w:ascii="Arial" w:hAnsi="Arial" w:cs="Arial"/>
+                <w:color w:val="A31515"/>
+                <w:sz w:val="16"/>
+                <w:szCs w:val="16"/>
+              </w:rPr>
+              <w:t xml:space="preserve">  </w:t>
             </w:r>
           </w:p>
           <w:p>
@@ -2403,47 +2594,39 @@
         </w:tc>
         <w:tc>
           <w:tcPr>
-            <w:tcW w:w="2307" w:type="dxa"/>
+            <w:tcW w:w="1389" w:type="dxa"/>
           </w:tcPr>
           <w:p>
             <w:pPr>
-              <w:rPr>
-                <w:rStyle w:val="BookTitle"/>
-                <w:rFonts w:ascii="Arial" w:hAnsi="Arial" w:cs="Arial"/>
-                <w:b w:val="0"/>
-                <w:bCs w:val="0"/>
-                <w:i w:val="0"/>
-                <w:iCs w:val="0"/>
-                <w:sz w:val="16"/>
-                <w:szCs w:val="16"/>
-              </w:rPr>
-            </w:pPr>
-          </w:p>
-          <w:p>
-            <w:pPr>
-              <w:rPr>
-                <w:rStyle w:val="BookTitle"/>
-                <w:rFonts w:ascii="Arial" w:hAnsi="Arial" w:cs="Arial"/>
-                <w:b w:val="0"/>
-                <w:bCs w:val="0"/>
-                <w:i w:val="0"/>
-                <w:iCs w:val="0"/>
-                <w:sz w:val="16"/>
-                <w:szCs w:val="16"/>
-              </w:rPr>
-            </w:pPr>
-            <w:r>
-              <w:rPr>
-                <w:rStyle w:val="BookTitle"/>
-                <w:rFonts w:ascii="Arial" w:hAnsi="Arial" w:cs="Arial"/>
-                <w:b w:val="0"/>
-                <w:bCs w:val="0"/>
-                <w:i w:val="0"/>
-                <w:iCs w:val="0"/>
-                <w:sz w:val="16"/>
-                <w:szCs w:val="16"/>
-              </w:rPr>
-              <w:t>Find total value starting at A1 (traverses down to find last non-empty cell)</w:t>
+              <w:shd w:val="clear" w:color="auto" w:fill="FFFFFF"/>
+              <w:spacing w:line="270" w:lineRule="atLeast"/>
+              <w:rPr>
+                <w:rFonts w:ascii="Arial" w:hAnsi="Arial" w:cs="Arial"/>
+                <w:color w:val="A31515"/>
+                <w:sz w:val="16"/>
+                <w:szCs w:val="16"/>
+              </w:rPr>
+            </w:pPr>
+          </w:p>
+          <w:p>
+            <w:pPr>
+              <w:shd w:val="clear" w:color="auto" w:fill="FFFFFF"/>
+              <w:spacing w:line="270" w:lineRule="atLeast"/>
+              <w:rPr>
+                <w:rFonts w:ascii="Arial" w:eastAsia="Times New Roman" w:hAnsi="Arial" w:cs="Arial"/>
+                <w:color w:val="3B3B3B"/>
+                <w:sz w:val="16"/>
+                <w:szCs w:val="16"/>
+              </w:rPr>
+            </w:pPr>
+            <w:r>
+              <w:rPr>
+                <w:rFonts w:ascii="Arial" w:hAnsi="Arial" w:cs="Arial"/>
+                <w:color w:val="A31515"/>
+                <w:sz w:val="16"/>
+                <w:szCs w:val="16"/>
+              </w:rPr>
+              <w:t>Date input with label, default date and format</w:t>
             </w:r>
           </w:p>
           <w:p>
@@ -2463,75 +2646,153 @@
         </w:tc>
         <w:tc>
           <w:tcPr>
-            <w:tcW w:w="4727" w:type="dxa"/>
+            <w:tcW w:w="3769" w:type="dxa"/>
           </w:tcPr>
           <w:p>
             <w:pPr>
-              <w:rPr>
-                <w:rStyle w:val="BookTitle"/>
-                <w:rFonts w:ascii="Arial" w:hAnsi="Arial" w:cs="Arial"/>
-                <w:b w:val="0"/>
-                <w:bCs w:val="0"/>
-                <w:i w:val="0"/>
-                <w:iCs w:val="0"/>
-                <w:sz w:val="16"/>
-                <w:szCs w:val="16"/>
-              </w:rPr>
-            </w:pPr>
-          </w:p>
-          <w:p>
-            <w:pPr>
-              <w:rPr>
-                <w:rStyle w:val="BookTitle"/>
-                <w:rFonts w:ascii="Arial" w:hAnsi="Arial" w:cs="Arial"/>
-                <w:b w:val="0"/>
-                <w:bCs w:val="0"/>
-                <w:i w:val="0"/>
-                <w:iCs w:val="0"/>
-                <w:sz w:val="16"/>
-                <w:szCs w:val="16"/>
-              </w:rPr>
-            </w:pPr>
-            <w:r>
-              <w:rPr>
-                <w:rStyle w:val="BookTitle"/>
-                <w:rFonts w:ascii="Arial" w:hAnsi="Arial" w:cs="Arial"/>
-                <w:b w:val="0"/>
-                <w:bCs w:val="0"/>
-                <w:i w:val="0"/>
-                <w:iCs w:val="0"/>
+              <w:shd w:val="clear" w:color="auto" w:fill="FFFFFF"/>
+              <w:spacing w:line="270" w:lineRule="atLeast"/>
+              <w:rPr>
+                <w:rFonts w:ascii="Arial" w:hAnsi="Arial" w:cs="Arial"/>
+                <w:color w:val="0000FF"/>
+                <w:sz w:val="16"/>
+                <w:szCs w:val="16"/>
+              </w:rPr>
+            </w:pPr>
+          </w:p>
+          <w:p>
+            <w:pPr>
+              <w:shd w:val="clear" w:color="auto" w:fill="FFFFFF"/>
+              <w:spacing w:line="270" w:lineRule="atLeast"/>
+              <w:rPr>
+                <w:rFonts w:ascii="Arial" w:eastAsia="Times New Roman" w:hAnsi="Arial" w:cs="Arial"/>
+                <w:color w:val="3B3B3B"/>
+                <w:sz w:val="16"/>
+                <w:szCs w:val="16"/>
+              </w:rPr>
+            </w:pPr>
+            <w:r>
+              <w:rPr>
+                <w:rFonts w:ascii="Arial" w:hAnsi="Arial" w:cs="Arial"/>
+                <w:color w:val="0000FF"/>
                 <w:sz w:val="16"/>
                 <w:szCs w:val="16"/>
               </w:rPr>
               <w:t>{{</w:t>
             </w:r>
+            <w:proofErr w:type="spellStart"/>
             <w:proofErr w:type="gramStart"/>
             <w:r>
               <w:rPr>
-                <w:rStyle w:val="BookTitle"/>
-                <w:rFonts w:ascii="Arial" w:hAnsi="Arial" w:cs="Arial"/>
-                <w:b w:val="0"/>
-                <w:bCs w:val="0"/>
-                <w:i w:val="0"/>
-                <w:iCs w:val="0"/>
-                <w:sz w:val="16"/>
-                <w:szCs w:val="16"/>
-              </w:rPr>
-              <w:t>XL::</w:t>
+                <w:rFonts w:ascii="Arial" w:hAnsi="Arial" w:cs="Arial"/>
+                <w:color w:val="A31515"/>
+                <w:sz w:val="16"/>
+                <w:szCs w:val="16"/>
+              </w:rPr>
+              <w:t>INPUT:date</w:t>
             </w:r>
             <w:proofErr w:type="gramEnd"/>
             <w:r>
               <w:rPr>
-                <w:rStyle w:val="BookTitle"/>
-                <w:rFonts w:ascii="Arial" w:hAnsi="Arial" w:cs="Arial"/>
-                <w:b w:val="0"/>
-                <w:bCs w:val="0"/>
-                <w:i w:val="0"/>
-                <w:iCs w:val="0"/>
-                <w:sz w:val="16"/>
-                <w:szCs w:val="16"/>
-              </w:rPr>
-              <w:t xml:space="preserve">F5}}   </w:t>
+                <w:rFonts w:ascii="Arial" w:hAnsi="Arial" w:cs="Arial"/>
+                <w:color w:val="A31515"/>
+                <w:sz w:val="16"/>
+                <w:szCs w:val="16"/>
+              </w:rPr>
+              <w:t>:</w:t>
+            </w:r>
+            <w:r>
+              <w:rPr>
+                <w:rFonts w:ascii="Arial" w:hAnsi="Arial" w:cs="Arial"/>
+                <w:color w:val="A31515"/>
+                <w:sz w:val="16"/>
+                <w:szCs w:val="16"/>
+              </w:rPr>
+              <w:t>Enter</w:t>
+            </w:r>
+            <w:proofErr w:type="spellEnd"/>
+            <w:r>
+              <w:rPr>
+                <w:rFonts w:ascii="Arial" w:hAnsi="Arial" w:cs="Arial"/>
+                <w:color w:val="A31515"/>
+                <w:sz w:val="16"/>
+                <w:szCs w:val="16"/>
+              </w:rPr>
+              <w:t xml:space="preserve"> </w:t>
+            </w:r>
+            <w:proofErr w:type="spellStart"/>
+            <w:r>
+              <w:rPr>
+                <w:rFonts w:ascii="Arial" w:hAnsi="Arial" w:cs="Arial"/>
+                <w:color w:val="A31515"/>
+                <w:sz w:val="16"/>
+                <w:szCs w:val="16"/>
+              </w:rPr>
+              <w:t>DOB</w:t>
+            </w:r>
+            <w:r>
+              <w:rPr>
+                <w:rFonts w:ascii="Arial" w:hAnsi="Arial" w:cs="Arial"/>
+                <w:color w:val="A31515"/>
+                <w:sz w:val="16"/>
+                <w:szCs w:val="16"/>
+              </w:rPr>
+              <w:t>:</w:t>
+            </w:r>
+            <w:r>
+              <w:rPr>
+                <w:rFonts w:ascii="Arial" w:hAnsi="Arial" w:cs="Arial"/>
+                <w:color w:val="A31515"/>
+                <w:sz w:val="16"/>
+                <w:szCs w:val="16"/>
+              </w:rPr>
+              <w:t>today</w:t>
+            </w:r>
+            <w:r>
+              <w:rPr>
+                <w:rFonts w:ascii="Arial" w:hAnsi="Arial" w:cs="Arial"/>
+                <w:color w:val="A31515"/>
+                <w:sz w:val="16"/>
+                <w:szCs w:val="16"/>
+              </w:rPr>
+              <w:t>:</w:t>
+            </w:r>
+            <w:r>
+              <w:rPr>
+                <w:rFonts w:ascii="Arial" w:hAnsi="Arial" w:cs="Arial"/>
+                <w:color w:val="A31515"/>
+                <w:sz w:val="16"/>
+                <w:szCs w:val="16"/>
+              </w:rPr>
+              <w:t>YYY</w:t>
+            </w:r>
+            <w:proofErr w:type="spellEnd"/>
+            <w:r>
+              <w:rPr>
+                <w:rFonts w:ascii="Arial" w:hAnsi="Arial" w:cs="Arial"/>
+                <w:color w:val="A31515"/>
+                <w:sz w:val="16"/>
+                <w:szCs w:val="16"/>
+              </w:rPr>
+              <w:t>/MM/DD</w:t>
+            </w:r>
+            <w:r>
+              <w:rPr>
+                <w:rFonts w:ascii="Arial" w:hAnsi="Arial" w:cs="Arial"/>
+                <w:color w:val="0000FF"/>
+                <w:sz w:val="16"/>
+                <w:szCs w:val="16"/>
+              </w:rPr>
+              <w:t>}}</w:t>
+            </w:r>
+            <w:r>
+              <w:rPr>
+                <w:rFonts w:ascii="Arial" w:hAnsi="Arial" w:cs="Arial"/>
+                <w:color w:val="A31515"/>
+                <w:sz w:val="16"/>
+                <w:szCs w:val="16"/>
+              </w:rPr>
+              <w:t xml:space="preserve">  </w:t>
             </w:r>
           </w:p>
           <w:p>
@@ -2553,7 +2814,7 @@
       <w:tr>
         <w:tc>
           <w:tcPr>
-            <w:tcW w:w="2459" w:type="dxa"/>
+            <w:tcW w:w="4335" w:type="dxa"/>
           </w:tcPr>
           <w:p>
             <w:pPr>
@@ -2571,25 +2832,19 @@
           </w:p>
           <w:p>
             <w:pPr>
-              <w:rPr>
-                <w:rStyle w:val="BookTitle"/>
-                <w:rFonts w:ascii="Arial" w:hAnsi="Arial" w:cs="Arial"/>
-                <w:b w:val="0"/>
-                <w:bCs w:val="0"/>
-                <w:i w:val="0"/>
-                <w:iCs w:val="0"/>
-                <w:sz w:val="16"/>
-                <w:szCs w:val="16"/>
-              </w:rPr>
-            </w:pPr>
-            <w:r>
-              <w:rPr>
-                <w:rStyle w:val="BookTitle"/>
-                <w:rFonts w:ascii="Arial" w:hAnsi="Arial" w:cs="Arial"/>
-                <w:b w:val="0"/>
-                <w:bCs w:val="0"/>
-                <w:i w:val="0"/>
-                <w:iCs w:val="0"/>
+              <w:shd w:val="clear" w:color="auto" w:fill="FFFFFF"/>
+              <w:spacing w:line="270" w:lineRule="atLeast"/>
+              <w:rPr>
+                <w:rFonts w:ascii="Arial" w:eastAsia="Times New Roman" w:hAnsi="Arial" w:cs="Arial"/>
+                <w:color w:val="3B3B3B"/>
+                <w:sz w:val="16"/>
+                <w:szCs w:val="16"/>
+              </w:rPr>
+            </w:pPr>
+            <w:r>
+              <w:rPr>
+                <w:rFonts w:ascii="Arial" w:hAnsi="Arial" w:cs="Arial"/>
+                <w:color w:val="A31515"/>
                 <w:sz w:val="16"/>
                 <w:szCs w:val="16"/>
               </w:rPr>
@@ -2598,30 +2853,40 @@
             <w:proofErr w:type="gramStart"/>
             <w:r>
               <w:rPr>
-                <w:rStyle w:val="BookTitle"/>
-                <w:rFonts w:ascii="Arial" w:hAnsi="Arial" w:cs="Arial"/>
-                <w:b w:val="0"/>
-                <w:bCs w:val="0"/>
-                <w:i w:val="0"/>
-                <w:iCs w:val="0"/>
-                <w:sz w:val="16"/>
-                <w:szCs w:val="16"/>
-              </w:rPr>
-              <w:t>XL::</w:t>
+                <w:rFonts w:ascii="Arial" w:hAnsi="Arial" w:cs="Arial"/>
+                <w:color w:val="A31515"/>
+                <w:sz w:val="16"/>
+                <w:szCs w:val="16"/>
+              </w:rPr>
+              <w:t>INPUT:select</w:t>
             </w:r>
             <w:proofErr w:type="gramEnd"/>
             <w:r>
               <w:rPr>
-                <w:rStyle w:val="BookTitle"/>
-                <w:rFonts w:ascii="Arial" w:hAnsi="Arial" w:cs="Arial"/>
-                <w:b w:val="0"/>
-                <w:bCs w:val="0"/>
-                <w:i w:val="0"/>
-                <w:iCs w:val="0"/>
-                <w:sz w:val="16"/>
-                <w:szCs w:val="16"/>
-              </w:rPr>
-              <w:t xml:space="preserve">Sheet2!B5}} </w:t>
+                <w:rFonts w:ascii="Arial" w:hAnsi="Arial" w:cs="Arial"/>
+                <w:color w:val="A31515"/>
+                <w:sz w:val="16"/>
+                <w:szCs w:val="16"/>
+              </w:rPr>
+              <w:t>:label:option1,option2</w:t>
+            </w:r>
+            <w:r>
+              <w:rPr>
+                <w:rFonts w:ascii="Arial" w:hAnsi="Arial" w:cs="Arial"/>
+                <w:color w:val="0000FF"/>
+                <w:sz w:val="16"/>
+                <w:szCs w:val="16"/>
+              </w:rPr>
+              <w:t>}}</w:t>
+            </w:r>
+            <w:r>
+              <w:rPr>
+                <w:rFonts w:ascii="Arial" w:hAnsi="Arial" w:cs="Arial"/>
+                <w:color w:val="A31515"/>
+                <w:sz w:val="16"/>
+                <w:szCs w:val="16"/>
+              </w:rPr>
+              <w:t xml:space="preserve"> </w:t>
             </w:r>
           </w:p>
           <w:p>
@@ -2641,7 +2906,7 @@
         </w:tc>
         <w:tc>
           <w:tcPr>
-            <w:tcW w:w="2307" w:type="dxa"/>
+            <w:tcW w:w="1389" w:type="dxa"/>
           </w:tcPr>
           <w:p>
             <w:pPr>
@@ -2659,29 +2924,23 @@
           </w:p>
           <w:p>
             <w:pPr>
-              <w:rPr>
-                <w:rStyle w:val="BookTitle"/>
-                <w:rFonts w:ascii="Arial" w:hAnsi="Arial" w:cs="Arial"/>
-                <w:b w:val="0"/>
-                <w:bCs w:val="0"/>
-                <w:i w:val="0"/>
-                <w:iCs w:val="0"/>
-                <w:sz w:val="16"/>
-                <w:szCs w:val="16"/>
-              </w:rPr>
-            </w:pPr>
-            <w:r>
-              <w:rPr>
-                <w:rStyle w:val="BookTitle"/>
-                <w:rFonts w:ascii="Arial" w:hAnsi="Arial" w:cs="Arial"/>
-                <w:b w:val="0"/>
-                <w:bCs w:val="0"/>
-                <w:i w:val="0"/>
-                <w:iCs w:val="0"/>
-                <w:sz w:val="16"/>
-                <w:szCs w:val="16"/>
-              </w:rPr>
-              <w:t>Find total value starting at B5 in Sheet2 (traverses down to find last non-empty cell)</w:t>
+              <w:shd w:val="clear" w:color="auto" w:fill="FFFFFF"/>
+              <w:spacing w:line="270" w:lineRule="atLeast"/>
+              <w:rPr>
+                <w:rFonts w:ascii="Arial" w:eastAsia="Times New Roman" w:hAnsi="Arial" w:cs="Arial"/>
+                <w:color w:val="3B3B3B"/>
+                <w:sz w:val="16"/>
+                <w:szCs w:val="16"/>
+              </w:rPr>
+            </w:pPr>
+            <w:r>
+              <w:rPr>
+                <w:rFonts w:ascii="Arial" w:hAnsi="Arial" w:cs="Arial"/>
+                <w:color w:val="A31515"/>
+                <w:sz w:val="16"/>
+                <w:szCs w:val="16"/>
+              </w:rPr>
+              <w:t>Dropdown selection with label and comma-separated options</w:t>
             </w:r>
           </w:p>
           <w:p>
@@ -2701,7 +2960,7 @@
         </w:tc>
         <w:tc>
           <w:tcPr>
-            <w:tcW w:w="4727" w:type="dxa"/>
+            <w:tcW w:w="3769" w:type="dxa"/>
           </w:tcPr>
           <w:p>
             <w:pPr>
@@ -2719,57 +2978,110 @@
           </w:p>
           <w:p>
             <w:pPr>
-              <w:rPr>
-                <w:rStyle w:val="BookTitle"/>
-                <w:rFonts w:ascii="Arial" w:hAnsi="Arial" w:cs="Arial"/>
-                <w:b w:val="0"/>
-                <w:bCs w:val="0"/>
-                <w:i w:val="0"/>
-                <w:iCs w:val="0"/>
-                <w:sz w:val="16"/>
-                <w:szCs w:val="16"/>
-              </w:rPr>
-            </w:pPr>
-            <w:r>
-              <w:rPr>
-                <w:rStyle w:val="BookTitle"/>
-                <w:rFonts w:ascii="Arial" w:hAnsi="Arial" w:cs="Arial"/>
-                <w:b w:val="0"/>
-                <w:bCs w:val="0"/>
-                <w:i w:val="0"/>
-                <w:iCs w:val="0"/>
+              <w:shd w:val="clear" w:color="auto" w:fill="FFFFFF"/>
+              <w:spacing w:line="270" w:lineRule="atLeast"/>
+              <w:rPr>
+                <w:rFonts w:ascii="Arial" w:eastAsia="Times New Roman" w:hAnsi="Arial" w:cs="Arial"/>
+                <w:color w:val="3B3B3B"/>
+                <w:sz w:val="16"/>
+                <w:szCs w:val="16"/>
+              </w:rPr>
+            </w:pPr>
+            <w:r>
+              <w:rPr>
+                <w:rFonts w:ascii="Arial" w:hAnsi="Arial" w:cs="Arial"/>
+                <w:color w:val="0000FF"/>
                 <w:sz w:val="16"/>
                 <w:szCs w:val="16"/>
               </w:rPr>
               <w:t>{{</w:t>
             </w:r>
+            <w:proofErr w:type="spellStart"/>
             <w:proofErr w:type="gramStart"/>
             <w:r>
               <w:rPr>
-                <w:rStyle w:val="BookTitle"/>
-                <w:rFonts w:ascii="Arial" w:hAnsi="Arial" w:cs="Arial"/>
-                <w:b w:val="0"/>
-                <w:bCs w:val="0"/>
-                <w:i w:val="0"/>
-                <w:iCs w:val="0"/>
-                <w:sz w:val="16"/>
-                <w:szCs w:val="16"/>
-              </w:rPr>
-              <w:t>XL::</w:t>
+                <w:rFonts w:ascii="Arial" w:hAnsi="Arial" w:cs="Arial"/>
+                <w:color w:val="A31515"/>
+                <w:sz w:val="16"/>
+                <w:szCs w:val="16"/>
+              </w:rPr>
+              <w:t>INPUT:select</w:t>
             </w:r>
             <w:proofErr w:type="gramEnd"/>
             <w:r>
               <w:rPr>
-                <w:rStyle w:val="BookTitle"/>
-                <w:rFonts w:ascii="Arial" w:hAnsi="Arial" w:cs="Arial"/>
-                <w:b w:val="0"/>
-                <w:bCs w:val="0"/>
-                <w:i w:val="0"/>
-                <w:iCs w:val="0"/>
-                <w:sz w:val="16"/>
-                <w:szCs w:val="16"/>
-              </w:rPr>
-              <w:t xml:space="preserve">Contract Years!G13}} </w:t>
+                <w:rFonts w:ascii="Arial" w:hAnsi="Arial" w:cs="Arial"/>
+                <w:color w:val="A31515"/>
+                <w:sz w:val="16"/>
+                <w:szCs w:val="16"/>
+              </w:rPr>
+              <w:t>:</w:t>
+            </w:r>
+            <w:r>
+              <w:rPr>
+                <w:rFonts w:ascii="Arial" w:hAnsi="Arial" w:cs="Arial"/>
+                <w:color w:val="A31515"/>
+                <w:sz w:val="16"/>
+                <w:szCs w:val="16"/>
+              </w:rPr>
+              <w:t>Select</w:t>
+            </w:r>
+            <w:proofErr w:type="spellEnd"/>
+            <w:r>
+              <w:rPr>
+                <w:rFonts w:ascii="Arial" w:hAnsi="Arial" w:cs="Arial"/>
+                <w:color w:val="A31515"/>
+                <w:sz w:val="16"/>
+                <w:szCs w:val="16"/>
+              </w:rPr>
+              <w:t xml:space="preserve"> </w:t>
+            </w:r>
+            <w:proofErr w:type="spellStart"/>
+            <w:r>
+              <w:rPr>
+                <w:rFonts w:ascii="Arial" w:hAnsi="Arial" w:cs="Arial"/>
+                <w:color w:val="A31515"/>
+                <w:sz w:val="16"/>
+                <w:szCs w:val="16"/>
+              </w:rPr>
+              <w:t>Rank</w:t>
+            </w:r>
+            <w:r>
+              <w:rPr>
+                <w:rFonts w:ascii="Arial" w:hAnsi="Arial" w:cs="Arial"/>
+                <w:color w:val="A31515"/>
+                <w:sz w:val="16"/>
+                <w:szCs w:val="16"/>
+              </w:rPr>
+              <w:t>:</w:t>
+            </w:r>
+            <w:r>
+              <w:rPr>
+                <w:rFonts w:ascii="Arial" w:hAnsi="Arial" w:cs="Arial"/>
+                <w:color w:val="A31515"/>
+                <w:sz w:val="16"/>
+                <w:szCs w:val="16"/>
+              </w:rPr>
+              <w:t>General,Major,Captain</w:t>
+            </w:r>
+            <w:proofErr w:type="spellEnd"/>
+            <w:r>
+              <w:rPr>
+                <w:rFonts w:ascii="Arial" w:hAnsi="Arial" w:cs="Arial"/>
+                <w:color w:val="0000FF"/>
+                <w:sz w:val="16"/>
+                <w:szCs w:val="16"/>
+              </w:rPr>
+              <w:t>}}</w:t>
+            </w:r>
+            <w:r>
+              <w:rPr>
+                <w:rFonts w:ascii="Arial" w:hAnsi="Arial" w:cs="Arial"/>
+                <w:color w:val="A31515"/>
+                <w:sz w:val="16"/>
+                <w:szCs w:val="16"/>
+              </w:rPr>
+              <w:t xml:space="preserve"> </w:t>
             </w:r>
           </w:p>
           <w:p>
@@ -2794,7 +3106,7 @@
         </w:trPr>
         <w:tc>
           <w:tcPr>
-            <w:tcW w:w="2459" w:type="dxa"/>
+            <w:tcW w:w="4335" w:type="dxa"/>
           </w:tcPr>
           <w:p>
             <w:pPr>
@@ -2812,57 +3124,63 @@
           </w:p>
           <w:p>
             <w:pPr>
-              <w:rPr>
-                <w:rStyle w:val="BookTitle"/>
-                <w:rFonts w:ascii="Arial" w:hAnsi="Arial" w:cs="Arial"/>
-                <w:b w:val="0"/>
-                <w:bCs w:val="0"/>
-                <w:i w:val="0"/>
-                <w:iCs w:val="0"/>
-                <w:sz w:val="16"/>
-                <w:szCs w:val="16"/>
-              </w:rPr>
-            </w:pPr>
-            <w:r>
-              <w:rPr>
-                <w:rStyle w:val="BookTitle"/>
-                <w:rFonts w:ascii="Arial" w:hAnsi="Arial" w:cs="Arial"/>
-                <w:b w:val="0"/>
-                <w:bCs w:val="0"/>
-                <w:i w:val="0"/>
-                <w:iCs w:val="0"/>
+              <w:shd w:val="clear" w:color="auto" w:fill="FFFFFF"/>
+              <w:spacing w:line="270" w:lineRule="atLeast"/>
+              <w:rPr>
+                <w:rFonts w:ascii="Arial" w:eastAsia="Times New Roman" w:hAnsi="Arial" w:cs="Arial"/>
+                <w:color w:val="3B3B3B"/>
+                <w:sz w:val="16"/>
+                <w:szCs w:val="16"/>
+              </w:rPr>
+            </w:pPr>
+            <w:r>
+              <w:rPr>
+                <w:rFonts w:ascii="Arial" w:hAnsi="Arial" w:cs="Arial"/>
+                <w:color w:val="A31515"/>
                 <w:sz w:val="16"/>
                 <w:szCs w:val="16"/>
               </w:rPr>
               <w:t>[[</w:t>
             </w:r>
+            <w:proofErr w:type="spellStart"/>
             <w:proofErr w:type="gramStart"/>
             <w:r>
               <w:rPr>
-                <w:rStyle w:val="BookTitle"/>
-                <w:rFonts w:ascii="Arial" w:hAnsi="Arial" w:cs="Arial"/>
-                <w:b w:val="0"/>
-                <w:bCs w:val="0"/>
-                <w:i w:val="0"/>
-                <w:iCs w:val="0"/>
-                <w:sz w:val="16"/>
-                <w:szCs w:val="16"/>
-              </w:rPr>
-              <w:t>XL:Sales</w:t>
+                <w:rFonts w:ascii="Arial" w:hAnsi="Arial" w:cs="Arial"/>
+                <w:color w:val="A31515"/>
+                <w:sz w:val="16"/>
+                <w:szCs w:val="16"/>
+              </w:rPr>
+              <w:t>INPUT:check</w:t>
             </w:r>
             <w:proofErr w:type="gramEnd"/>
             <w:r>
               <w:rPr>
-                <w:rStyle w:val="BookTitle"/>
-                <w:rFonts w:ascii="Arial" w:hAnsi="Arial" w:cs="Arial"/>
-                <w:b w:val="0"/>
-                <w:bCs w:val="0"/>
-                <w:i w:val="0"/>
-                <w:iCs w:val="0"/>
-                <w:sz w:val="16"/>
-                <w:szCs w:val="16"/>
-              </w:rPr>
-              <w:t xml:space="preserve">!C3:C7}} </w:t>
+                <w:rFonts w:ascii="Arial" w:hAnsi="Arial" w:cs="Arial"/>
+                <w:color w:val="A31515"/>
+                <w:sz w:val="16"/>
+                <w:szCs w:val="16"/>
+              </w:rPr>
+              <w:t>:label:True</w:t>
+            </w:r>
+            <w:proofErr w:type="spellEnd"/>
+            <w:r>
+              <w:rPr>
+                <w:rFonts w:ascii="Arial" w:hAnsi="Arial" w:cs="Arial"/>
+                <w:color w:val="0000FF"/>
+                <w:sz w:val="16"/>
+                <w:szCs w:val="16"/>
+              </w:rPr>
+              <w:t>}}</w:t>
+            </w:r>
+            <w:r>
+              <w:rPr>
+                <w:rFonts w:ascii="Arial" w:hAnsi="Arial" w:cs="Arial"/>
+                <w:color w:val="A31515"/>
+                <w:sz w:val="16"/>
+                <w:szCs w:val="16"/>
+              </w:rPr>
+              <w:t xml:space="preserve"> </w:t>
             </w:r>
           </w:p>
           <w:p>
@@ -2882,7 +3200,7 @@
         </w:tc>
         <w:tc>
           <w:tcPr>
-            <w:tcW w:w="2307" w:type="dxa"/>
+            <w:tcW w:w="1389" w:type="dxa"/>
           </w:tcPr>
           <w:p>
             <w:pPr>
@@ -2900,29 +3218,23 @@
           </w:p>
           <w:p>
             <w:pPr>
-              <w:rPr>
-                <w:rStyle w:val="BookTitle"/>
-                <w:rFonts w:ascii="Arial" w:hAnsi="Arial" w:cs="Arial"/>
-                <w:b w:val="0"/>
-                <w:bCs w:val="0"/>
-                <w:i w:val="0"/>
-                <w:iCs w:val="0"/>
-                <w:sz w:val="16"/>
-                <w:szCs w:val="16"/>
-              </w:rPr>
-            </w:pPr>
-            <w:r>
-              <w:rPr>
-                <w:rStyle w:val="BookTitle"/>
-                <w:rFonts w:ascii="Arial" w:hAnsi="Arial" w:cs="Arial"/>
-                <w:b w:val="0"/>
-                <w:bCs w:val="0"/>
-                <w:i w:val="0"/>
-                <w:iCs w:val="0"/>
-                <w:sz w:val="16"/>
-                <w:szCs w:val="16"/>
-              </w:rPr>
-              <w:t>Range of cells (returns formatted table)</w:t>
+              <w:shd w:val="clear" w:color="auto" w:fill="FFFFFF"/>
+              <w:spacing w:line="270" w:lineRule="atLeast"/>
+              <w:rPr>
+                <w:rFonts w:ascii="Arial" w:eastAsia="Times New Roman" w:hAnsi="Arial" w:cs="Arial"/>
+                <w:color w:val="3B3B3B"/>
+                <w:sz w:val="16"/>
+                <w:szCs w:val="16"/>
+              </w:rPr>
+            </w:pPr>
+            <w:r>
+              <w:rPr>
+                <w:rFonts w:ascii="Arial" w:hAnsi="Arial" w:cs="Arial"/>
+                <w:color w:val="A31515"/>
+                <w:sz w:val="16"/>
+                <w:szCs w:val="16"/>
+              </w:rPr>
+              <w:t>Checkbox with label and default state (True/False)</w:t>
             </w:r>
           </w:p>
           <w:p>
@@ -2942,43 +3254,35 @@
         </w:tc>
         <w:tc>
           <w:tcPr>
-            <w:tcW w:w="4727" w:type="dxa"/>
+            <w:tcW w:w="3769" w:type="dxa"/>
           </w:tcPr>
           <w:p>
             <w:pPr>
-              <w:rPr>
-                <w:rStyle w:val="BookTitle"/>
-                <w:rFonts w:ascii="Arial" w:hAnsi="Arial" w:cs="Arial"/>
-                <w:b w:val="0"/>
-                <w:bCs w:val="0"/>
-                <w:i w:val="0"/>
-                <w:iCs w:val="0"/>
-                <w:sz w:val="16"/>
-                <w:szCs w:val="16"/>
-              </w:rPr>
-            </w:pPr>
-          </w:p>
-          <w:p>
-            <w:pPr>
-              <w:rPr>
-                <w:rStyle w:val="BookTitle"/>
-                <w:rFonts w:ascii="Arial" w:hAnsi="Arial" w:cs="Arial"/>
-                <w:b w:val="0"/>
-                <w:bCs w:val="0"/>
-                <w:i w:val="0"/>
-                <w:iCs w:val="0"/>
-                <w:sz w:val="16"/>
-                <w:szCs w:val="16"/>
-              </w:rPr>
-            </w:pPr>
-            <w:r>
-              <w:rPr>
-                <w:rStyle w:val="BookTitle"/>
-                <w:rFonts w:ascii="Arial" w:hAnsi="Arial" w:cs="Arial"/>
-                <w:b w:val="0"/>
-                <w:bCs w:val="0"/>
-                <w:i w:val="0"/>
-                <w:iCs w:val="0"/>
+              <w:shd w:val="clear" w:color="auto" w:fill="FFFFFF"/>
+              <w:spacing w:line="270" w:lineRule="atLeast"/>
+              <w:rPr>
+                <w:rFonts w:ascii="Arial" w:hAnsi="Arial" w:cs="Arial"/>
+                <w:color w:val="0000FF"/>
+                <w:sz w:val="16"/>
+                <w:szCs w:val="16"/>
+              </w:rPr>
+            </w:pPr>
+          </w:p>
+          <w:p>
+            <w:pPr>
+              <w:shd w:val="clear" w:color="auto" w:fill="FFFFFF"/>
+              <w:spacing w:line="270" w:lineRule="atLeast"/>
+              <w:rPr>
+                <w:rFonts w:ascii="Arial" w:eastAsia="Times New Roman" w:hAnsi="Arial" w:cs="Arial"/>
+                <w:color w:val="3B3B3B"/>
+                <w:sz w:val="16"/>
+                <w:szCs w:val="16"/>
+              </w:rPr>
+            </w:pPr>
+            <w:r>
+              <w:rPr>
+                <w:rFonts w:ascii="Arial" w:hAnsi="Arial" w:cs="Arial"/>
+                <w:color w:val="0000FF"/>
                 <w:sz w:val="16"/>
                 <w:szCs w:val="16"/>
               </w:rPr>
@@ -2988,284 +3292,68 @@
             <w:proofErr w:type="gramStart"/>
             <w:r>
               <w:rPr>
-                <w:rStyle w:val="BookTitle"/>
-                <w:rFonts w:ascii="Arial" w:hAnsi="Arial" w:cs="Arial"/>
-                <w:b w:val="0"/>
-                <w:bCs w:val="0"/>
-                <w:i w:val="0"/>
-                <w:iCs w:val="0"/>
-                <w:sz w:val="16"/>
-                <w:szCs w:val="16"/>
-              </w:rPr>
-              <w:t>XL:Distribution</w:t>
+                <w:rFonts w:ascii="Arial" w:hAnsi="Arial" w:cs="Arial"/>
+                <w:color w:val="A31515"/>
+                <w:sz w:val="16"/>
+                <w:szCs w:val="16"/>
+              </w:rPr>
+              <w:t>INPUT:check</w:t>
+            </w:r>
+            <w:proofErr w:type="gramEnd"/>
+            <w:r>
+              <w:rPr>
+                <w:rFonts w:ascii="Arial" w:hAnsi="Arial" w:cs="Arial"/>
+                <w:color w:val="A31515"/>
+                <w:sz w:val="16"/>
+                <w:szCs w:val="16"/>
+              </w:rPr>
+              <w:t>:</w:t>
+            </w:r>
+            <w:r>
+              <w:rPr>
+                <w:rFonts w:ascii="Arial" w:hAnsi="Arial" w:cs="Arial"/>
+                <w:color w:val="A31515"/>
+                <w:sz w:val="16"/>
+                <w:szCs w:val="16"/>
+              </w:rPr>
+              <w:t>Subscribe</w:t>
             </w:r>
             <w:proofErr w:type="spellEnd"/>
-            <w:proofErr w:type="gramEnd"/>
-            <w:r>
-              <w:rPr>
-                <w:rStyle w:val="BookTitle"/>
-                <w:rFonts w:ascii="Arial" w:hAnsi="Arial" w:cs="Arial"/>
-                <w:b w:val="0"/>
-                <w:bCs w:val="0"/>
-                <w:i w:val="0"/>
-                <w:iCs w:val="0"/>
-                <w:sz w:val="16"/>
-                <w:szCs w:val="16"/>
-              </w:rPr>
-              <w:t xml:space="preserve"> Plan!B3:G7}} </w:t>
-            </w:r>
-          </w:p>
-          <w:p>
-            <w:pPr>
-              <w:rPr>
-                <w:rStyle w:val="BookTitle"/>
-                <w:rFonts w:ascii="Arial" w:hAnsi="Arial" w:cs="Arial"/>
-                <w:b w:val="0"/>
-                <w:bCs w:val="0"/>
-                <w:i w:val="0"/>
-                <w:iCs w:val="0"/>
-                <w:sz w:val="16"/>
-                <w:szCs w:val="16"/>
-              </w:rPr>
-            </w:pPr>
-          </w:p>
-        </w:tc>
-      </w:tr>
-      <w:tr>
-        <w:tc>
-          <w:tcPr>
-            <w:tcW w:w="2459" w:type="dxa"/>
-          </w:tcPr>
-          <w:p>
-            <w:pPr>
-              <w:rPr>
-                <w:rStyle w:val="BookTitle"/>
-                <w:rFonts w:ascii="Arial" w:hAnsi="Arial" w:cs="Arial"/>
-                <w:b w:val="0"/>
-                <w:bCs w:val="0"/>
-                <w:i w:val="0"/>
-                <w:iCs w:val="0"/>
-                <w:sz w:val="16"/>
-                <w:szCs w:val="16"/>
-              </w:rPr>
-            </w:pPr>
-          </w:p>
-          <w:p>
-            <w:pPr>
-              <w:rPr>
-                <w:rStyle w:val="BookTitle"/>
-                <w:rFonts w:ascii="Arial" w:hAnsi="Arial" w:cs="Arial"/>
-                <w:b w:val="0"/>
-                <w:bCs w:val="0"/>
-                <w:i w:val="0"/>
-                <w:iCs w:val="0"/>
-                <w:sz w:val="16"/>
-                <w:szCs w:val="16"/>
-              </w:rPr>
-            </w:pPr>
-            <w:r>
-              <w:rPr>
-                <w:rStyle w:val="BookTitle"/>
-                <w:rFonts w:ascii="Arial" w:hAnsi="Arial" w:cs="Arial"/>
-                <w:b w:val="0"/>
-                <w:bCs w:val="0"/>
-                <w:i w:val="0"/>
-                <w:iCs w:val="0"/>
-                <w:sz w:val="16"/>
-                <w:szCs w:val="16"/>
-              </w:rPr>
-              <w:t>[[</w:t>
-            </w:r>
-            <w:proofErr w:type="spellStart"/>
-            <w:proofErr w:type="gramStart"/>
-            <w:r>
-              <w:rPr>
-                <w:rStyle w:val="BookTitle"/>
-                <w:rFonts w:ascii="Arial" w:hAnsi="Arial" w:cs="Arial"/>
-                <w:b w:val="0"/>
-                <w:bCs w:val="0"/>
-                <w:i w:val="0"/>
-                <w:iCs w:val="0"/>
-                <w:sz w:val="16"/>
-                <w:szCs w:val="16"/>
-              </w:rPr>
-              <w:t>XL:named</w:t>
-            </w:r>
-            <w:proofErr w:type="gramEnd"/>
-            <w:r>
-              <w:rPr>
-                <w:rStyle w:val="BookTitle"/>
-                <w:rFonts w:ascii="Arial" w:hAnsi="Arial" w:cs="Arial"/>
-                <w:b w:val="0"/>
-                <w:bCs w:val="0"/>
-                <w:i w:val="0"/>
-                <w:iCs w:val="0"/>
-                <w:sz w:val="16"/>
-                <w:szCs w:val="16"/>
-              </w:rPr>
-              <w:t>_range</w:t>
-            </w:r>
-            <w:proofErr w:type="spellEnd"/>
-            <w:r>
-              <w:rPr>
-                <w:rStyle w:val="BookTitle"/>
-                <w:rFonts w:ascii="Arial" w:hAnsi="Arial" w:cs="Arial"/>
-                <w:b w:val="0"/>
-                <w:bCs w:val="0"/>
-                <w:i w:val="0"/>
-                <w:iCs w:val="0"/>
-                <w:sz w:val="16"/>
-                <w:szCs w:val="16"/>
-              </w:rPr>
-              <w:t xml:space="preserve">}} </w:t>
-            </w:r>
-          </w:p>
-          <w:p>
-            <w:pPr>
-              <w:rPr>
-                <w:rStyle w:val="BookTitle"/>
-                <w:rFonts w:ascii="Arial" w:hAnsi="Arial" w:cs="Arial"/>
-                <w:b w:val="0"/>
-                <w:bCs w:val="0"/>
-                <w:i w:val="0"/>
-                <w:iCs w:val="0"/>
-                <w:sz w:val="16"/>
-                <w:szCs w:val="16"/>
-              </w:rPr>
-            </w:pPr>
-          </w:p>
-        </w:tc>
-        <w:tc>
-          <w:tcPr>
-            <w:tcW w:w="2307" w:type="dxa"/>
-          </w:tcPr>
-          <w:p>
-            <w:pPr>
-              <w:rPr>
-                <w:rStyle w:val="BookTitle"/>
-                <w:rFonts w:ascii="Arial" w:hAnsi="Arial" w:cs="Arial"/>
-                <w:b w:val="0"/>
-                <w:bCs w:val="0"/>
-                <w:i w:val="0"/>
-                <w:iCs w:val="0"/>
-                <w:sz w:val="16"/>
-                <w:szCs w:val="16"/>
-              </w:rPr>
-            </w:pPr>
-          </w:p>
-          <w:p>
-            <w:pPr>
-              <w:rPr>
-                <w:rStyle w:val="BookTitle"/>
-                <w:rFonts w:ascii="Arial" w:hAnsi="Arial" w:cs="Arial"/>
-                <w:b w:val="0"/>
-                <w:bCs w:val="0"/>
-                <w:i w:val="0"/>
-                <w:iCs w:val="0"/>
-                <w:sz w:val="16"/>
-                <w:szCs w:val="16"/>
-              </w:rPr>
-            </w:pPr>
-            <w:r>
-              <w:rPr>
-                <w:rStyle w:val="BookTitle"/>
-                <w:rFonts w:ascii="Arial" w:hAnsi="Arial" w:cs="Arial"/>
-                <w:b w:val="0"/>
-                <w:bCs w:val="0"/>
-                <w:i w:val="0"/>
-                <w:iCs w:val="0"/>
-                <w:sz w:val="16"/>
-                <w:szCs w:val="16"/>
-              </w:rPr>
-              <w:t>Named range in Excel (vertical range)</w:t>
-            </w:r>
-          </w:p>
-          <w:p>
-            <w:pPr>
-              <w:rPr>
-                <w:rStyle w:val="BookTitle"/>
-                <w:rFonts w:ascii="Arial" w:hAnsi="Arial" w:cs="Arial"/>
-                <w:b w:val="0"/>
-                <w:bCs w:val="0"/>
-                <w:i w:val="0"/>
-                <w:iCs w:val="0"/>
-                <w:sz w:val="16"/>
-                <w:szCs w:val="16"/>
-              </w:rPr>
-            </w:pPr>
-          </w:p>
-        </w:tc>
-        <w:tc>
-          <w:tcPr>
-            <w:tcW w:w="4727" w:type="dxa"/>
-          </w:tcPr>
-          <w:p>
-            <w:pPr>
-              <w:rPr>
-                <w:rStyle w:val="BookTitle"/>
-                <w:rFonts w:ascii="Arial" w:hAnsi="Arial" w:cs="Arial"/>
-                <w:b w:val="0"/>
-                <w:bCs w:val="0"/>
-                <w:i w:val="0"/>
-                <w:iCs w:val="0"/>
-                <w:sz w:val="16"/>
-                <w:szCs w:val="16"/>
-              </w:rPr>
-            </w:pPr>
-          </w:p>
-          <w:p>
-            <w:pPr>
-              <w:rPr>
-                <w:rStyle w:val="BookTitle"/>
-                <w:rFonts w:ascii="Arial" w:hAnsi="Arial" w:cs="Arial"/>
-                <w:b w:val="0"/>
-                <w:bCs w:val="0"/>
-                <w:i w:val="0"/>
-                <w:iCs w:val="0"/>
-                <w:sz w:val="16"/>
-                <w:szCs w:val="16"/>
-              </w:rPr>
-            </w:pPr>
-            <w:r>
-              <w:rPr>
-                <w:rStyle w:val="BookTitle"/>
-                <w:rFonts w:ascii="Arial" w:hAnsi="Arial" w:cs="Arial"/>
-                <w:b w:val="0"/>
-                <w:bCs w:val="0"/>
-                <w:i w:val="0"/>
-                <w:iCs w:val="0"/>
-                <w:sz w:val="16"/>
-                <w:szCs w:val="16"/>
-              </w:rPr>
-              <w:t>{{</w:t>
-            </w:r>
-            <w:proofErr w:type="gramStart"/>
-            <w:r>
-              <w:rPr>
-                <w:rStyle w:val="BookTitle"/>
-                <w:rFonts w:ascii="Arial" w:hAnsi="Arial" w:cs="Arial"/>
-                <w:b w:val="0"/>
-                <w:bCs w:val="0"/>
-                <w:i w:val="0"/>
-                <w:iCs w:val="0"/>
-                <w:sz w:val="16"/>
-                <w:szCs w:val="16"/>
-              </w:rPr>
-              <w:t>XL:A4:A11</w:t>
-            </w:r>
-            <w:proofErr w:type="gramEnd"/>
-            <w:r>
-              <w:rPr>
-                <w:rStyle w:val="BookTitle"/>
-                <w:rFonts w:ascii="Arial" w:hAnsi="Arial" w:cs="Arial"/>
-                <w:b w:val="0"/>
-                <w:bCs w:val="0"/>
-                <w:i w:val="0"/>
-                <w:iCs w:val="0"/>
-                <w:sz w:val="16"/>
-                <w:szCs w:val="16"/>
-              </w:rPr>
-              <w:t xml:space="preserve">}} </w:t>
+            <w:r>
+              <w:rPr>
+                <w:rFonts w:ascii="Arial" w:hAnsi="Arial" w:cs="Arial"/>
+                <w:color w:val="A31515"/>
+                <w:sz w:val="16"/>
+                <w:szCs w:val="16"/>
+              </w:rPr>
+              <w:t>?</w:t>
+            </w:r>
+            <w:r>
+              <w:rPr>
+                <w:rFonts w:ascii="Arial" w:hAnsi="Arial" w:cs="Arial"/>
+                <w:color w:val="A31515"/>
+                <w:sz w:val="16"/>
+                <w:szCs w:val="16"/>
+              </w:rPr>
+              <w:t>:True</w:t>
+            </w:r>
+            <w:r>
+              <w:rPr>
+                <w:rFonts w:ascii="Arial" w:hAnsi="Arial" w:cs="Arial"/>
+                <w:color w:val="0000FF"/>
+                <w:sz w:val="16"/>
+                <w:szCs w:val="16"/>
+              </w:rPr>
+              <w:t>}}</w:t>
+            </w:r>
+            <w:r>
+              <w:rPr>
+                <w:rFonts w:ascii="Arial" w:hAnsi="Arial" w:cs="Arial"/>
+                <w:color w:val="A31515"/>
+                <w:sz w:val="16"/>
+                <w:szCs w:val="16"/>
+              </w:rPr>
+              <w:t xml:space="preserve"> </w:t>
             </w:r>
           </w:p>
           <w:p>

</xml_diff>

<commit_message>
no use unique id's
</commit_message>
<xml_diff>
--- a/assets/Keyword Test.docx
+++ b/assets/Keyword Test.docx
@@ -29,7 +29,43 @@
           <w:sz w:val="20"/>
           <w:szCs w:val="20"/>
         </w:rPr>
-        <w:t xml:space="preserve">this document works with the keywordParser and excelManager classes. </w:t>
+        <w:t xml:space="preserve">this document works with the </w:t>
+      </w:r>
+      <w:proofErr w:type="spellStart"/>
+      <w:r>
+        <w:rPr>
+          <w:rFonts w:asciiTheme="majorHAnsi" w:hAnsiTheme="majorHAnsi"/>
+          <w:sz w:val="20"/>
+          <w:szCs w:val="20"/>
+        </w:rPr>
+        <w:t>keywordParser</w:t>
+      </w:r>
+      <w:proofErr w:type="spellEnd"/>
+      <w:r>
+        <w:rPr>
+          <w:rFonts w:asciiTheme="majorHAnsi" w:hAnsiTheme="majorHAnsi"/>
+          <w:sz w:val="20"/>
+          <w:szCs w:val="20"/>
+        </w:rPr>
+        <w:t xml:space="preserve"> and </w:t>
+      </w:r>
+      <w:proofErr w:type="spellStart"/>
+      <w:r>
+        <w:rPr>
+          <w:rFonts w:asciiTheme="majorHAnsi" w:hAnsiTheme="majorHAnsi"/>
+          <w:sz w:val="20"/>
+          <w:szCs w:val="20"/>
+        </w:rPr>
+        <w:t>excelManager</w:t>
+      </w:r>
+      <w:proofErr w:type="spellEnd"/>
+      <w:r>
+        <w:rPr>
+          <w:rFonts w:asciiTheme="majorHAnsi" w:hAnsiTheme="majorHAnsi"/>
+          <w:sz w:val="20"/>
+          <w:szCs w:val="20"/>
+        </w:rPr>
+        <w:t xml:space="preserve"> classes. </w:t>
       </w:r>
     </w:p>
     <w:p>
@@ -73,7 +109,25 @@
           <w:sz w:val="20"/>
           <w:szCs w:val="20"/>
         </w:rPr>
-        <w:t xml:space="preserve">All keywords are enclosed in {{..}}. However for column 1 we use [[..}} so they are not replaced during processing. </w:t>
+        <w:t>All keywords are enclosed in {{..}}. However for column 1 we use [</w:t>
+      </w:r>
+      <w:proofErr w:type="gramStart"/>
+      <w:r>
+        <w:rPr>
+          <w:rFonts w:asciiTheme="majorHAnsi" w:hAnsiTheme="majorHAnsi"/>
+          <w:sz w:val="20"/>
+          <w:szCs w:val="20"/>
+        </w:rPr>
+        <w:t>[..</w:t>
+      </w:r>
+      <w:proofErr w:type="gramEnd"/>
+      <w:r>
+        <w:rPr>
+          <w:rFonts w:asciiTheme="majorHAnsi" w:hAnsiTheme="majorHAnsi"/>
+          <w:sz w:val="20"/>
+          <w:szCs w:val="20"/>
+        </w:rPr>
+        <w:t xml:space="preserve">}} so they are not replaced during processing. </w:t>
       </w:r>
     </w:p>
     <w:p>
@@ -224,7 +278,35 @@
                 <w:sz w:val="16"/>
                 <w:szCs w:val="16"/>
               </w:rPr>
-              <w:t>[[XL:A1}}</w:t>
+              <w:t>[[</w:t>
+            </w:r>
+            <w:proofErr w:type="gramStart"/>
+            <w:r>
+              <w:rPr>
+                <w:rStyle w:val="BookTitle"/>
+                <w:rFonts w:ascii="Arial" w:hAnsi="Arial" w:cs="Arial"/>
+                <w:b w:val="0"/>
+                <w:bCs w:val="0"/>
+                <w:i w:val="0"/>
+                <w:iCs w:val="0"/>
+                <w:sz w:val="16"/>
+                <w:szCs w:val="16"/>
+              </w:rPr>
+              <w:t>XL:A</w:t>
+            </w:r>
+            <w:proofErr w:type="gramEnd"/>
+            <w:r>
+              <w:rPr>
+                <w:rStyle w:val="BookTitle"/>
+                <w:rFonts w:ascii="Arial" w:hAnsi="Arial" w:cs="Arial"/>
+                <w:b w:val="0"/>
+                <w:bCs w:val="0"/>
+                <w:i w:val="0"/>
+                <w:iCs w:val="0"/>
+                <w:sz w:val="16"/>
+                <w:szCs w:val="16"/>
+              </w:rPr>
+              <w:t>1}}</w:t>
             </w:r>
           </w:p>
           <w:p>
@@ -330,20 +412,48 @@
                 <w:sz w:val="16"/>
                 <w:szCs w:val="16"/>
               </w:rPr>
-              <w:t>{{XL:</w:t>
-            </w:r>
-            <w:r>
-              <w:rPr>
-                <w:rStyle w:val="BookTitle"/>
-                <w:rFonts w:ascii="Arial" w:hAnsi="Arial" w:cs="Arial"/>
-                <w:b w:val="0"/>
-                <w:bCs w:val="0"/>
-                <w:i w:val="0"/>
-                <w:iCs w:val="0"/>
-                <w:sz w:val="16"/>
-                <w:szCs w:val="16"/>
-              </w:rPr>
-              <w:t>F11</w:t>
+              <w:t>{{</w:t>
+            </w:r>
+            <w:proofErr w:type="gramStart"/>
+            <w:r>
+              <w:rPr>
+                <w:rStyle w:val="BookTitle"/>
+                <w:rFonts w:ascii="Arial" w:hAnsi="Arial" w:cs="Arial"/>
+                <w:b w:val="0"/>
+                <w:bCs w:val="0"/>
+                <w:i w:val="0"/>
+                <w:iCs w:val="0"/>
+                <w:sz w:val="16"/>
+                <w:szCs w:val="16"/>
+              </w:rPr>
+              <w:t>XL:</w:t>
+            </w:r>
+            <w:r>
+              <w:rPr>
+                <w:rStyle w:val="BookTitle"/>
+                <w:rFonts w:ascii="Arial" w:hAnsi="Arial" w:cs="Arial"/>
+                <w:b w:val="0"/>
+                <w:bCs w:val="0"/>
+                <w:i w:val="0"/>
+                <w:iCs w:val="0"/>
+                <w:sz w:val="16"/>
+                <w:szCs w:val="16"/>
+              </w:rPr>
+              <w:t>F</w:t>
+            </w:r>
+            <w:proofErr w:type="gramEnd"/>
+            <w:r>
+              <w:rPr>
+                <w:rStyle w:val="BookTitle"/>
+                <w:rFonts w:ascii="Arial" w:hAnsi="Arial" w:cs="Arial"/>
+                <w:b w:val="0"/>
+                <w:bCs w:val="0"/>
+                <w:i w:val="0"/>
+                <w:iCs w:val="0"/>
+                <w:sz w:val="16"/>
+                <w:szCs w:val="16"/>
+              </w:rPr>
+              <w:t>11</w:t>
             </w:r>
             <w:r>
               <w:rPr>
@@ -404,7 +514,35 @@
                 <w:sz w:val="16"/>
                 <w:szCs w:val="16"/>
               </w:rPr>
-              <w:t>[[XL:Sheet2!B5}}</w:t>
+              <w:t>[[</w:t>
+            </w:r>
+            <w:proofErr w:type="gramStart"/>
+            <w:r>
+              <w:rPr>
+                <w:rStyle w:val="BookTitle"/>
+                <w:rFonts w:ascii="Arial" w:hAnsi="Arial" w:cs="Arial"/>
+                <w:b w:val="0"/>
+                <w:bCs w:val="0"/>
+                <w:i w:val="0"/>
+                <w:iCs w:val="0"/>
+                <w:sz w:val="16"/>
+                <w:szCs w:val="16"/>
+              </w:rPr>
+              <w:t>XL:Sheet</w:t>
+            </w:r>
+            <w:proofErr w:type="gramEnd"/>
+            <w:r>
+              <w:rPr>
+                <w:rStyle w:val="BookTitle"/>
+                <w:rFonts w:ascii="Arial" w:hAnsi="Arial" w:cs="Arial"/>
+                <w:b w:val="0"/>
+                <w:bCs w:val="0"/>
+                <w:i w:val="0"/>
+                <w:iCs w:val="0"/>
+                <w:sz w:val="16"/>
+                <w:szCs w:val="16"/>
+              </w:rPr>
+              <w:t>2!B5}}</w:t>
             </w:r>
           </w:p>
           <w:p>
@@ -524,7 +662,21 @@
                 <w:sz w:val="16"/>
                 <w:szCs w:val="16"/>
               </w:rPr>
-              <w:t>{{XL:</w:t>
+              <w:t>{{</w:t>
+            </w:r>
+            <w:proofErr w:type="gramStart"/>
+            <w:r>
+              <w:rPr>
+                <w:rStyle w:val="BookTitle"/>
+                <w:rFonts w:ascii="Arial" w:hAnsi="Arial" w:cs="Arial"/>
+                <w:b w:val="0"/>
+                <w:bCs w:val="0"/>
+                <w:i w:val="0"/>
+                <w:iCs w:val="0"/>
+                <w:sz w:val="16"/>
+                <w:szCs w:val="16"/>
+              </w:rPr>
+              <w:t>XL:</w:t>
             </w:r>
             <w:r>
               <w:rPr>
@@ -539,6 +691,7 @@
               </w:rPr>
               <w:t>Support</w:t>
             </w:r>
+            <w:proofErr w:type="gramEnd"/>
             <w:r>
               <w:rPr>
                 <w:rStyle w:val="BookTitle"/>
@@ -643,18 +796,33 @@
               </w:rPr>
               <w:t>[[</w:t>
             </w:r>
-            <w:r>
-              <w:rPr>
-                <w:rStyle w:val="BookTitle"/>
-                <w:rFonts w:ascii="Arial" w:hAnsi="Arial" w:cs="Arial"/>
-                <w:b w:val="0"/>
-                <w:bCs w:val="0"/>
-                <w:i w:val="0"/>
-                <w:iCs w:val="0"/>
-                <w:sz w:val="16"/>
-                <w:szCs w:val="16"/>
-              </w:rPr>
-              <w:t xml:space="preserve">XL::A1}}   </w:t>
+            <w:proofErr w:type="gramStart"/>
+            <w:r>
+              <w:rPr>
+                <w:rStyle w:val="BookTitle"/>
+                <w:rFonts w:ascii="Arial" w:hAnsi="Arial" w:cs="Arial"/>
+                <w:b w:val="0"/>
+                <w:bCs w:val="0"/>
+                <w:i w:val="0"/>
+                <w:iCs w:val="0"/>
+                <w:sz w:val="16"/>
+                <w:szCs w:val="16"/>
+              </w:rPr>
+              <w:t>XL::</w:t>
+            </w:r>
+            <w:proofErr w:type="gramEnd"/>
+            <w:r>
+              <w:rPr>
+                <w:rStyle w:val="BookTitle"/>
+                <w:rFonts w:ascii="Arial" w:hAnsi="Arial" w:cs="Arial"/>
+                <w:b w:val="0"/>
+                <w:bCs w:val="0"/>
+                <w:i w:val="0"/>
+                <w:iCs w:val="0"/>
+                <w:sz w:val="16"/>
+                <w:szCs w:val="16"/>
+              </w:rPr>
+              <w:t xml:space="preserve">A1}}   </w:t>
             </w:r>
           </w:p>
           <w:p>
@@ -788,7 +956,35 @@
                 <w:sz w:val="16"/>
                 <w:szCs w:val="16"/>
               </w:rPr>
-              <w:t xml:space="preserve">{{XL::F5}}   </w:t>
+              <w:t>{{</w:t>
+            </w:r>
+            <w:proofErr w:type="gramStart"/>
+            <w:r>
+              <w:rPr>
+                <w:rStyle w:val="BookTitle"/>
+                <w:rFonts w:ascii="Arial" w:hAnsi="Arial" w:cs="Arial"/>
+                <w:b w:val="0"/>
+                <w:bCs w:val="0"/>
+                <w:i w:val="0"/>
+                <w:iCs w:val="0"/>
+                <w:sz w:val="16"/>
+                <w:szCs w:val="16"/>
+              </w:rPr>
+              <w:t>XL::</w:t>
+            </w:r>
+            <w:proofErr w:type="gramEnd"/>
+            <w:r>
+              <w:rPr>
+                <w:rStyle w:val="BookTitle"/>
+                <w:rFonts w:ascii="Arial" w:hAnsi="Arial" w:cs="Arial"/>
+                <w:b w:val="0"/>
+                <w:bCs w:val="0"/>
+                <w:i w:val="0"/>
+                <w:iCs w:val="0"/>
+                <w:sz w:val="16"/>
+                <w:szCs w:val="16"/>
+              </w:rPr>
+              <w:t xml:space="preserve">F5}}   </w:t>
             </w:r>
           </w:p>
           <w:p>
@@ -850,7 +1046,35 @@
                 <w:sz w:val="16"/>
                 <w:szCs w:val="16"/>
               </w:rPr>
-              <w:t xml:space="preserve">[[XL::Sheet2!B5}} </w:t>
+              <w:t>[[</w:t>
+            </w:r>
+            <w:proofErr w:type="gramStart"/>
+            <w:r>
+              <w:rPr>
+                <w:rStyle w:val="BookTitle"/>
+                <w:rFonts w:ascii="Arial" w:hAnsi="Arial" w:cs="Arial"/>
+                <w:b w:val="0"/>
+                <w:bCs w:val="0"/>
+                <w:i w:val="0"/>
+                <w:iCs w:val="0"/>
+                <w:sz w:val="16"/>
+                <w:szCs w:val="16"/>
+              </w:rPr>
+              <w:t>XL::</w:t>
+            </w:r>
+            <w:proofErr w:type="gramEnd"/>
+            <w:r>
+              <w:rPr>
+                <w:rStyle w:val="BookTitle"/>
+                <w:rFonts w:ascii="Arial" w:hAnsi="Arial" w:cs="Arial"/>
+                <w:b w:val="0"/>
+                <w:bCs w:val="0"/>
+                <w:i w:val="0"/>
+                <w:iCs w:val="0"/>
+                <w:sz w:val="16"/>
+                <w:szCs w:val="16"/>
+              </w:rPr>
+              <w:t xml:space="preserve">Sheet2!B5}} </w:t>
             </w:r>
           </w:p>
           <w:p>
@@ -970,7 +1194,35 @@
                 <w:sz w:val="16"/>
                 <w:szCs w:val="16"/>
               </w:rPr>
-              <w:t xml:space="preserve">{{XL::Contract Years!G13}} </w:t>
+              <w:t>{{</w:t>
+            </w:r>
+            <w:proofErr w:type="gramStart"/>
+            <w:r>
+              <w:rPr>
+                <w:rStyle w:val="BookTitle"/>
+                <w:rFonts w:ascii="Arial" w:hAnsi="Arial" w:cs="Arial"/>
+                <w:b w:val="0"/>
+                <w:bCs w:val="0"/>
+                <w:i w:val="0"/>
+                <w:iCs w:val="0"/>
+                <w:sz w:val="16"/>
+                <w:szCs w:val="16"/>
+              </w:rPr>
+              <w:t>XL::</w:t>
+            </w:r>
+            <w:proofErr w:type="gramEnd"/>
+            <w:r>
+              <w:rPr>
+                <w:rStyle w:val="BookTitle"/>
+                <w:rFonts w:ascii="Arial" w:hAnsi="Arial" w:cs="Arial"/>
+                <w:b w:val="0"/>
+                <w:bCs w:val="0"/>
+                <w:i w:val="0"/>
+                <w:iCs w:val="0"/>
+                <w:sz w:val="16"/>
+                <w:szCs w:val="16"/>
+              </w:rPr>
+              <w:t xml:space="preserve">Contract Years!G13}} </w:t>
             </w:r>
           </w:p>
           <w:p>
@@ -1035,7 +1287,35 @@
                 <w:sz w:val="16"/>
                 <w:szCs w:val="16"/>
               </w:rPr>
-              <w:t xml:space="preserve">[[XL:Sales!C3:C7}} </w:t>
+              <w:t>[[</w:t>
+            </w:r>
+            <w:proofErr w:type="gramStart"/>
+            <w:r>
+              <w:rPr>
+                <w:rStyle w:val="BookTitle"/>
+                <w:rFonts w:ascii="Arial" w:hAnsi="Arial" w:cs="Arial"/>
+                <w:b w:val="0"/>
+                <w:bCs w:val="0"/>
+                <w:i w:val="0"/>
+                <w:iCs w:val="0"/>
+                <w:sz w:val="16"/>
+                <w:szCs w:val="16"/>
+              </w:rPr>
+              <w:t>XL:Sales</w:t>
+            </w:r>
+            <w:proofErr w:type="gramEnd"/>
+            <w:r>
+              <w:rPr>
+                <w:rStyle w:val="BookTitle"/>
+                <w:rFonts w:ascii="Arial" w:hAnsi="Arial" w:cs="Arial"/>
+                <w:b w:val="0"/>
+                <w:bCs w:val="0"/>
+                <w:i w:val="0"/>
+                <w:iCs w:val="0"/>
+                <w:sz w:val="16"/>
+                <w:szCs w:val="16"/>
+              </w:rPr>
+              <w:t xml:space="preserve">!C3:C7}} </w:t>
             </w:r>
           </w:p>
           <w:p>
@@ -1155,7 +1435,37 @@
                 <w:sz w:val="16"/>
                 <w:szCs w:val="16"/>
               </w:rPr>
-              <w:t xml:space="preserve">{{XL:Distribution Plan!B3:G7}} </w:t>
+              <w:t>{{</w:t>
+            </w:r>
+            <w:proofErr w:type="spellStart"/>
+            <w:proofErr w:type="gramStart"/>
+            <w:r>
+              <w:rPr>
+                <w:rStyle w:val="BookTitle"/>
+                <w:rFonts w:ascii="Arial" w:hAnsi="Arial" w:cs="Arial"/>
+                <w:b w:val="0"/>
+                <w:bCs w:val="0"/>
+                <w:i w:val="0"/>
+                <w:iCs w:val="0"/>
+                <w:sz w:val="16"/>
+                <w:szCs w:val="16"/>
+              </w:rPr>
+              <w:t>XL:Distribution</w:t>
+            </w:r>
+            <w:proofErr w:type="spellEnd"/>
+            <w:proofErr w:type="gramEnd"/>
+            <w:r>
+              <w:rPr>
+                <w:rStyle w:val="BookTitle"/>
+                <w:rFonts w:ascii="Arial" w:hAnsi="Arial" w:cs="Arial"/>
+                <w:b w:val="0"/>
+                <w:bCs w:val="0"/>
+                <w:i w:val="0"/>
+                <w:iCs w:val="0"/>
+                <w:sz w:val="16"/>
+                <w:szCs w:val="16"/>
+              </w:rPr>
+              <w:t xml:space="preserve"> Plan!B3:G7}} </w:t>
             </w:r>
           </w:p>
           <w:p>
@@ -1217,7 +1527,50 @@
                 <w:sz w:val="16"/>
                 <w:szCs w:val="16"/>
               </w:rPr>
-              <w:t xml:space="preserve">[[XL:named_range}} </w:t>
+              <w:t>[[</w:t>
+            </w:r>
+            <w:proofErr w:type="spellStart"/>
+            <w:proofErr w:type="gramStart"/>
+            <w:r>
+              <w:rPr>
+                <w:rStyle w:val="BookTitle"/>
+                <w:rFonts w:ascii="Arial" w:hAnsi="Arial" w:cs="Arial"/>
+                <w:b w:val="0"/>
+                <w:bCs w:val="0"/>
+                <w:i w:val="0"/>
+                <w:iCs w:val="0"/>
+                <w:sz w:val="16"/>
+                <w:szCs w:val="16"/>
+              </w:rPr>
+              <w:t>XL:named</w:t>
+            </w:r>
+            <w:proofErr w:type="gramEnd"/>
+            <w:r>
+              <w:rPr>
+                <w:rStyle w:val="BookTitle"/>
+                <w:rFonts w:ascii="Arial" w:hAnsi="Arial" w:cs="Arial"/>
+                <w:b w:val="0"/>
+                <w:bCs w:val="0"/>
+                <w:i w:val="0"/>
+                <w:iCs w:val="0"/>
+                <w:sz w:val="16"/>
+                <w:szCs w:val="16"/>
+              </w:rPr>
+              <w:t>_range</w:t>
+            </w:r>
+            <w:proofErr w:type="spellEnd"/>
+            <w:r>
+              <w:rPr>
+                <w:rStyle w:val="BookTitle"/>
+                <w:rFonts w:ascii="Arial" w:hAnsi="Arial" w:cs="Arial"/>
+                <w:b w:val="0"/>
+                <w:bCs w:val="0"/>
+                <w:i w:val="0"/>
+                <w:iCs w:val="0"/>
+                <w:sz w:val="16"/>
+                <w:szCs w:val="16"/>
+              </w:rPr>
+              <w:t xml:space="preserve">}} </w:t>
             </w:r>
           </w:p>
           <w:p>
@@ -1337,7 +1690,35 @@
                 <w:sz w:val="16"/>
                 <w:szCs w:val="16"/>
               </w:rPr>
-              <w:t xml:space="preserve">{{XL:A4:A11}} </w:t>
+              <w:t>{{</w:t>
+            </w:r>
+            <w:proofErr w:type="gramStart"/>
+            <w:r>
+              <w:rPr>
+                <w:rStyle w:val="BookTitle"/>
+                <w:rFonts w:ascii="Arial" w:hAnsi="Arial" w:cs="Arial"/>
+                <w:b w:val="0"/>
+                <w:bCs w:val="0"/>
+                <w:i w:val="0"/>
+                <w:iCs w:val="0"/>
+                <w:sz w:val="16"/>
+                <w:szCs w:val="16"/>
+              </w:rPr>
+              <w:t>XL:A4:A11</w:t>
+            </w:r>
+            <w:proofErr w:type="gramEnd"/>
+            <w:r>
+              <w:rPr>
+                <w:rStyle w:val="BookTitle"/>
+                <w:rFonts w:ascii="Arial" w:hAnsi="Arial" w:cs="Arial"/>
+                <w:b w:val="0"/>
+                <w:bCs w:val="0"/>
+                <w:i w:val="0"/>
+                <w:iCs w:val="0"/>
+                <w:sz w:val="16"/>
+                <w:szCs w:val="16"/>
+              </w:rPr>
+              <w:t xml:space="preserve">}} </w:t>
             </w:r>
           </w:p>
           <w:p>
@@ -1359,390 +1740,6 @@
     </w:tbl>
     <w:p/>
     <w:p/>
-    <w:tbl>
-      <w:tblPr>
-        <w:tblStyle w:val="PlainTable1"/>
-        <w:tblpPr w:leftFromText="180" w:rightFromText="180" w:vertAnchor="text" w:horzAnchor="margin" w:tblpY="505"/>
-        <w:tblW w:w="9493" w:type="dxa"/>
-        <w:tblLook w:val="0420" w:firstRow="1" w:lastRow="0" w:firstColumn="0" w:lastColumn="0" w:noHBand="0" w:noVBand="1"/>
-      </w:tblPr>
-      <w:tblGrid>
-        <w:gridCol w:w="9493"/>
-      </w:tblGrid>
-      <w:tr>
-        <w:trPr>
-          <w:cnfStyle w:val="100000000000" w:firstRow="1" w:lastRow="0" w:firstColumn="0" w:lastColumn="0" w:oddVBand="0" w:evenVBand="0" w:oddHBand="0" w:evenHBand="0" w:firstRowFirstColumn="0" w:firstRowLastColumn="0" w:lastRowFirstColumn="0" w:lastRowLastColumn="0"/>
-        </w:trPr>
-        <w:tc>
-          <w:tcPr>
-            <w:tcW w:w="4727" w:type="dxa"/>
-          </w:tcPr>
-          <w:p>
-            <w:pPr>
-              <w:rPr>
-                <w:rStyle w:val="BookTitle"/>
-                <w:rFonts w:ascii="Arial" w:hAnsi="Arial" w:cs="Arial"/>
-                <w:b/>
-                <w:bCs/>
-                <w:i w:val="0"/>
-                <w:iCs w:val="0"/>
-                <w:sz w:val="16"/>
-                <w:szCs w:val="16"/>
-              </w:rPr>
-            </w:pPr>
-          </w:p>
-          <w:p>
-            <w:pPr>
-              <w:rPr>
-                <w:rStyle w:val="BookTitle"/>
-                <w:rFonts w:ascii="Arial" w:hAnsi="Arial" w:cs="Arial"/>
-                <w:b/>
-                <w:bCs/>
-                <w:i w:val="0"/>
-                <w:iCs w:val="0"/>
-                <w:sz w:val="16"/>
-                <w:szCs w:val="16"/>
-              </w:rPr>
-            </w:pPr>
-            <w:r>
-              <w:rPr>
-                <w:rStyle w:val="BookTitle"/>
-                <w:rFonts w:ascii="Arial" w:hAnsi="Arial" w:cs="Arial"/>
-                <w:i w:val="0"/>
-                <w:iCs w:val="0"/>
-                <w:sz w:val="16"/>
-                <w:szCs w:val="16"/>
-              </w:rPr>
-              <w:t>{{XL:F11}}</w:t>
-            </w:r>
-          </w:p>
-        </w:tc>
-      </w:tr>
-      <w:tr>
-        <w:trPr>
-          <w:cnfStyle w:val="000000100000" w:firstRow="0" w:lastRow="0" w:firstColumn="0" w:lastColumn="0" w:oddVBand="0" w:evenVBand="0" w:oddHBand="1" w:evenHBand="0" w:firstRowFirstColumn="0" w:firstRowLastColumn="0" w:lastRowFirstColumn="0" w:lastRowLastColumn="0"/>
-        </w:trPr>
-        <w:tc>
-          <w:tcPr>
-            <w:tcW w:w="4727" w:type="dxa"/>
-          </w:tcPr>
-          <w:p>
-            <w:pPr>
-              <w:rPr>
-                <w:rStyle w:val="BookTitle"/>
-                <w:rFonts w:ascii="Arial" w:hAnsi="Arial" w:cs="Arial"/>
-                <w:b w:val="0"/>
-                <w:bCs w:val="0"/>
-                <w:i w:val="0"/>
-                <w:iCs w:val="0"/>
-                <w:sz w:val="16"/>
-                <w:szCs w:val="16"/>
-              </w:rPr>
-            </w:pPr>
-          </w:p>
-          <w:p>
-            <w:pPr>
-              <w:rPr>
-                <w:rStyle w:val="BookTitle"/>
-                <w:rFonts w:ascii="Arial" w:hAnsi="Arial" w:cs="Arial"/>
-                <w:b w:val="0"/>
-                <w:bCs w:val="0"/>
-                <w:i w:val="0"/>
-                <w:iCs w:val="0"/>
-                <w:sz w:val="16"/>
-                <w:szCs w:val="16"/>
-              </w:rPr>
-            </w:pPr>
-            <w:r>
-              <w:rPr>
-                <w:rStyle w:val="BookTitle"/>
-                <w:rFonts w:ascii="Arial" w:hAnsi="Arial" w:cs="Arial"/>
-                <w:b w:val="0"/>
-                <w:bCs w:val="0"/>
-                <w:i w:val="0"/>
-                <w:iCs w:val="0"/>
-                <w:sz w:val="16"/>
-                <w:szCs w:val="16"/>
-              </w:rPr>
-              <w:t>{{XL:Support!J7}}</w:t>
-            </w:r>
-          </w:p>
-          <w:p>
-            <w:pPr>
-              <w:rPr>
-                <w:rStyle w:val="BookTitle"/>
-                <w:rFonts w:ascii="Arial" w:hAnsi="Arial" w:cs="Arial"/>
-                <w:b w:val="0"/>
-                <w:bCs w:val="0"/>
-                <w:i w:val="0"/>
-                <w:iCs w:val="0"/>
-                <w:sz w:val="16"/>
-                <w:szCs w:val="16"/>
-              </w:rPr>
-            </w:pPr>
-          </w:p>
-        </w:tc>
-      </w:tr>
-      <w:tr>
-        <w:tc>
-          <w:tcPr>
-            <w:tcW w:w="4727" w:type="dxa"/>
-          </w:tcPr>
-          <w:p>
-            <w:pPr>
-              <w:rPr>
-                <w:rStyle w:val="BookTitle"/>
-                <w:rFonts w:ascii="Arial" w:hAnsi="Arial" w:cs="Arial"/>
-                <w:b w:val="0"/>
-                <w:bCs w:val="0"/>
-                <w:i w:val="0"/>
-                <w:iCs w:val="0"/>
-                <w:sz w:val="16"/>
-                <w:szCs w:val="16"/>
-              </w:rPr>
-            </w:pPr>
-          </w:p>
-          <w:p>
-            <w:pPr>
-              <w:rPr>
-                <w:rStyle w:val="BookTitle"/>
-                <w:rFonts w:ascii="Arial" w:hAnsi="Arial" w:cs="Arial"/>
-                <w:b w:val="0"/>
-                <w:bCs w:val="0"/>
-                <w:i w:val="0"/>
-                <w:iCs w:val="0"/>
-                <w:sz w:val="16"/>
-                <w:szCs w:val="16"/>
-              </w:rPr>
-            </w:pPr>
-            <w:r>
-              <w:rPr>
-                <w:rStyle w:val="BookTitle"/>
-                <w:rFonts w:ascii="Arial" w:hAnsi="Arial" w:cs="Arial"/>
-                <w:b w:val="0"/>
-                <w:bCs w:val="0"/>
-                <w:i w:val="0"/>
-                <w:iCs w:val="0"/>
-                <w:sz w:val="16"/>
-                <w:szCs w:val="16"/>
-              </w:rPr>
-              <w:t xml:space="preserve">{{XL::F5}}   </w:t>
-            </w:r>
-          </w:p>
-          <w:p>
-            <w:pPr>
-              <w:rPr>
-                <w:rStyle w:val="BookTitle"/>
-                <w:rFonts w:ascii="Arial" w:hAnsi="Arial" w:cs="Arial"/>
-                <w:b w:val="0"/>
-                <w:bCs w:val="0"/>
-                <w:i w:val="0"/>
-                <w:iCs w:val="0"/>
-                <w:sz w:val="16"/>
-                <w:szCs w:val="16"/>
-              </w:rPr>
-            </w:pPr>
-          </w:p>
-        </w:tc>
-      </w:tr>
-      <w:tr>
-        <w:trPr>
-          <w:cnfStyle w:val="000000100000" w:firstRow="0" w:lastRow="0" w:firstColumn="0" w:lastColumn="0" w:oddVBand="0" w:evenVBand="0" w:oddHBand="1" w:evenHBand="0" w:firstRowFirstColumn="0" w:firstRowLastColumn="0" w:lastRowFirstColumn="0" w:lastRowLastColumn="0"/>
-        </w:trPr>
-        <w:tc>
-          <w:tcPr>
-            <w:tcW w:w="4727" w:type="dxa"/>
-          </w:tcPr>
-          <w:p>
-            <w:pPr>
-              <w:rPr>
-                <w:rStyle w:val="BookTitle"/>
-                <w:rFonts w:ascii="Arial" w:hAnsi="Arial" w:cs="Arial"/>
-                <w:b w:val="0"/>
-                <w:bCs w:val="0"/>
-                <w:i w:val="0"/>
-                <w:iCs w:val="0"/>
-                <w:sz w:val="16"/>
-                <w:szCs w:val="16"/>
-              </w:rPr>
-            </w:pPr>
-          </w:p>
-          <w:p>
-            <w:pPr>
-              <w:rPr>
-                <w:rStyle w:val="BookTitle"/>
-                <w:rFonts w:ascii="Arial" w:hAnsi="Arial" w:cs="Arial"/>
-                <w:b w:val="0"/>
-                <w:bCs w:val="0"/>
-                <w:i w:val="0"/>
-                <w:iCs w:val="0"/>
-                <w:sz w:val="16"/>
-                <w:szCs w:val="16"/>
-              </w:rPr>
-            </w:pPr>
-            <w:r>
-              <w:rPr>
-                <w:rStyle w:val="BookTitle"/>
-                <w:rFonts w:ascii="Arial" w:hAnsi="Arial" w:cs="Arial"/>
-                <w:b w:val="0"/>
-                <w:bCs w:val="0"/>
-                <w:i w:val="0"/>
-                <w:iCs w:val="0"/>
-                <w:sz w:val="16"/>
-                <w:szCs w:val="16"/>
-              </w:rPr>
-              <w:t xml:space="preserve">{{XL::Contract Years!G13}} </w:t>
-            </w:r>
-          </w:p>
-          <w:p>
-            <w:pPr>
-              <w:rPr>
-                <w:rStyle w:val="BookTitle"/>
-                <w:rFonts w:ascii="Arial" w:hAnsi="Arial" w:cs="Arial"/>
-                <w:b w:val="0"/>
-                <w:bCs w:val="0"/>
-                <w:i w:val="0"/>
-                <w:iCs w:val="0"/>
-                <w:sz w:val="16"/>
-                <w:szCs w:val="16"/>
-              </w:rPr>
-            </w:pPr>
-          </w:p>
-        </w:tc>
-      </w:tr>
-      <w:tr>
-        <w:tc>
-          <w:tcPr>
-            <w:tcW w:w="4727" w:type="dxa"/>
-          </w:tcPr>
-          <w:p>
-            <w:pPr>
-              <w:rPr>
-                <w:rStyle w:val="BookTitle"/>
-                <w:rFonts w:ascii="Arial" w:hAnsi="Arial" w:cs="Arial"/>
-                <w:b w:val="0"/>
-                <w:bCs w:val="0"/>
-                <w:i w:val="0"/>
-                <w:iCs w:val="0"/>
-                <w:sz w:val="16"/>
-                <w:szCs w:val="16"/>
-              </w:rPr>
-            </w:pPr>
-          </w:p>
-          <w:p>
-            <w:pPr>
-              <w:rPr>
-                <w:rStyle w:val="BookTitle"/>
-                <w:rFonts w:ascii="Arial" w:hAnsi="Arial" w:cs="Arial"/>
-                <w:b w:val="0"/>
-                <w:bCs w:val="0"/>
-                <w:i w:val="0"/>
-                <w:iCs w:val="0"/>
-                <w:sz w:val="16"/>
-                <w:szCs w:val="16"/>
-              </w:rPr>
-            </w:pPr>
-            <w:r>
-              <w:rPr>
-                <w:rStyle w:val="BookTitle"/>
-                <w:rFonts w:ascii="Arial" w:hAnsi="Arial" w:cs="Arial"/>
-                <w:b w:val="0"/>
-                <w:bCs w:val="0"/>
-                <w:i w:val="0"/>
-                <w:iCs w:val="0"/>
-                <w:sz w:val="16"/>
-                <w:szCs w:val="16"/>
-              </w:rPr>
-              <w:t xml:space="preserve">{{XL:Distribution Plan!B3:G7}} </w:t>
-            </w:r>
-          </w:p>
-          <w:p>
-            <w:pPr>
-              <w:rPr>
-                <w:rStyle w:val="BookTitle"/>
-                <w:rFonts w:ascii="Arial" w:hAnsi="Arial" w:cs="Arial"/>
-                <w:b w:val="0"/>
-                <w:bCs w:val="0"/>
-                <w:i w:val="0"/>
-                <w:iCs w:val="0"/>
-                <w:sz w:val="16"/>
-                <w:szCs w:val="16"/>
-              </w:rPr>
-            </w:pPr>
-          </w:p>
-        </w:tc>
-      </w:tr>
-      <w:tr>
-        <w:trPr>
-          <w:cnfStyle w:val="000000100000" w:firstRow="0" w:lastRow="0" w:firstColumn="0" w:lastColumn="0" w:oddVBand="0" w:evenVBand="0" w:oddHBand="1" w:evenHBand="0" w:firstRowFirstColumn="0" w:firstRowLastColumn="0" w:lastRowFirstColumn="0" w:lastRowLastColumn="0"/>
-        </w:trPr>
-        <w:tc>
-          <w:tcPr>
-            <w:tcW w:w="4727" w:type="dxa"/>
-          </w:tcPr>
-          <w:p>
-            <w:pPr>
-              <w:rPr>
-                <w:rStyle w:val="BookTitle"/>
-                <w:rFonts w:ascii="Arial" w:hAnsi="Arial" w:cs="Arial"/>
-                <w:b w:val="0"/>
-                <w:bCs w:val="0"/>
-                <w:i w:val="0"/>
-                <w:iCs w:val="0"/>
-                <w:sz w:val="16"/>
-                <w:szCs w:val="16"/>
-              </w:rPr>
-            </w:pPr>
-          </w:p>
-          <w:p>
-            <w:pPr>
-              <w:rPr>
-                <w:rStyle w:val="BookTitle"/>
-                <w:rFonts w:ascii="Arial" w:hAnsi="Arial" w:cs="Arial"/>
-                <w:b w:val="0"/>
-                <w:bCs w:val="0"/>
-                <w:i w:val="0"/>
-                <w:iCs w:val="0"/>
-                <w:sz w:val="16"/>
-                <w:szCs w:val="16"/>
-              </w:rPr>
-            </w:pPr>
-            <w:r>
-              <w:rPr>
-                <w:rStyle w:val="BookTitle"/>
-                <w:rFonts w:ascii="Arial" w:hAnsi="Arial" w:cs="Arial"/>
-                <w:b w:val="0"/>
-                <w:bCs w:val="0"/>
-                <w:i w:val="0"/>
-                <w:iCs w:val="0"/>
-                <w:sz w:val="16"/>
-                <w:szCs w:val="16"/>
-              </w:rPr>
-              <w:t xml:space="preserve">{{XL:A4:A11}} </w:t>
-            </w:r>
-          </w:p>
-          <w:p>
-            <w:pPr>
-              <w:rPr>
-                <w:rStyle w:val="BookTitle"/>
-                <w:rFonts w:ascii="Arial" w:hAnsi="Arial" w:cs="Arial"/>
-                <w:b w:val="0"/>
-                <w:bCs w:val="0"/>
-                <w:i w:val="0"/>
-                <w:iCs w:val="0"/>
-                <w:sz w:val="16"/>
-                <w:szCs w:val="16"/>
-              </w:rPr>
-            </w:pPr>
-          </w:p>
-        </w:tc>
-      </w:tr>
-    </w:tbl>
-    <w:p>
-      <w:r>
-        <w:t>TEST AGAIN</w:t>
-      </w:r>
-    </w:p>
     <w:p>
       <w:r>
         <w:br w:type="page"/>
@@ -1877,8 +1874,39 @@
                 <w:sz w:val="16"/>
                 <w:szCs w:val="16"/>
               </w:rPr>
-              <w:t>[[INPUT:text:label:value</w:t>
-            </w:r>
+              <w:t>[[</w:t>
+            </w:r>
+            <w:proofErr w:type="spellStart"/>
+            <w:r>
+              <w:rPr>
+                <w:rFonts w:ascii="Arial" w:hAnsi="Arial" w:cs="Arial"/>
+                <w:color w:val="A31515"/>
+                <w:sz w:val="16"/>
+                <w:szCs w:val="16"/>
+              </w:rPr>
+              <w:t>INPUT:</w:t>
+            </w:r>
+            <w:proofErr w:type="gramStart"/>
+            <w:r>
+              <w:rPr>
+                <w:rFonts w:ascii="Arial" w:hAnsi="Arial" w:cs="Arial"/>
+                <w:color w:val="A31515"/>
+                <w:sz w:val="16"/>
+                <w:szCs w:val="16"/>
+              </w:rPr>
+              <w:t>text:label</w:t>
+            </w:r>
+            <w:proofErr w:type="gramEnd"/>
+            <w:r>
+              <w:rPr>
+                <w:rFonts w:ascii="Arial" w:hAnsi="Arial" w:cs="Arial"/>
+                <w:color w:val="A31515"/>
+                <w:sz w:val="16"/>
+                <w:szCs w:val="16"/>
+              </w:rPr>
+              <w:t>:value</w:t>
+            </w:r>
+            <w:proofErr w:type="spellEnd"/>
             <w:r>
               <w:rPr>
                 <w:rFonts w:ascii="Arial" w:hAnsi="Arial" w:cs="Arial"/>
@@ -2017,14 +2045,56 @@
               </w:rPr>
               <w:t>{{</w:t>
             </w:r>
-            <w:r>
-              <w:rPr>
-                <w:rFonts w:ascii="Arial" w:hAnsi="Arial" w:cs="Arial"/>
-                <w:color w:val="A31515"/>
-                <w:sz w:val="16"/>
-                <w:szCs w:val="16"/>
-              </w:rPr>
-              <w:t>INPUT:text:Enter your name:David Seguin</w:t>
+            <w:proofErr w:type="spellStart"/>
+            <w:r>
+              <w:rPr>
+                <w:rFonts w:ascii="Arial" w:hAnsi="Arial" w:cs="Arial"/>
+                <w:color w:val="A31515"/>
+                <w:sz w:val="16"/>
+                <w:szCs w:val="16"/>
+              </w:rPr>
+              <w:t>INPUT:</w:t>
+            </w:r>
+            <w:proofErr w:type="gramStart"/>
+            <w:r>
+              <w:rPr>
+                <w:rFonts w:ascii="Arial" w:hAnsi="Arial" w:cs="Arial"/>
+                <w:color w:val="A31515"/>
+                <w:sz w:val="16"/>
+                <w:szCs w:val="16"/>
+              </w:rPr>
+              <w:t>text:Enter</w:t>
+            </w:r>
+            <w:proofErr w:type="spellEnd"/>
+            <w:proofErr w:type="gramEnd"/>
+            <w:r>
+              <w:rPr>
+                <w:rFonts w:ascii="Arial" w:hAnsi="Arial" w:cs="Arial"/>
+                <w:color w:val="A31515"/>
+                <w:sz w:val="16"/>
+                <w:szCs w:val="16"/>
+              </w:rPr>
+              <w:t xml:space="preserve"> your </w:t>
+            </w:r>
+            <w:proofErr w:type="spellStart"/>
+            <w:r>
+              <w:rPr>
+                <w:rFonts w:ascii="Arial" w:hAnsi="Arial" w:cs="Arial"/>
+                <w:color w:val="A31515"/>
+                <w:sz w:val="16"/>
+                <w:szCs w:val="16"/>
+              </w:rPr>
+              <w:t>name:David</w:t>
+            </w:r>
+            <w:proofErr w:type="spellEnd"/>
+            <w:r>
+              <w:rPr>
+                <w:rFonts w:ascii="Arial" w:hAnsi="Arial" w:cs="Arial"/>
+                <w:color w:val="A31515"/>
+                <w:sz w:val="16"/>
+                <w:szCs w:val="16"/>
+              </w:rPr>
+              <w:t xml:space="preserve"> Seguin</w:t>
             </w:r>
             <w:r>
               <w:rPr>
@@ -2098,8 +2168,30 @@
                 <w:sz w:val="16"/>
                 <w:szCs w:val="16"/>
               </w:rPr>
-              <w:t>[[INPUT:area:label:value:height</w:t>
-            </w:r>
+              <w:t>[[</w:t>
+            </w:r>
+            <w:proofErr w:type="spellStart"/>
+            <w:proofErr w:type="gramStart"/>
+            <w:r>
+              <w:rPr>
+                <w:rFonts w:ascii="Arial" w:hAnsi="Arial" w:cs="Arial"/>
+                <w:color w:val="A31515"/>
+                <w:sz w:val="16"/>
+                <w:szCs w:val="16"/>
+              </w:rPr>
+              <w:t>INPUT:area</w:t>
+            </w:r>
+            <w:proofErr w:type="gramEnd"/>
+            <w:r>
+              <w:rPr>
+                <w:rFonts w:ascii="Arial" w:hAnsi="Arial" w:cs="Arial"/>
+                <w:color w:val="A31515"/>
+                <w:sz w:val="16"/>
+                <w:szCs w:val="16"/>
+              </w:rPr>
+              <w:t>:label:value:height</w:t>
+            </w:r>
+            <w:proofErr w:type="spellEnd"/>
             <w:r>
               <w:rPr>
                 <w:rFonts w:ascii="Arial" w:hAnsi="Arial" w:cs="Arial"/>
@@ -2224,14 +2316,56 @@
               </w:rPr>
               <w:t>{{</w:t>
             </w:r>
-            <w:r>
-              <w:rPr>
-                <w:rFonts w:ascii="Arial" w:hAnsi="Arial" w:cs="Arial"/>
-                <w:color w:val="A31515"/>
-                <w:sz w:val="16"/>
-                <w:szCs w:val="16"/>
-              </w:rPr>
-              <w:t>INPUT:area:Enter Summary:Summary goes here:300</w:t>
+            <w:proofErr w:type="spellStart"/>
+            <w:proofErr w:type="gramStart"/>
+            <w:r>
+              <w:rPr>
+                <w:rFonts w:ascii="Arial" w:hAnsi="Arial" w:cs="Arial"/>
+                <w:color w:val="A31515"/>
+                <w:sz w:val="16"/>
+                <w:szCs w:val="16"/>
+              </w:rPr>
+              <w:t>INPUT:area</w:t>
+            </w:r>
+            <w:proofErr w:type="gramEnd"/>
+            <w:r>
+              <w:rPr>
+                <w:rFonts w:ascii="Arial" w:hAnsi="Arial" w:cs="Arial"/>
+                <w:color w:val="A31515"/>
+                <w:sz w:val="16"/>
+                <w:szCs w:val="16"/>
+              </w:rPr>
+              <w:t>:Enter</w:t>
+            </w:r>
+            <w:proofErr w:type="spellEnd"/>
+            <w:r>
+              <w:rPr>
+                <w:rFonts w:ascii="Arial" w:hAnsi="Arial" w:cs="Arial"/>
+                <w:color w:val="A31515"/>
+                <w:sz w:val="16"/>
+                <w:szCs w:val="16"/>
+              </w:rPr>
+              <w:t xml:space="preserve"> </w:t>
+            </w:r>
+            <w:proofErr w:type="spellStart"/>
+            <w:r>
+              <w:rPr>
+                <w:rFonts w:ascii="Arial" w:hAnsi="Arial" w:cs="Arial"/>
+                <w:color w:val="A31515"/>
+                <w:sz w:val="16"/>
+                <w:szCs w:val="16"/>
+              </w:rPr>
+              <w:t>Summary:Summary</w:t>
+            </w:r>
+            <w:proofErr w:type="spellEnd"/>
+            <w:r>
+              <w:rPr>
+                <w:rFonts w:ascii="Arial" w:hAnsi="Arial" w:cs="Arial"/>
+                <w:color w:val="A31515"/>
+                <w:sz w:val="16"/>
+                <w:szCs w:val="16"/>
+              </w:rPr>
+              <w:t xml:space="preserve"> goes here:300</w:t>
             </w:r>
             <w:r>
               <w:rPr>
@@ -2308,8 +2442,30 @@
                 <w:sz w:val="16"/>
                 <w:szCs w:val="16"/>
               </w:rPr>
-              <w:t>[[INPUT:date:label:value:format</w:t>
-            </w:r>
+              <w:t>[[</w:t>
+            </w:r>
+            <w:proofErr w:type="spellStart"/>
+            <w:proofErr w:type="gramStart"/>
+            <w:r>
+              <w:rPr>
+                <w:rFonts w:ascii="Arial" w:hAnsi="Arial" w:cs="Arial"/>
+                <w:color w:val="A31515"/>
+                <w:sz w:val="16"/>
+                <w:szCs w:val="16"/>
+              </w:rPr>
+              <w:t>INPUT:date</w:t>
+            </w:r>
+            <w:proofErr w:type="gramEnd"/>
+            <w:r>
+              <w:rPr>
+                <w:rFonts w:ascii="Arial" w:hAnsi="Arial" w:cs="Arial"/>
+                <w:color w:val="A31515"/>
+                <w:sz w:val="16"/>
+                <w:szCs w:val="16"/>
+              </w:rPr>
+              <w:t>:label:value:format</w:t>
+            </w:r>
+            <w:proofErr w:type="spellEnd"/>
             <w:r>
               <w:rPr>
                 <w:rFonts w:ascii="Arial" w:hAnsi="Arial" w:cs="Arial"/>
@@ -2446,14 +2602,56 @@
               </w:rPr>
               <w:t>{{</w:t>
             </w:r>
-            <w:r>
-              <w:rPr>
-                <w:rFonts w:ascii="Arial" w:hAnsi="Arial" w:cs="Arial"/>
-                <w:color w:val="A31515"/>
-                <w:sz w:val="16"/>
-                <w:szCs w:val="16"/>
-              </w:rPr>
-              <w:t>INPUT:date:Enter DOB:today:YYY/MM/DD</w:t>
+            <w:proofErr w:type="spellStart"/>
+            <w:proofErr w:type="gramStart"/>
+            <w:r>
+              <w:rPr>
+                <w:rFonts w:ascii="Arial" w:hAnsi="Arial" w:cs="Arial"/>
+                <w:color w:val="A31515"/>
+                <w:sz w:val="16"/>
+                <w:szCs w:val="16"/>
+              </w:rPr>
+              <w:t>INPUT:date</w:t>
+            </w:r>
+            <w:proofErr w:type="gramEnd"/>
+            <w:r>
+              <w:rPr>
+                <w:rFonts w:ascii="Arial" w:hAnsi="Arial" w:cs="Arial"/>
+                <w:color w:val="A31515"/>
+                <w:sz w:val="16"/>
+                <w:szCs w:val="16"/>
+              </w:rPr>
+              <w:t>:Enter</w:t>
+            </w:r>
+            <w:proofErr w:type="spellEnd"/>
+            <w:r>
+              <w:rPr>
+                <w:rFonts w:ascii="Arial" w:hAnsi="Arial" w:cs="Arial"/>
+                <w:color w:val="A31515"/>
+                <w:sz w:val="16"/>
+                <w:szCs w:val="16"/>
+              </w:rPr>
+              <w:t xml:space="preserve"> </w:t>
+            </w:r>
+            <w:proofErr w:type="spellStart"/>
+            <w:r>
+              <w:rPr>
+                <w:rFonts w:ascii="Arial" w:hAnsi="Arial" w:cs="Arial"/>
+                <w:color w:val="A31515"/>
+                <w:sz w:val="16"/>
+                <w:szCs w:val="16"/>
+              </w:rPr>
+              <w:t>DOB:today:YYY</w:t>
+            </w:r>
+            <w:proofErr w:type="spellEnd"/>
+            <w:r>
+              <w:rPr>
+                <w:rFonts w:ascii="Arial" w:hAnsi="Arial" w:cs="Arial"/>
+                <w:color w:val="A31515"/>
+                <w:sz w:val="16"/>
+                <w:szCs w:val="16"/>
+              </w:rPr>
+              <w:t>/MM/DD</w:t>
             </w:r>
             <w:r>
               <w:rPr>
@@ -2527,7 +2725,27 @@
                 <w:sz w:val="16"/>
                 <w:szCs w:val="16"/>
               </w:rPr>
-              <w:t>[[INPUT:select:label:option1,option2</w:t>
+              <w:t>[[</w:t>
+            </w:r>
+            <w:proofErr w:type="gramStart"/>
+            <w:r>
+              <w:rPr>
+                <w:rFonts w:ascii="Arial" w:hAnsi="Arial" w:cs="Arial"/>
+                <w:color w:val="A31515"/>
+                <w:sz w:val="16"/>
+                <w:szCs w:val="16"/>
+              </w:rPr>
+              <w:t>INPUT:select</w:t>
+            </w:r>
+            <w:proofErr w:type="gramEnd"/>
+            <w:r>
+              <w:rPr>
+                <w:rFonts w:ascii="Arial" w:hAnsi="Arial" w:cs="Arial"/>
+                <w:color w:val="A31515"/>
+                <w:sz w:val="16"/>
+                <w:szCs w:val="16"/>
+              </w:rPr>
+              <w:t>:label:option1,option2</w:t>
             </w:r>
             <w:r>
               <w:rPr>
@@ -2655,15 +2873,48 @@
               </w:rPr>
               <w:t>{{</w:t>
             </w:r>
-            <w:r>
-              <w:rPr>
-                <w:rFonts w:ascii="Arial" w:hAnsi="Arial" w:cs="Arial"/>
-                <w:color w:val="A31515"/>
-                <w:sz w:val="16"/>
-                <w:szCs w:val="16"/>
-              </w:rPr>
-              <w:t>INPUT:select:Select Rank:General,Major,Captain</w:t>
-            </w:r>
+            <w:proofErr w:type="spellStart"/>
+            <w:proofErr w:type="gramStart"/>
+            <w:r>
+              <w:rPr>
+                <w:rFonts w:ascii="Arial" w:hAnsi="Arial" w:cs="Arial"/>
+                <w:color w:val="A31515"/>
+                <w:sz w:val="16"/>
+                <w:szCs w:val="16"/>
+              </w:rPr>
+              <w:t>INPUT:select</w:t>
+            </w:r>
+            <w:proofErr w:type="gramEnd"/>
+            <w:r>
+              <w:rPr>
+                <w:rFonts w:ascii="Arial" w:hAnsi="Arial" w:cs="Arial"/>
+                <w:color w:val="A31515"/>
+                <w:sz w:val="16"/>
+                <w:szCs w:val="16"/>
+              </w:rPr>
+              <w:t>:Select</w:t>
+            </w:r>
+            <w:proofErr w:type="spellEnd"/>
+            <w:r>
+              <w:rPr>
+                <w:rFonts w:ascii="Arial" w:hAnsi="Arial" w:cs="Arial"/>
+                <w:color w:val="A31515"/>
+                <w:sz w:val="16"/>
+                <w:szCs w:val="16"/>
+              </w:rPr>
+              <w:t xml:space="preserve"> </w:t>
+            </w:r>
+            <w:proofErr w:type="spellStart"/>
+            <w:r>
+              <w:rPr>
+                <w:rFonts w:ascii="Arial" w:hAnsi="Arial" w:cs="Arial"/>
+                <w:color w:val="A31515"/>
+                <w:sz w:val="16"/>
+                <w:szCs w:val="16"/>
+              </w:rPr>
+              <w:t>Rank:General,Major,Captain</w:t>
+            </w:r>
+            <w:proofErr w:type="spellEnd"/>
             <w:r>
               <w:rPr>
                 <w:rFonts w:ascii="Arial" w:hAnsi="Arial" w:cs="Arial"/>
@@ -2739,8 +2990,30 @@
                 <w:sz w:val="16"/>
                 <w:szCs w:val="16"/>
               </w:rPr>
-              <w:t>[[INPUT:check:label:True</w:t>
-            </w:r>
+              <w:t>[[</w:t>
+            </w:r>
+            <w:proofErr w:type="spellStart"/>
+            <w:proofErr w:type="gramStart"/>
+            <w:r>
+              <w:rPr>
+                <w:rFonts w:ascii="Arial" w:hAnsi="Arial" w:cs="Arial"/>
+                <w:color w:val="A31515"/>
+                <w:sz w:val="16"/>
+                <w:szCs w:val="16"/>
+              </w:rPr>
+              <w:t>INPUT:check</w:t>
+            </w:r>
+            <w:proofErr w:type="gramEnd"/>
+            <w:r>
+              <w:rPr>
+                <w:rFonts w:ascii="Arial" w:hAnsi="Arial" w:cs="Arial"/>
+                <w:color w:val="A31515"/>
+                <w:sz w:val="16"/>
+                <w:szCs w:val="16"/>
+              </w:rPr>
+              <w:t>:label:True</w:t>
+            </w:r>
+            <w:proofErr w:type="spellEnd"/>
             <w:r>
               <w:rPr>
                 <w:rFonts w:ascii="Arial" w:hAnsi="Arial" w:cs="Arial"/>
@@ -2865,14 +3138,36 @@
               </w:rPr>
               <w:t>{{</w:t>
             </w:r>
-            <w:r>
-              <w:rPr>
-                <w:rFonts w:ascii="Arial" w:hAnsi="Arial" w:cs="Arial"/>
-                <w:color w:val="A31515"/>
-                <w:sz w:val="16"/>
-                <w:szCs w:val="16"/>
-              </w:rPr>
-              <w:t>INPUT:check:Subscribe?:True</w:t>
+            <w:proofErr w:type="spellStart"/>
+            <w:proofErr w:type="gramStart"/>
+            <w:r>
+              <w:rPr>
+                <w:rFonts w:ascii="Arial" w:hAnsi="Arial" w:cs="Arial"/>
+                <w:color w:val="A31515"/>
+                <w:sz w:val="16"/>
+                <w:szCs w:val="16"/>
+              </w:rPr>
+              <w:t>INPUT:check</w:t>
+            </w:r>
+            <w:proofErr w:type="gramEnd"/>
+            <w:r>
+              <w:rPr>
+                <w:rFonts w:ascii="Arial" w:hAnsi="Arial" w:cs="Arial"/>
+                <w:color w:val="A31515"/>
+                <w:sz w:val="16"/>
+                <w:szCs w:val="16"/>
+              </w:rPr>
+              <w:t>:Subscribe</w:t>
+            </w:r>
+            <w:proofErr w:type="spellEnd"/>
+            <w:r>
+              <w:rPr>
+                <w:rFonts w:ascii="Arial" w:hAnsi="Arial" w:cs="Arial"/>
+                <w:color w:val="A31515"/>
+                <w:sz w:val="16"/>
+                <w:szCs w:val="16"/>
+              </w:rPr>
+              <w:t>?:True</w:t>
             </w:r>
             <w:r>
               <w:rPr>
@@ -2912,452 +3207,6 @@
     </w:tbl>
     <w:p/>
     <w:p/>
-    <w:p>
-      <w:r>
-        <w:t>TEST AGAIN</w:t>
-      </w:r>
-    </w:p>
-    <w:tbl>
-      <w:tblPr>
-        <w:tblStyle w:val="PlainTable1"/>
-        <w:tblpPr w:leftFromText="180" w:rightFromText="180" w:vertAnchor="text" w:horzAnchor="margin" w:tblpY="505"/>
-        <w:tblW w:w="9493" w:type="dxa"/>
-        <w:tblLook w:val="0420" w:firstRow="1" w:lastRow="0" w:firstColumn="0" w:lastColumn="0" w:noHBand="0" w:noVBand="1"/>
-      </w:tblPr>
-      <w:tblGrid>
-        <w:gridCol w:w="9493"/>
-      </w:tblGrid>
-      <w:tr>
-        <w:trPr>
-          <w:cnfStyle w:val="100000000000" w:firstRow="1" w:lastRow="0" w:firstColumn="0" w:lastColumn="0" w:oddVBand="0" w:evenVBand="0" w:oddHBand="0" w:evenHBand="0" w:firstRowFirstColumn="0" w:firstRowLastColumn="0" w:lastRowFirstColumn="0" w:lastRowLastColumn="0"/>
-        </w:trPr>
-        <w:tc>
-          <w:tcPr>
-            <w:tcW w:w="3769" w:type="dxa"/>
-          </w:tcPr>
-          <w:p>
-            <w:pPr>
-              <w:rPr>
-                <w:rStyle w:val="BookTitle"/>
-                <w:rFonts w:ascii="Arial" w:hAnsi="Arial" w:cs="Arial"/>
-                <w:b/>
-                <w:bCs/>
-                <w:i w:val="0"/>
-                <w:iCs w:val="0"/>
-                <w:sz w:val="16"/>
-                <w:szCs w:val="16"/>
-              </w:rPr>
-            </w:pPr>
-          </w:p>
-          <w:p>
-            <w:pPr>
-              <w:shd w:val="clear" w:color="auto" w:fill="FFFFFF"/>
-              <w:spacing w:line="270" w:lineRule="atLeast"/>
-              <w:rPr>
-                <w:rFonts w:ascii="Arial" w:hAnsi="Arial" w:cs="Arial"/>
-                <w:color w:val="0000FF"/>
-                <w:sz w:val="16"/>
-                <w:szCs w:val="16"/>
-              </w:rPr>
-            </w:pPr>
-          </w:p>
-          <w:p>
-            <w:pPr>
-              <w:shd w:val="clear" w:color="auto" w:fill="FFFFFF"/>
-              <w:spacing w:line="270" w:lineRule="atLeast"/>
-              <w:rPr>
-                <w:rFonts w:ascii="Arial" w:eastAsia="Times New Roman" w:hAnsi="Arial" w:cs="Arial"/>
-                <w:color w:val="3B3B3B"/>
-                <w:sz w:val="16"/>
-                <w:szCs w:val="16"/>
-              </w:rPr>
-            </w:pPr>
-            <w:r>
-              <w:rPr>
-                <w:rFonts w:ascii="Arial" w:hAnsi="Arial" w:cs="Arial"/>
-                <w:color w:val="0000FF"/>
-                <w:sz w:val="16"/>
-                <w:szCs w:val="16"/>
-              </w:rPr>
-              <w:t>{{</w:t>
-            </w:r>
-            <w:r>
-              <w:rPr>
-                <w:rFonts w:ascii="Arial" w:hAnsi="Arial" w:cs="Arial"/>
-                <w:color w:val="A31515"/>
-                <w:sz w:val="16"/>
-                <w:szCs w:val="16"/>
-              </w:rPr>
-              <w:t>INPUT:text:Enter your name:David Seguin</w:t>
-            </w:r>
-            <w:r>
-              <w:rPr>
-                <w:rFonts w:ascii="Arial" w:hAnsi="Arial" w:cs="Arial"/>
-                <w:color w:val="0000FF"/>
-                <w:sz w:val="16"/>
-                <w:szCs w:val="16"/>
-              </w:rPr>
-              <w:t>}}</w:t>
-            </w:r>
-            <w:r>
-              <w:rPr>
-                <w:rFonts w:ascii="Arial" w:hAnsi="Arial" w:cs="Arial"/>
-                <w:color w:val="A31515"/>
-                <w:sz w:val="16"/>
-                <w:szCs w:val="16"/>
-              </w:rPr>
-              <w:t xml:space="preserve"> </w:t>
-            </w:r>
-          </w:p>
-          <w:p>
-            <w:pPr>
-              <w:rPr>
-                <w:rStyle w:val="BookTitle"/>
-                <w:rFonts w:ascii="Arial" w:hAnsi="Arial" w:cs="Arial"/>
-                <w:b/>
-                <w:bCs/>
-                <w:i w:val="0"/>
-                <w:iCs w:val="0"/>
-                <w:sz w:val="16"/>
-                <w:szCs w:val="16"/>
-              </w:rPr>
-            </w:pPr>
-          </w:p>
-        </w:tc>
-      </w:tr>
-      <w:tr>
-        <w:trPr>
-          <w:cnfStyle w:val="000000100000" w:firstRow="0" w:lastRow="0" w:firstColumn="0" w:lastColumn="0" w:oddVBand="0" w:evenVBand="0" w:oddHBand="1" w:evenHBand="0" w:firstRowFirstColumn="0" w:firstRowLastColumn="0" w:lastRowFirstColumn="0" w:lastRowLastColumn="0"/>
-        </w:trPr>
-        <w:tc>
-          <w:tcPr>
-            <w:tcW w:w="3769" w:type="dxa"/>
-          </w:tcPr>
-          <w:p>
-            <w:pPr>
-              <w:shd w:val="clear" w:color="auto" w:fill="FFFFFF"/>
-              <w:spacing w:line="270" w:lineRule="atLeast"/>
-              <w:rPr>
-                <w:rFonts w:ascii="Arial" w:hAnsi="Arial" w:cs="Arial"/>
-                <w:color w:val="0000FF"/>
-                <w:sz w:val="16"/>
-                <w:szCs w:val="16"/>
-              </w:rPr>
-            </w:pPr>
-          </w:p>
-          <w:p>
-            <w:pPr>
-              <w:shd w:val="clear" w:color="auto" w:fill="FFFFFF"/>
-              <w:spacing w:line="270" w:lineRule="atLeast"/>
-              <w:rPr>
-                <w:rFonts w:ascii="Arial" w:eastAsia="Times New Roman" w:hAnsi="Arial" w:cs="Arial"/>
-                <w:color w:val="3B3B3B"/>
-                <w:sz w:val="16"/>
-                <w:szCs w:val="16"/>
-              </w:rPr>
-            </w:pPr>
-            <w:r>
-              <w:rPr>
-                <w:rFonts w:ascii="Arial" w:hAnsi="Arial" w:cs="Arial"/>
-                <w:color w:val="0000FF"/>
-                <w:sz w:val="16"/>
-                <w:szCs w:val="16"/>
-              </w:rPr>
-              <w:t>{{</w:t>
-            </w:r>
-            <w:r>
-              <w:rPr>
-                <w:rFonts w:ascii="Arial" w:hAnsi="Arial" w:cs="Arial"/>
-                <w:color w:val="A31515"/>
-                <w:sz w:val="16"/>
-                <w:szCs w:val="16"/>
-              </w:rPr>
-              <w:t>INPUT:area:Enter Summary:Summary goes here:300</w:t>
-            </w:r>
-            <w:r>
-              <w:rPr>
-                <w:rFonts w:ascii="Arial" w:hAnsi="Arial" w:cs="Arial"/>
-                <w:color w:val="0000FF"/>
-                <w:sz w:val="16"/>
-                <w:szCs w:val="16"/>
-              </w:rPr>
-              <w:t>}}</w:t>
-            </w:r>
-            <w:r>
-              <w:rPr>
-                <w:rFonts w:ascii="Arial" w:hAnsi="Arial" w:cs="Arial"/>
-                <w:color w:val="A31515"/>
-                <w:sz w:val="16"/>
-                <w:szCs w:val="16"/>
-              </w:rPr>
-              <w:t xml:space="preserve"> </w:t>
-            </w:r>
-          </w:p>
-          <w:p>
-            <w:pPr>
-              <w:rPr>
-                <w:rStyle w:val="BookTitle"/>
-                <w:rFonts w:ascii="Arial" w:hAnsi="Arial" w:cs="Arial"/>
-                <w:b w:val="0"/>
-                <w:bCs w:val="0"/>
-                <w:i w:val="0"/>
-                <w:iCs w:val="0"/>
-                <w:sz w:val="16"/>
-                <w:szCs w:val="16"/>
-              </w:rPr>
-            </w:pPr>
-          </w:p>
-        </w:tc>
-      </w:tr>
-      <w:tr>
-        <w:tc>
-          <w:tcPr>
-            <w:tcW w:w="3769" w:type="dxa"/>
-          </w:tcPr>
-          <w:p>
-            <w:pPr>
-              <w:shd w:val="clear" w:color="auto" w:fill="FFFFFF"/>
-              <w:spacing w:line="270" w:lineRule="atLeast"/>
-              <w:rPr>
-                <w:rFonts w:ascii="Arial" w:hAnsi="Arial" w:cs="Arial"/>
-                <w:color w:val="0000FF"/>
-                <w:sz w:val="16"/>
-                <w:szCs w:val="16"/>
-              </w:rPr>
-            </w:pPr>
-          </w:p>
-          <w:p>
-            <w:pPr>
-              <w:shd w:val="clear" w:color="auto" w:fill="FFFFFF"/>
-              <w:spacing w:line="270" w:lineRule="atLeast"/>
-              <w:rPr>
-                <w:rFonts w:ascii="Arial" w:eastAsia="Times New Roman" w:hAnsi="Arial" w:cs="Arial"/>
-                <w:color w:val="3B3B3B"/>
-                <w:sz w:val="16"/>
-                <w:szCs w:val="16"/>
-              </w:rPr>
-            </w:pPr>
-            <w:r>
-              <w:rPr>
-                <w:rFonts w:ascii="Arial" w:hAnsi="Arial" w:cs="Arial"/>
-                <w:color w:val="0000FF"/>
-                <w:sz w:val="16"/>
-                <w:szCs w:val="16"/>
-              </w:rPr>
-              <w:t>{{</w:t>
-            </w:r>
-            <w:r>
-              <w:rPr>
-                <w:rFonts w:ascii="Arial" w:hAnsi="Arial" w:cs="Arial"/>
-                <w:color w:val="A31515"/>
-                <w:sz w:val="16"/>
-                <w:szCs w:val="16"/>
-              </w:rPr>
-              <w:t>INPUT:date:Enter DOB:today:YYY/MM/DD</w:t>
-            </w:r>
-            <w:r>
-              <w:rPr>
-                <w:rFonts w:ascii="Arial" w:hAnsi="Arial" w:cs="Arial"/>
-                <w:color w:val="0000FF"/>
-                <w:sz w:val="16"/>
-                <w:szCs w:val="16"/>
-              </w:rPr>
-              <w:t>}}</w:t>
-            </w:r>
-            <w:r>
-              <w:rPr>
-                <w:rFonts w:ascii="Arial" w:hAnsi="Arial" w:cs="Arial"/>
-                <w:color w:val="A31515"/>
-                <w:sz w:val="16"/>
-                <w:szCs w:val="16"/>
-              </w:rPr>
-              <w:t xml:space="preserve">  </w:t>
-            </w:r>
-          </w:p>
-          <w:p>
-            <w:pPr>
-              <w:rPr>
-                <w:rStyle w:val="BookTitle"/>
-                <w:rFonts w:ascii="Arial" w:hAnsi="Arial" w:cs="Arial"/>
-                <w:b w:val="0"/>
-                <w:bCs w:val="0"/>
-                <w:i w:val="0"/>
-                <w:iCs w:val="0"/>
-                <w:sz w:val="16"/>
-                <w:szCs w:val="16"/>
-              </w:rPr>
-            </w:pPr>
-          </w:p>
-        </w:tc>
-      </w:tr>
-      <w:tr>
-        <w:trPr>
-          <w:cnfStyle w:val="000000100000" w:firstRow="0" w:lastRow="0" w:firstColumn="0" w:lastColumn="0" w:oddVBand="0" w:evenVBand="0" w:oddHBand="1" w:evenHBand="0" w:firstRowFirstColumn="0" w:firstRowLastColumn="0" w:lastRowFirstColumn="0" w:lastRowLastColumn="0"/>
-        </w:trPr>
-        <w:tc>
-          <w:tcPr>
-            <w:tcW w:w="3769" w:type="dxa"/>
-          </w:tcPr>
-          <w:p>
-            <w:pPr>
-              <w:rPr>
-                <w:rStyle w:val="BookTitle"/>
-                <w:rFonts w:ascii="Arial" w:hAnsi="Arial" w:cs="Arial"/>
-                <w:b w:val="0"/>
-                <w:bCs w:val="0"/>
-                <w:i w:val="0"/>
-                <w:iCs w:val="0"/>
-                <w:sz w:val="16"/>
-                <w:szCs w:val="16"/>
-              </w:rPr>
-            </w:pPr>
-          </w:p>
-          <w:p>
-            <w:pPr>
-              <w:shd w:val="clear" w:color="auto" w:fill="FFFFFF"/>
-              <w:spacing w:line="270" w:lineRule="atLeast"/>
-              <w:rPr>
-                <w:rFonts w:ascii="Arial" w:eastAsia="Times New Roman" w:hAnsi="Arial" w:cs="Arial"/>
-                <w:color w:val="3B3B3B"/>
-                <w:sz w:val="16"/>
-                <w:szCs w:val="16"/>
-              </w:rPr>
-            </w:pPr>
-            <w:r>
-              <w:rPr>
-                <w:rFonts w:ascii="Arial" w:hAnsi="Arial" w:cs="Arial"/>
-                <w:color w:val="0000FF"/>
-                <w:sz w:val="16"/>
-                <w:szCs w:val="16"/>
-              </w:rPr>
-              <w:t>{{</w:t>
-            </w:r>
-            <w:r>
-              <w:rPr>
-                <w:rFonts w:ascii="Arial" w:hAnsi="Arial" w:cs="Arial"/>
-                <w:color w:val="A31515"/>
-                <w:sz w:val="16"/>
-                <w:szCs w:val="16"/>
-              </w:rPr>
-              <w:t>INPUT:select:Select Rank:General,Major,Captain</w:t>
-            </w:r>
-            <w:r>
-              <w:rPr>
-                <w:rFonts w:ascii="Arial" w:hAnsi="Arial" w:cs="Arial"/>
-                <w:color w:val="0000FF"/>
-                <w:sz w:val="16"/>
-                <w:szCs w:val="16"/>
-              </w:rPr>
-              <w:t>}}</w:t>
-            </w:r>
-            <w:r>
-              <w:rPr>
-                <w:rFonts w:ascii="Arial" w:hAnsi="Arial" w:cs="Arial"/>
-                <w:color w:val="A31515"/>
-                <w:sz w:val="16"/>
-                <w:szCs w:val="16"/>
-              </w:rPr>
-              <w:t xml:space="preserve"> </w:t>
-            </w:r>
-          </w:p>
-          <w:p>
-            <w:pPr>
-              <w:rPr>
-                <w:rStyle w:val="BookTitle"/>
-                <w:rFonts w:ascii="Arial" w:hAnsi="Arial" w:cs="Arial"/>
-                <w:b w:val="0"/>
-                <w:bCs w:val="0"/>
-                <w:i w:val="0"/>
-                <w:iCs w:val="0"/>
-                <w:sz w:val="16"/>
-                <w:szCs w:val="16"/>
-              </w:rPr>
-            </w:pPr>
-          </w:p>
-        </w:tc>
-      </w:tr>
-      <w:tr>
-        <w:tc>
-          <w:tcPr>
-            <w:tcW w:w="3769" w:type="dxa"/>
-          </w:tcPr>
-          <w:p>
-            <w:pPr>
-              <w:shd w:val="clear" w:color="auto" w:fill="FFFFFF"/>
-              <w:spacing w:line="270" w:lineRule="atLeast"/>
-              <w:rPr>
-                <w:rFonts w:ascii="Arial" w:hAnsi="Arial" w:cs="Arial"/>
-                <w:color w:val="0000FF"/>
-                <w:sz w:val="16"/>
-                <w:szCs w:val="16"/>
-              </w:rPr>
-            </w:pPr>
-          </w:p>
-          <w:p>
-            <w:pPr>
-              <w:shd w:val="clear" w:color="auto" w:fill="FFFFFF"/>
-              <w:spacing w:line="270" w:lineRule="atLeast"/>
-              <w:rPr>
-                <w:rFonts w:ascii="Arial" w:eastAsia="Times New Roman" w:hAnsi="Arial" w:cs="Arial"/>
-                <w:color w:val="3B3B3B"/>
-                <w:sz w:val="16"/>
-                <w:szCs w:val="16"/>
-              </w:rPr>
-            </w:pPr>
-            <w:r>
-              <w:rPr>
-                <w:rFonts w:ascii="Arial" w:hAnsi="Arial" w:cs="Arial"/>
-                <w:color w:val="0000FF"/>
-                <w:sz w:val="16"/>
-                <w:szCs w:val="16"/>
-              </w:rPr>
-              <w:t>{{</w:t>
-            </w:r>
-            <w:r>
-              <w:rPr>
-                <w:rFonts w:ascii="Arial" w:hAnsi="Arial" w:cs="Arial"/>
-                <w:color w:val="A31515"/>
-                <w:sz w:val="16"/>
-                <w:szCs w:val="16"/>
-              </w:rPr>
-              <w:t>INPUT:check:Subscribe?:True</w:t>
-            </w:r>
-            <w:r>
-              <w:rPr>
-                <w:rFonts w:ascii="Arial" w:hAnsi="Arial" w:cs="Arial"/>
-                <w:color w:val="0000FF"/>
-                <w:sz w:val="16"/>
-                <w:szCs w:val="16"/>
-              </w:rPr>
-              <w:t>}}</w:t>
-            </w:r>
-            <w:r>
-              <w:rPr>
-                <w:rFonts w:ascii="Arial" w:hAnsi="Arial" w:cs="Arial"/>
-                <w:color w:val="A31515"/>
-                <w:sz w:val="16"/>
-                <w:szCs w:val="16"/>
-              </w:rPr>
-              <w:t xml:space="preserve"> </w:t>
-            </w:r>
-          </w:p>
-          <w:p>
-            <w:pPr>
-              <w:rPr>
-                <w:rStyle w:val="BookTitle"/>
-                <w:rFonts w:ascii="Arial" w:hAnsi="Arial" w:cs="Arial"/>
-                <w:b w:val="0"/>
-                <w:bCs w:val="0"/>
-                <w:i w:val="0"/>
-                <w:iCs w:val="0"/>
-                <w:sz w:val="16"/>
-                <w:szCs w:val="16"/>
-              </w:rPr>
-            </w:pPr>
-          </w:p>
-        </w:tc>
-      </w:tr>
-    </w:tbl>
     <w:p/>
     <w:sectPr>
       <w:pgSz w:w="12240" w:h="15840"/>

</xml_diff>

<commit_message>
new parser forman : -> !
</commit_message>
<xml_diff>
--- a/assets/Keyword Test.docx
+++ b/assets/Keyword Test.docx
@@ -217,56 +217,71 @@
           <w:p>
             <w:pPr>
               <w:rPr>
-                <w:rStyle w:val="BookTitle"/>
-                <w:rFonts w:ascii="Arial" w:hAnsi="Arial" w:cs="Arial"/>
-                <w:b w:val="0"/>
-                <w:bCs w:val="0"/>
-                <w:i w:val="0"/>
-                <w:iCs w:val="0"/>
-                <w:sz w:val="16"/>
-                <w:szCs w:val="16"/>
-              </w:rPr>
-            </w:pPr>
-            <w:r>
-              <w:rPr>
-                <w:rStyle w:val="BookTitle"/>
-                <w:rFonts w:ascii="Arial" w:hAnsi="Arial" w:cs="Arial"/>
-                <w:b w:val="0"/>
-                <w:bCs w:val="0"/>
-                <w:i w:val="0"/>
-                <w:iCs w:val="0"/>
-                <w:sz w:val="16"/>
-                <w:szCs w:val="16"/>
+                <w:rStyle w:val="HTMLCode"/>
+                <w:rFonts w:ascii="Source Code Pro" w:eastAsiaTheme="majorEastAsia" w:hAnsi="Source Code Pro"/>
+                <w:b/>
+                <w:bCs/>
+                <w:color w:val="09AB3B"/>
+                <w:sz w:val="18"/>
+                <w:szCs w:val="18"/>
+                <w:shd w:val="clear" w:color="auto" w:fill="F8F9FB"/>
+              </w:rPr>
+            </w:pPr>
+            <w:r>
+              <w:rPr>
+                <w:rStyle w:val="HTMLCode"/>
+                <w:rFonts w:ascii="Source Code Pro" w:eastAsiaTheme="majorEastAsia" w:hAnsi="Source Code Pro"/>
+                <w:b/>
+                <w:bCs/>
+                <w:color w:val="09AB3B"/>
+                <w:sz w:val="18"/>
+                <w:szCs w:val="18"/>
+                <w:shd w:val="clear" w:color="auto" w:fill="F8F9FB"/>
               </w:rPr>
               <w:t>[[</w:t>
             </w:r>
+            <w:proofErr w:type="spellStart"/>
             <w:proofErr w:type="gramStart"/>
             <w:r>
               <w:rPr>
-                <w:rStyle w:val="BookTitle"/>
-                <w:rFonts w:ascii="Arial" w:hAnsi="Arial" w:cs="Arial"/>
-                <w:b w:val="0"/>
-                <w:bCs w:val="0"/>
-                <w:i w:val="0"/>
-                <w:iCs w:val="0"/>
-                <w:sz w:val="16"/>
-                <w:szCs w:val="16"/>
-              </w:rPr>
-              <w:t>XL:A</w:t>
+                <w:rStyle w:val="HTMLCode"/>
+                <w:rFonts w:ascii="Source Code Pro" w:eastAsiaTheme="majorEastAsia" w:hAnsi="Source Code Pro"/>
+                <w:b/>
+                <w:bCs/>
+                <w:color w:val="09AB3B"/>
+                <w:sz w:val="18"/>
+                <w:szCs w:val="18"/>
+                <w:shd w:val="clear" w:color="auto" w:fill="F8F9FB"/>
+              </w:rPr>
+              <w:t>XL!CELL</w:t>
             </w:r>
             <w:proofErr w:type="gramEnd"/>
             <w:r>
               <w:rPr>
-                <w:rStyle w:val="BookTitle"/>
-                <w:rFonts w:ascii="Arial" w:hAnsi="Arial" w:cs="Arial"/>
-                <w:b w:val="0"/>
-                <w:bCs w:val="0"/>
-                <w:i w:val="0"/>
-                <w:iCs w:val="0"/>
-                <w:sz w:val="16"/>
-                <w:szCs w:val="16"/>
-              </w:rPr>
-              <w:t>1}}</w:t>
+                <w:rStyle w:val="HTMLCode"/>
+                <w:rFonts w:ascii="Source Code Pro" w:eastAsiaTheme="majorEastAsia" w:hAnsi="Source Code Pro"/>
+                <w:b/>
+                <w:bCs/>
+                <w:color w:val="09AB3B"/>
+                <w:sz w:val="18"/>
+                <w:szCs w:val="18"/>
+                <w:shd w:val="clear" w:color="auto" w:fill="F8F9FB"/>
+              </w:rPr>
+              <w:t>!cell_ref</w:t>
+            </w:r>
+            <w:proofErr w:type="spellEnd"/>
+            <w:r>
+              <w:rPr>
+                <w:rStyle w:val="HTMLCode"/>
+                <w:rFonts w:ascii="Source Code Pro" w:eastAsiaTheme="majorEastAsia" w:hAnsi="Source Code Pro"/>
+                <w:b/>
+                <w:bCs/>
+                <w:color w:val="09AB3B"/>
+                <w:sz w:val="18"/>
+                <w:szCs w:val="18"/>
+                <w:shd w:val="clear" w:color="auto" w:fill="F8F9FB"/>
+              </w:rPr>
+              <w:t>}}</w:t>
             </w:r>
           </w:p>
           <w:p>
@@ -337,94 +352,94 @@
           <w:p>
             <w:pPr>
               <w:rPr>
-                <w:rStyle w:val="BookTitle"/>
-                <w:rFonts w:ascii="Arial" w:hAnsi="Arial" w:cs="Arial"/>
-                <w:b w:val="0"/>
-                <w:bCs w:val="0"/>
-                <w:i w:val="0"/>
-                <w:iCs w:val="0"/>
-                <w:sz w:val="16"/>
-                <w:szCs w:val="16"/>
-              </w:rPr>
-            </w:pPr>
-          </w:p>
-          <w:p>
-            <w:pPr>
-              <w:rPr>
-                <w:rStyle w:val="BookTitle"/>
-                <w:rFonts w:ascii="Arial" w:hAnsi="Arial" w:cs="Arial"/>
-                <w:b w:val="0"/>
-                <w:bCs w:val="0"/>
-                <w:i w:val="0"/>
-                <w:iCs w:val="0"/>
-                <w:sz w:val="16"/>
-                <w:szCs w:val="16"/>
-              </w:rPr>
-            </w:pPr>
-            <w:r>
-              <w:rPr>
-                <w:rStyle w:val="BookTitle"/>
-                <w:rFonts w:ascii="Arial" w:hAnsi="Arial" w:cs="Arial"/>
-                <w:b w:val="0"/>
-                <w:bCs w:val="0"/>
-                <w:i w:val="0"/>
-                <w:iCs w:val="0"/>
-                <w:sz w:val="16"/>
-                <w:szCs w:val="16"/>
+                <w:rStyle w:val="HTMLCode"/>
+                <w:rFonts w:ascii="Source Code Pro" w:eastAsiaTheme="majorEastAsia" w:hAnsi="Source Code Pro"/>
+                <w:b/>
+                <w:bCs/>
+                <w:color w:val="09AB3B"/>
+                <w:sz w:val="18"/>
+                <w:szCs w:val="18"/>
+                <w:shd w:val="clear" w:color="auto" w:fill="F8F9FB"/>
+              </w:rPr>
+            </w:pPr>
+          </w:p>
+          <w:p>
+            <w:pPr>
+              <w:rPr>
+                <w:rStyle w:val="BookTitle"/>
+                <w:rFonts w:ascii="Arial" w:hAnsi="Arial" w:cs="Arial"/>
+                <w:b w:val="0"/>
+                <w:bCs w:val="0"/>
+                <w:i w:val="0"/>
+                <w:iCs w:val="0"/>
+                <w:sz w:val="16"/>
+                <w:szCs w:val="16"/>
+              </w:rPr>
+            </w:pPr>
+            <w:r>
+              <w:rPr>
+                <w:rStyle w:val="HTMLCode"/>
+                <w:rFonts w:ascii="Source Code Pro" w:eastAsiaTheme="majorEastAsia" w:hAnsi="Source Code Pro"/>
+                <w:b/>
+                <w:bCs/>
+                <w:color w:val="09AB3B"/>
+                <w:sz w:val="18"/>
+                <w:szCs w:val="18"/>
+                <w:shd w:val="clear" w:color="auto" w:fill="F8F9FB"/>
               </w:rPr>
               <w:t>{{</w:t>
             </w:r>
             <w:proofErr w:type="gramStart"/>
             <w:r>
               <w:rPr>
-                <w:rStyle w:val="BookTitle"/>
-                <w:rFonts w:ascii="Arial" w:hAnsi="Arial" w:cs="Arial"/>
-                <w:b w:val="0"/>
-                <w:bCs w:val="0"/>
-                <w:i w:val="0"/>
-                <w:iCs w:val="0"/>
-                <w:sz w:val="16"/>
-                <w:szCs w:val="16"/>
-              </w:rPr>
-              <w:t>XL:</w:t>
-            </w:r>
-            <w:r>
-              <w:rPr>
-                <w:rStyle w:val="BookTitle"/>
-                <w:rFonts w:ascii="Arial" w:hAnsi="Arial" w:cs="Arial"/>
-                <w:b w:val="0"/>
-                <w:bCs w:val="0"/>
-                <w:i w:val="0"/>
-                <w:iCs w:val="0"/>
-                <w:sz w:val="16"/>
-                <w:szCs w:val="16"/>
-              </w:rPr>
-              <w:t>F</w:t>
+                <w:rStyle w:val="HTMLCode"/>
+                <w:rFonts w:ascii="Source Code Pro" w:eastAsiaTheme="majorEastAsia" w:hAnsi="Source Code Pro"/>
+                <w:b/>
+                <w:bCs/>
+                <w:color w:val="09AB3B"/>
+                <w:sz w:val="18"/>
+                <w:szCs w:val="18"/>
+                <w:shd w:val="clear" w:color="auto" w:fill="F8F9FB"/>
+              </w:rPr>
+              <w:t>XL!CELL</w:t>
             </w:r>
             <w:proofErr w:type="gramEnd"/>
             <w:r>
               <w:rPr>
-                <w:rStyle w:val="BookTitle"/>
-                <w:rFonts w:ascii="Arial" w:hAnsi="Arial" w:cs="Arial"/>
-                <w:b w:val="0"/>
-                <w:bCs w:val="0"/>
-                <w:i w:val="0"/>
-                <w:iCs w:val="0"/>
-                <w:sz w:val="16"/>
-                <w:szCs w:val="16"/>
-              </w:rPr>
-              <w:t>11</w:t>
-            </w:r>
-            <w:r>
-              <w:rPr>
-                <w:rStyle w:val="BookTitle"/>
-                <w:rFonts w:ascii="Arial" w:hAnsi="Arial" w:cs="Arial"/>
-                <w:b w:val="0"/>
-                <w:bCs w:val="0"/>
-                <w:i w:val="0"/>
-                <w:iCs w:val="0"/>
-                <w:sz w:val="16"/>
-                <w:szCs w:val="16"/>
+                <w:rStyle w:val="HTMLCode"/>
+                <w:rFonts w:ascii="Source Code Pro" w:eastAsiaTheme="majorEastAsia" w:hAnsi="Source Code Pro"/>
+                <w:b/>
+                <w:bCs/>
+                <w:color w:val="09AB3B"/>
+                <w:sz w:val="18"/>
+                <w:szCs w:val="18"/>
+                <w:shd w:val="clear" w:color="auto" w:fill="F8F9FB"/>
+              </w:rPr>
+              <w:t>!</w:t>
+            </w:r>
+            <w:r>
+              <w:rPr>
+                <w:rStyle w:val="HTMLCode"/>
+                <w:rFonts w:ascii="Source Code Pro" w:eastAsiaTheme="majorEastAsia" w:hAnsi="Source Code Pro"/>
+                <w:b/>
+                <w:bCs/>
+                <w:color w:val="09AB3B"/>
+                <w:sz w:val="18"/>
+                <w:szCs w:val="18"/>
+                <w:shd w:val="clear" w:color="auto" w:fill="F8F9FB"/>
+              </w:rPr>
+              <w:t>f11</w:t>
+            </w:r>
+            <w:r>
+              <w:rPr>
+                <w:rStyle w:val="HTMLCode"/>
+                <w:rFonts w:ascii="Source Code Pro" w:eastAsiaTheme="majorEastAsia" w:hAnsi="Source Code Pro"/>
+                <w:b/>
+                <w:bCs/>
+                <w:color w:val="09AB3B"/>
+                <w:sz w:val="18"/>
+                <w:szCs w:val="18"/>
+                <w:shd w:val="clear" w:color="auto" w:fill="F8F9FB"/>
               </w:rPr>
               <w:t>}}</w:t>
             </w:r>
@@ -4650,6 +4665,19 @@
       <w:spacing w:val="5"/>
     </w:rPr>
   </w:style>
+  <w:style w:type="character" w:styleId="HTMLCode">
+    <w:name w:val="HTML Code"/>
+    <w:basedOn w:val="DefaultParagraphFont"/>
+    <w:uiPriority w:val="99"/>
+    <w:semiHidden/>
+    <w:unhideWhenUsed/>
+    <w:rsid w:val="00B246BF"/>
+    <w:rPr>
+      <w:rFonts w:ascii="Courier New" w:eastAsia="Times New Roman" w:hAnsi="Courier New" w:cs="Courier New"/>
+      <w:sz w:val="20"/>
+      <w:szCs w:val="20"/>
+    </w:rPr>
+  </w:style>
 </w:styles>
 </file>
 

</xml_diff>

<commit_message>
updated word doc...added Date to test
</commit_message>
<xml_diff>
--- a/assets/Keyword Test.docx
+++ b/assets/Keyword Test.docx
@@ -579,27 +579,15 @@
               <w:t>{{</w:t>
             </w:r>
             <w:proofErr w:type="spellStart"/>
-            <w:proofErr w:type="gramStart"/>
-            <w:r>
-              <w:rPr>
-                <w:rFonts w:ascii="Aptos Light" w:hAnsi="Aptos Light" w:cs="Arial"/>
-                <w:color w:val="000000" w:themeColor="text1"/>
-                <w:sz w:val="18"/>
-                <w:szCs w:val="18"/>
-                <w:shd w:val="clear" w:color="auto" w:fill="F8F9FB"/>
-              </w:rPr>
-              <w:t>XL!CELL</w:t>
-            </w:r>
-            <w:proofErr w:type="gramEnd"/>
-            <w:r>
-              <w:rPr>
-                <w:rFonts w:ascii="Aptos Light" w:hAnsi="Aptos Light" w:cs="Arial"/>
-                <w:color w:val="000000" w:themeColor="text1"/>
-                <w:sz w:val="18"/>
-                <w:szCs w:val="18"/>
-                <w:shd w:val="clear" w:color="auto" w:fill="F8F9FB"/>
-              </w:rPr>
-              <w:t>!contract</w:t>
+            <w:r>
+              <w:rPr>
+                <w:rFonts w:ascii="Aptos Light" w:hAnsi="Aptos Light" w:cs="Arial"/>
+                <w:color w:val="000000" w:themeColor="text1"/>
+                <w:sz w:val="18"/>
+                <w:szCs w:val="18"/>
+                <w:shd w:val="clear" w:color="auto" w:fill="F8F9FB"/>
+              </w:rPr>
+              <w:t>XL!CELL!contract</w:t>
             </w:r>
             <w:proofErr w:type="spellEnd"/>
             <w:r>
@@ -660,29 +648,7 @@
                 <w:szCs w:val="18"/>
                 <w:shd w:val="clear" w:color="auto" w:fill="F8F9FB"/>
               </w:rPr>
-              <w:t>[[</w:t>
-            </w:r>
-            <w:proofErr w:type="gramStart"/>
-            <w:r>
-              <w:rPr>
-                <w:rFonts w:ascii="Aptos Light" w:hAnsi="Aptos Light" w:cs="Arial"/>
-                <w:color w:val="000000" w:themeColor="text1"/>
-                <w:sz w:val="18"/>
-                <w:szCs w:val="18"/>
-                <w:shd w:val="clear" w:color="auto" w:fill="F8F9FB"/>
-              </w:rPr>
-              <w:t>XL!LAST</w:t>
-            </w:r>
-            <w:proofErr w:type="gramEnd"/>
-            <w:r>
-              <w:rPr>
-                <w:rFonts w:ascii="Aptos Light" w:hAnsi="Aptos Light" w:cs="Arial"/>
-                <w:color w:val="000000" w:themeColor="text1"/>
-                <w:sz w:val="18"/>
-                <w:szCs w:val="18"/>
-                <w:shd w:val="clear" w:color="auto" w:fill="F8F9FB"/>
-              </w:rPr>
-              <w:t>!A1}}</w:t>
+              <w:t>[[XL!LAST!A1}}</w:t>
             </w:r>
           </w:p>
           <w:p>
@@ -827,29 +793,7 @@
                 <w:szCs w:val="18"/>
                 <w:shd w:val="clear" w:color="auto" w:fill="F8F9FB"/>
               </w:rPr>
-              <w:t>{{</w:t>
-            </w:r>
-            <w:proofErr w:type="gramStart"/>
-            <w:r>
-              <w:rPr>
-                <w:rFonts w:ascii="Aptos Light" w:hAnsi="Aptos Light" w:cs="Arial"/>
-                <w:color w:val="000000" w:themeColor="text1"/>
-                <w:sz w:val="18"/>
-                <w:szCs w:val="18"/>
-                <w:shd w:val="clear" w:color="auto" w:fill="F8F9FB"/>
-              </w:rPr>
-              <w:t>XL!LAST</w:t>
-            </w:r>
-            <w:proofErr w:type="gramEnd"/>
-            <w:r>
-              <w:rPr>
-                <w:rFonts w:ascii="Aptos Light" w:hAnsi="Aptos Light" w:cs="Arial"/>
-                <w:color w:val="000000" w:themeColor="text1"/>
-                <w:sz w:val="18"/>
-                <w:szCs w:val="18"/>
-                <w:shd w:val="clear" w:color="auto" w:fill="F8F9FB"/>
-              </w:rPr>
-              <w:t>!F4}}</w:t>
+              <w:t>{{XL!LAST!F4}}</w:t>
             </w:r>
           </w:p>
         </w:tc>
@@ -896,29 +840,7 @@
                 <w:szCs w:val="18"/>
                 <w:shd w:val="clear" w:color="auto" w:fill="F8F9FB"/>
               </w:rPr>
-              <w:t>[[</w:t>
-            </w:r>
-            <w:proofErr w:type="gramStart"/>
-            <w:r>
-              <w:rPr>
-                <w:rFonts w:ascii="Aptos Light" w:hAnsi="Aptos Light" w:cs="Arial"/>
-                <w:color w:val="000000" w:themeColor="text1"/>
-                <w:sz w:val="18"/>
-                <w:szCs w:val="18"/>
-                <w:shd w:val="clear" w:color="auto" w:fill="F8F9FB"/>
-              </w:rPr>
-              <w:t>XL!LAST</w:t>
-            </w:r>
-            <w:proofErr w:type="gramEnd"/>
-            <w:r>
-              <w:rPr>
-                <w:rFonts w:ascii="Aptos Light" w:hAnsi="Aptos Light" w:cs="Arial"/>
-                <w:color w:val="000000" w:themeColor="text1"/>
-                <w:sz w:val="18"/>
-                <w:szCs w:val="18"/>
-                <w:shd w:val="clear" w:color="auto" w:fill="F8F9FB"/>
-              </w:rPr>
-              <w:t>!SheetName!B5}}</w:t>
+              <w:t>[[XL!LAST!SheetName!B5}}</w:t>
             </w:r>
           </w:p>
         </w:tc>
@@ -1088,27 +1010,15 @@
               <w:t>{{</w:t>
             </w:r>
             <w:proofErr w:type="spellStart"/>
-            <w:proofErr w:type="gramStart"/>
-            <w:r>
-              <w:rPr>
-                <w:rFonts w:ascii="Aptos Light" w:hAnsi="Aptos Light" w:cs="Arial"/>
-                <w:color w:val="000000" w:themeColor="text1"/>
-                <w:sz w:val="18"/>
-                <w:szCs w:val="18"/>
-                <w:shd w:val="clear" w:color="auto" w:fill="F8F9FB"/>
-              </w:rPr>
-              <w:t>XL!LAST</w:t>
-            </w:r>
-            <w:proofErr w:type="gramEnd"/>
-            <w:r>
-              <w:rPr>
-                <w:rFonts w:ascii="Aptos Light" w:hAnsi="Aptos Light" w:cs="Arial"/>
-                <w:color w:val="000000" w:themeColor="text1"/>
-                <w:sz w:val="18"/>
-                <w:szCs w:val="18"/>
-                <w:shd w:val="clear" w:color="auto" w:fill="F8F9FB"/>
-              </w:rPr>
-              <w:t>!Contract</w:t>
+            <w:r>
+              <w:rPr>
+                <w:rFonts w:ascii="Aptos Light" w:hAnsi="Aptos Light" w:cs="Arial"/>
+                <w:color w:val="000000" w:themeColor="text1"/>
+                <w:sz w:val="18"/>
+                <w:szCs w:val="18"/>
+                <w:shd w:val="clear" w:color="auto" w:fill="F8F9FB"/>
+              </w:rPr>
+              <w:t>XL!LAST!Contract</w:t>
             </w:r>
             <w:proofErr w:type="spellEnd"/>
             <w:r>
@@ -1199,29 +1109,7 @@
                 <w:szCs w:val="18"/>
                 <w:shd w:val="clear" w:color="auto" w:fill="F8F9FB"/>
               </w:rPr>
-              <w:t>[[</w:t>
-            </w:r>
-            <w:proofErr w:type="gramStart"/>
-            <w:r>
-              <w:rPr>
-                <w:rFonts w:ascii="Aptos Light" w:hAnsi="Aptos Light" w:cs="Arial"/>
-                <w:color w:val="000000" w:themeColor="text1"/>
-                <w:sz w:val="18"/>
-                <w:szCs w:val="18"/>
-                <w:shd w:val="clear" w:color="auto" w:fill="F8F9FB"/>
-              </w:rPr>
-              <w:t>XL!LAST</w:t>
-            </w:r>
-            <w:proofErr w:type="gramEnd"/>
-            <w:r>
-              <w:rPr>
-                <w:rFonts w:ascii="Aptos Light" w:hAnsi="Aptos Light" w:cs="Arial"/>
-                <w:color w:val="000000" w:themeColor="text1"/>
-                <w:sz w:val="18"/>
-                <w:szCs w:val="18"/>
-                <w:shd w:val="clear" w:color="auto" w:fill="F8F9FB"/>
-              </w:rPr>
-              <w:t>!Items!A4!Total Project Costs}}</w:t>
+              <w:t>[[XL!LAST!Items!A4!Total Project Costs}}</w:t>
             </w:r>
           </w:p>
           <w:p>
@@ -1402,27 +1290,15 @@
               <w:t>{{</w:t>
             </w:r>
             <w:proofErr w:type="spellStart"/>
-            <w:proofErr w:type="gramStart"/>
-            <w:r>
-              <w:rPr>
-                <w:rFonts w:ascii="Aptos Light" w:hAnsi="Aptos Light" w:cs="Arial"/>
-                <w:color w:val="000000" w:themeColor="text1"/>
-                <w:sz w:val="18"/>
-                <w:szCs w:val="18"/>
-                <w:shd w:val="clear" w:color="auto" w:fill="F8F9FB"/>
-              </w:rPr>
-              <w:t>XL!LAST</w:t>
-            </w:r>
-            <w:proofErr w:type="gramEnd"/>
-            <w:r>
-              <w:rPr>
-                <w:rFonts w:ascii="Aptos Light" w:hAnsi="Aptos Light" w:cs="Arial"/>
-                <w:color w:val="000000" w:themeColor="text1"/>
-                <w:sz w:val="18"/>
-                <w:szCs w:val="18"/>
-                <w:shd w:val="clear" w:color="auto" w:fill="F8F9FB"/>
-              </w:rPr>
-              <w:t>!Contract</w:t>
+            <w:r>
+              <w:rPr>
+                <w:rFonts w:ascii="Aptos Light" w:hAnsi="Aptos Light" w:cs="Arial"/>
+                <w:color w:val="000000" w:themeColor="text1"/>
+                <w:sz w:val="18"/>
+                <w:szCs w:val="18"/>
+                <w:shd w:val="clear" w:color="auto" w:fill="F8F9FB"/>
+              </w:rPr>
+              <w:t>XL!LAST!Contract</w:t>
             </w:r>
             <w:proofErr w:type="spellEnd"/>
             <w:r>
@@ -1480,29 +1356,7 @@
                 <w:szCs w:val="18"/>
                 <w:shd w:val="clear" w:color="auto" w:fill="F8F9FB"/>
               </w:rPr>
-              <w:t>[[</w:t>
-            </w:r>
-            <w:proofErr w:type="gramStart"/>
-            <w:r>
-              <w:rPr>
-                <w:rFonts w:ascii="Aptos Light" w:hAnsi="Aptos Light" w:cs="Arial"/>
-                <w:color w:val="000000" w:themeColor="text1"/>
-                <w:sz w:val="18"/>
-                <w:szCs w:val="18"/>
-                <w:shd w:val="clear" w:color="auto" w:fill="F8F9FB"/>
-              </w:rPr>
-              <w:t>XL!RANGE</w:t>
-            </w:r>
-            <w:proofErr w:type="gramEnd"/>
-            <w:r>
-              <w:rPr>
-                <w:rFonts w:ascii="Aptos Light" w:hAnsi="Aptos Light" w:cs="Arial"/>
-                <w:color w:val="000000" w:themeColor="text1"/>
-                <w:sz w:val="18"/>
-                <w:szCs w:val="18"/>
-                <w:shd w:val="clear" w:color="auto" w:fill="F8F9FB"/>
-              </w:rPr>
-              <w:t>!A1:C5}}</w:t>
+              <w:t>[[XL!RANGE!A1:C5}}</w:t>
             </w:r>
           </w:p>
         </w:tc>
@@ -1658,29 +1512,7 @@
                 <w:szCs w:val="18"/>
                 <w:shd w:val="clear" w:color="auto" w:fill="F8F9FB"/>
               </w:rPr>
-              <w:t>{{</w:t>
-            </w:r>
-            <w:proofErr w:type="gramStart"/>
-            <w:r>
-              <w:rPr>
-                <w:rFonts w:ascii="Aptos Light" w:hAnsi="Aptos Light" w:cs="Arial"/>
-                <w:color w:val="000000" w:themeColor="text1"/>
-                <w:sz w:val="18"/>
-                <w:szCs w:val="18"/>
-                <w:shd w:val="clear" w:color="auto" w:fill="F8F9FB"/>
-              </w:rPr>
-              <w:t>XL!RANGE</w:t>
-            </w:r>
-            <w:proofErr w:type="gramEnd"/>
-            <w:r>
-              <w:rPr>
-                <w:rFonts w:ascii="Aptos Light" w:hAnsi="Aptos Light" w:cs="Arial"/>
-                <w:color w:val="000000" w:themeColor="text1"/>
-                <w:sz w:val="18"/>
-                <w:szCs w:val="18"/>
-                <w:shd w:val="clear" w:color="auto" w:fill="F8F9FB"/>
-              </w:rPr>
-              <w:t>!A4:F11}}</w:t>
+              <w:t>{{XL!RANGE!A4:F11}}</w:t>
             </w:r>
           </w:p>
         </w:tc>
@@ -1730,29 +1562,7 @@
                 <w:szCs w:val="18"/>
                 <w:shd w:val="clear" w:color="auto" w:fill="F8F9FB"/>
               </w:rPr>
-              <w:t>[[</w:t>
-            </w:r>
-            <w:proofErr w:type="gramStart"/>
-            <w:r>
-              <w:rPr>
-                <w:rFonts w:ascii="Aptos Light" w:hAnsi="Aptos Light" w:cs="Arial"/>
-                <w:color w:val="000000" w:themeColor="text1"/>
-                <w:sz w:val="18"/>
-                <w:szCs w:val="18"/>
-                <w:shd w:val="clear" w:color="auto" w:fill="F8F9FB"/>
-              </w:rPr>
-              <w:t>XL!RANGE</w:t>
-            </w:r>
-            <w:proofErr w:type="gramEnd"/>
-            <w:r>
-              <w:rPr>
-                <w:rFonts w:ascii="Aptos Light" w:hAnsi="Aptos Light" w:cs="Arial"/>
-                <w:color w:val="000000" w:themeColor="text1"/>
-                <w:sz w:val="18"/>
-                <w:szCs w:val="18"/>
-                <w:shd w:val="clear" w:color="auto" w:fill="F8F9FB"/>
-              </w:rPr>
-              <w:t>!SheetName!A1:C5}}</w:t>
+              <w:t>[[XL!RANGE!SheetName!A1:C5}}</w:t>
             </w:r>
           </w:p>
         </w:tc>
@@ -1904,29 +1714,7 @@
                 <w:szCs w:val="18"/>
                 <w:shd w:val="clear" w:color="auto" w:fill="F8F9FB"/>
               </w:rPr>
-              <w:t>{{</w:t>
-            </w:r>
-            <w:proofErr w:type="gramStart"/>
-            <w:r>
-              <w:rPr>
-                <w:rFonts w:ascii="Aptos Light" w:hAnsi="Aptos Light" w:cs="Arial"/>
-                <w:color w:val="000000" w:themeColor="text1"/>
-                <w:sz w:val="18"/>
-                <w:szCs w:val="18"/>
-                <w:shd w:val="clear" w:color="auto" w:fill="F8F9FB"/>
-              </w:rPr>
-              <w:t>XL!RANGE</w:t>
-            </w:r>
-            <w:proofErr w:type="gramEnd"/>
-            <w:r>
-              <w:rPr>
-                <w:rFonts w:ascii="Aptos Light" w:hAnsi="Aptos Light" w:cs="Arial"/>
-                <w:color w:val="000000" w:themeColor="text1"/>
-                <w:sz w:val="18"/>
-                <w:szCs w:val="18"/>
-                <w:shd w:val="clear" w:color="auto" w:fill="F8F9FB"/>
-              </w:rPr>
-              <w:t>!Support!A4:J7}}</w:t>
+              <w:t>{{XL!RANGE!Support!A4:J7}}</w:t>
             </w:r>
           </w:p>
         </w:tc>
@@ -1973,29 +1761,7 @@
                 <w:szCs w:val="18"/>
                 <w:shd w:val="clear" w:color="auto" w:fill="F8F9FB"/>
               </w:rPr>
-              <w:t>[[</w:t>
-            </w:r>
-            <w:proofErr w:type="gramStart"/>
-            <w:r>
-              <w:rPr>
-                <w:rFonts w:ascii="Aptos Light" w:hAnsi="Aptos Light" w:cs="Arial"/>
-                <w:color w:val="000000" w:themeColor="text1"/>
-                <w:sz w:val="18"/>
-                <w:szCs w:val="18"/>
-                <w:shd w:val="clear" w:color="auto" w:fill="F8F9FB"/>
-              </w:rPr>
-              <w:t>XL!COLUMN</w:t>
-            </w:r>
-            <w:proofErr w:type="gramEnd"/>
-            <w:r>
-              <w:rPr>
-                <w:rFonts w:ascii="Aptos Light" w:hAnsi="Aptos Light" w:cs="Arial"/>
-                <w:color w:val="000000" w:themeColor="text1"/>
-                <w:sz w:val="18"/>
-                <w:szCs w:val="18"/>
-                <w:shd w:val="clear" w:color="auto" w:fill="F8F9FB"/>
-              </w:rPr>
-              <w:t>!Items!A4,E4,F4}}</w:t>
+              <w:t>[[XL!COLUMN!Items!A4,E4,F4}}</w:t>
             </w:r>
           </w:p>
           <w:p>
@@ -2070,29 +1836,7 @@
                 <w:szCs w:val="18"/>
                 <w:shd w:val="clear" w:color="auto" w:fill="FFFFFF"/>
               </w:rPr>
-              <w:t> (e.g., "A</w:t>
-            </w:r>
-            <w:proofErr w:type="gramStart"/>
-            <w:r>
-              <w:rPr>
-                <w:rFonts w:ascii="Aptos Light" w:hAnsi="Aptos Light" w:cs="Arial"/>
-                <w:color w:val="000000" w:themeColor="text1"/>
-                <w:sz w:val="18"/>
-                <w:szCs w:val="18"/>
-                <w:shd w:val="clear" w:color="auto" w:fill="FFFFFF"/>
-              </w:rPr>
-              <w:t>1,C</w:t>
-            </w:r>
-            <w:proofErr w:type="gramEnd"/>
-            <w:r>
-              <w:rPr>
-                <w:rFonts w:ascii="Aptos Light" w:hAnsi="Aptos Light" w:cs="Arial"/>
-                <w:color w:val="000000" w:themeColor="text1"/>
-                <w:sz w:val="18"/>
-                <w:szCs w:val="18"/>
-                <w:shd w:val="clear" w:color="auto" w:fill="FFFFFF"/>
-              </w:rPr>
-              <w:t>1,E1"). Returns a table</w:t>
+              <w:t> (e.g., "A1,C1,E1"). Returns a table</w:t>
             </w:r>
           </w:p>
           <w:p>
@@ -2144,29 +1888,7 @@
                 <w:szCs w:val="18"/>
                 <w:shd w:val="clear" w:color="auto" w:fill="F8F9FB"/>
               </w:rPr>
-              <w:t>{{</w:t>
-            </w:r>
-            <w:proofErr w:type="gramStart"/>
-            <w:r>
-              <w:rPr>
-                <w:rFonts w:ascii="Aptos Light" w:hAnsi="Aptos Light" w:cs="Arial"/>
-                <w:color w:val="000000" w:themeColor="text1"/>
-                <w:sz w:val="18"/>
-                <w:szCs w:val="18"/>
-                <w:shd w:val="clear" w:color="auto" w:fill="F8F9FB"/>
-              </w:rPr>
-              <w:t>XL!COLUMN</w:t>
-            </w:r>
-            <w:proofErr w:type="gramEnd"/>
-            <w:r>
-              <w:rPr>
-                <w:rFonts w:ascii="Aptos Light" w:hAnsi="Aptos Light" w:cs="Arial"/>
-                <w:color w:val="000000" w:themeColor="text1"/>
-                <w:sz w:val="18"/>
-                <w:szCs w:val="18"/>
-                <w:shd w:val="clear" w:color="auto" w:fill="F8F9FB"/>
-              </w:rPr>
-              <w:t>!Support!C4,E4,J4}}</w:t>
+              <w:t>{{XL!COLUMN!Support!C4,E4,J4}}</w:t>
             </w:r>
           </w:p>
         </w:tc>
@@ -2234,27 +1956,15 @@
               <w:t>[[</w:t>
             </w:r>
             <w:proofErr w:type="spellStart"/>
-            <w:proofErr w:type="gramStart"/>
-            <w:r>
-              <w:rPr>
-                <w:rFonts w:ascii="Aptos Light" w:hAnsi="Aptos Light" w:cs="Arial"/>
-                <w:color w:val="000000" w:themeColor="text1"/>
-                <w:sz w:val="18"/>
-                <w:szCs w:val="18"/>
-                <w:shd w:val="clear" w:color="auto" w:fill="F8F9FB"/>
-              </w:rPr>
-              <w:t>XL!COLUMN</w:t>
-            </w:r>
-            <w:proofErr w:type="gramEnd"/>
-            <w:r>
-              <w:rPr>
-                <w:rFonts w:ascii="Aptos Light" w:hAnsi="Aptos Light" w:cs="Arial"/>
-                <w:color w:val="000000" w:themeColor="text1"/>
-                <w:sz w:val="18"/>
-                <w:szCs w:val="18"/>
-                <w:shd w:val="clear" w:color="auto" w:fill="F8F9FB"/>
-              </w:rPr>
-              <w:t>!Items</w:t>
+            <w:r>
+              <w:rPr>
+                <w:rFonts w:ascii="Aptos Light" w:hAnsi="Aptos Light" w:cs="Arial"/>
+                <w:color w:val="000000" w:themeColor="text1"/>
+                <w:sz w:val="18"/>
+                <w:szCs w:val="18"/>
+                <w:shd w:val="clear" w:color="auto" w:fill="F8F9FB"/>
+              </w:rPr>
+              <w:t>XL!COLUMN!Items</w:t>
             </w:r>
             <w:proofErr w:type="spellEnd"/>
             <w:r>
@@ -2348,7 +2058,6 @@
               <w:t> (e.g., "</w:t>
             </w:r>
             <w:proofErr w:type="spellStart"/>
-            <w:proofErr w:type="gramStart"/>
             <w:r>
               <w:rPr>
                 <w:rFonts w:ascii="Aptos Light" w:hAnsi="Aptos Light" w:cs="Arial"/>
@@ -2357,18 +2066,7 @@
                 <w:szCs w:val="18"/>
                 <w:shd w:val="clear" w:color="auto" w:fill="FFFFFF"/>
               </w:rPr>
-              <w:t>Revenue,Expense</w:t>
-            </w:r>
-            <w:proofErr w:type="gramEnd"/>
-            <w:r>
-              <w:rPr>
-                <w:rFonts w:ascii="Aptos Light" w:hAnsi="Aptos Light" w:cs="Arial"/>
-                <w:color w:val="000000" w:themeColor="text1"/>
-                <w:sz w:val="18"/>
-                <w:szCs w:val="18"/>
-                <w:shd w:val="clear" w:color="auto" w:fill="FFFFFF"/>
-              </w:rPr>
-              <w:t>,Profit</w:t>
+              <w:t>Revenue,Expense,Profit</w:t>
             </w:r>
             <w:proofErr w:type="spellEnd"/>
             <w:r>
@@ -2455,29 +2153,7 @@
                 <w:szCs w:val="18"/>
                 <w:shd w:val="clear" w:color="auto" w:fill="F8F9FB"/>
               </w:rPr>
-              <w:t>{{</w:t>
-            </w:r>
-            <w:proofErr w:type="gramStart"/>
-            <w:r>
-              <w:rPr>
-                <w:rFonts w:ascii="Aptos Light" w:hAnsi="Aptos Light" w:cs="Arial"/>
-                <w:color w:val="000000" w:themeColor="text1"/>
-                <w:sz w:val="18"/>
-                <w:szCs w:val="18"/>
-                <w:shd w:val="clear" w:color="auto" w:fill="F8F9FB"/>
-              </w:rPr>
-              <w:t>XL!COLUMN</w:t>
-            </w:r>
-            <w:proofErr w:type="gramEnd"/>
-            <w:r>
-              <w:rPr>
-                <w:rFonts w:ascii="Aptos Light" w:hAnsi="Aptos Light" w:cs="Arial"/>
-                <w:color w:val="000000" w:themeColor="text1"/>
-                <w:sz w:val="18"/>
-                <w:szCs w:val="18"/>
-                <w:shd w:val="clear" w:color="auto" w:fill="F8F9FB"/>
-              </w:rPr>
-              <w:t>!Support!"Unit,DHTC,Total"!4}}</w:t>
+              <w:t>{{XL!COLUMN!Support!"Unit,DHTC,Total"!4}}</w:t>
             </w:r>
           </w:p>
         </w:tc>
@@ -2628,29 +2304,16 @@
               <w:t>[[</w:t>
             </w:r>
             <w:proofErr w:type="spellStart"/>
-            <w:proofErr w:type="gramStart"/>
-            <w:r>
-              <w:rPr>
-                <w:rStyle w:val="HTMLCode"/>
-                <w:rFonts w:ascii="Aptos Light" w:eastAsiaTheme="majorEastAsia" w:hAnsi="Aptos Light" w:cs="Arial"/>
-                <w:color w:val="000000" w:themeColor="text1"/>
-                <w:sz w:val="18"/>
-                <w:szCs w:val="18"/>
-                <w:shd w:val="clear" w:color="auto" w:fill="F8F9FB"/>
-              </w:rPr>
-              <w:t>INPUT!text</w:t>
-            </w:r>
-            <w:proofErr w:type="gramEnd"/>
-            <w:r>
-              <w:rPr>
-                <w:rStyle w:val="HTMLCode"/>
-                <w:rFonts w:ascii="Aptos Light" w:eastAsiaTheme="majorEastAsia" w:hAnsi="Aptos Light" w:cs="Arial"/>
-                <w:color w:val="000000" w:themeColor="text1"/>
-                <w:sz w:val="18"/>
-                <w:szCs w:val="18"/>
-                <w:shd w:val="clear" w:color="auto" w:fill="F8F9FB"/>
-              </w:rPr>
-              <w:t>!label!default_value</w:t>
+            <w:r>
+              <w:rPr>
+                <w:rStyle w:val="HTMLCode"/>
+                <w:rFonts w:ascii="Aptos Light" w:eastAsiaTheme="majorEastAsia" w:hAnsi="Aptos Light" w:cs="Arial"/>
+                <w:color w:val="000000" w:themeColor="text1"/>
+                <w:sz w:val="18"/>
+                <w:szCs w:val="18"/>
+                <w:shd w:val="clear" w:color="auto" w:fill="F8F9FB"/>
+              </w:rPr>
+              <w:t>INPUT!text!label!default_value</w:t>
             </w:r>
             <w:proofErr w:type="spellEnd"/>
             <w:r>
@@ -2765,29 +2428,16 @@
               <w:t>{{</w:t>
             </w:r>
             <w:proofErr w:type="spellStart"/>
-            <w:proofErr w:type="gramStart"/>
-            <w:r>
-              <w:rPr>
-                <w:rStyle w:val="HTMLCode"/>
-                <w:rFonts w:ascii="Aptos Light" w:eastAsiaTheme="majorEastAsia" w:hAnsi="Aptos Light" w:cs="Arial"/>
-                <w:color w:val="000000" w:themeColor="text1"/>
-                <w:sz w:val="18"/>
-                <w:szCs w:val="18"/>
-                <w:shd w:val="clear" w:color="auto" w:fill="F8F9FB"/>
-              </w:rPr>
-              <w:t>INPUT!text</w:t>
-            </w:r>
-            <w:proofErr w:type="gramEnd"/>
-            <w:r>
-              <w:rPr>
-                <w:rStyle w:val="HTMLCode"/>
-                <w:rFonts w:ascii="Aptos Light" w:eastAsiaTheme="majorEastAsia" w:hAnsi="Aptos Light" w:cs="Arial"/>
-                <w:color w:val="000000" w:themeColor="text1"/>
-                <w:sz w:val="18"/>
-                <w:szCs w:val="18"/>
-                <w:shd w:val="clear" w:color="auto" w:fill="F8F9FB"/>
-              </w:rPr>
-              <w:t>!Enter</w:t>
+            <w:r>
+              <w:rPr>
+                <w:rStyle w:val="HTMLCode"/>
+                <w:rFonts w:ascii="Aptos Light" w:eastAsiaTheme="majorEastAsia" w:hAnsi="Aptos Light" w:cs="Arial"/>
+                <w:color w:val="000000" w:themeColor="text1"/>
+                <w:sz w:val="18"/>
+                <w:szCs w:val="18"/>
+                <w:shd w:val="clear" w:color="auto" w:fill="F8F9FB"/>
+              </w:rPr>
+              <w:t>INPUT!text!Enter</w:t>
             </w:r>
             <w:proofErr w:type="spellEnd"/>
             <w:r>
@@ -2886,29 +2536,16 @@
               <w:t>[[</w:t>
             </w:r>
             <w:proofErr w:type="spellStart"/>
-            <w:proofErr w:type="gramStart"/>
-            <w:r>
-              <w:rPr>
-                <w:rStyle w:val="HTMLCode"/>
-                <w:rFonts w:ascii="Aptos Light" w:eastAsiaTheme="majorEastAsia" w:hAnsi="Aptos Light" w:cs="Arial"/>
-                <w:color w:val="000000" w:themeColor="text1"/>
-                <w:sz w:val="18"/>
-                <w:szCs w:val="18"/>
-                <w:shd w:val="clear" w:color="auto" w:fill="F8F9FB"/>
-              </w:rPr>
-              <w:t>INPUT!area</w:t>
-            </w:r>
-            <w:proofErr w:type="gramEnd"/>
-            <w:r>
-              <w:rPr>
-                <w:rStyle w:val="HTMLCode"/>
-                <w:rFonts w:ascii="Aptos Light" w:eastAsiaTheme="majorEastAsia" w:hAnsi="Aptos Light" w:cs="Arial"/>
-                <w:color w:val="000000" w:themeColor="text1"/>
-                <w:sz w:val="18"/>
-                <w:szCs w:val="18"/>
-                <w:shd w:val="clear" w:color="auto" w:fill="F8F9FB"/>
-              </w:rPr>
-              <w:t>!label!default_value!height</w:t>
+            <w:r>
+              <w:rPr>
+                <w:rStyle w:val="HTMLCode"/>
+                <w:rFonts w:ascii="Aptos Light" w:eastAsiaTheme="majorEastAsia" w:hAnsi="Aptos Light" w:cs="Arial"/>
+                <w:color w:val="000000" w:themeColor="text1"/>
+                <w:sz w:val="18"/>
+                <w:szCs w:val="18"/>
+                <w:shd w:val="clear" w:color="auto" w:fill="F8F9FB"/>
+              </w:rPr>
+              <w:t>INPUT!area!label!default_value!height</w:t>
             </w:r>
             <w:proofErr w:type="spellEnd"/>
             <w:r>
@@ -3037,29 +2674,16 @@
               <w:t>{{</w:t>
             </w:r>
             <w:proofErr w:type="spellStart"/>
-            <w:proofErr w:type="gramStart"/>
-            <w:r>
-              <w:rPr>
-                <w:rStyle w:val="HTMLCode"/>
-                <w:rFonts w:ascii="Aptos Light" w:eastAsiaTheme="majorEastAsia" w:hAnsi="Aptos Light" w:cs="Arial"/>
-                <w:color w:val="000000" w:themeColor="text1"/>
-                <w:sz w:val="18"/>
-                <w:szCs w:val="18"/>
-                <w:shd w:val="clear" w:color="auto" w:fill="F8F9FB"/>
-              </w:rPr>
-              <w:t>INPUT!area</w:t>
-            </w:r>
-            <w:proofErr w:type="gramEnd"/>
-            <w:r>
-              <w:rPr>
-                <w:rStyle w:val="HTMLCode"/>
-                <w:rFonts w:ascii="Aptos Light" w:eastAsiaTheme="majorEastAsia" w:hAnsi="Aptos Light" w:cs="Arial"/>
-                <w:color w:val="000000" w:themeColor="text1"/>
-                <w:sz w:val="18"/>
-                <w:szCs w:val="18"/>
-                <w:shd w:val="clear" w:color="auto" w:fill="F8F9FB"/>
-              </w:rPr>
-              <w:t>!Executive</w:t>
+            <w:r>
+              <w:rPr>
+                <w:rStyle w:val="HTMLCode"/>
+                <w:rFonts w:ascii="Aptos Light" w:eastAsiaTheme="majorEastAsia" w:hAnsi="Aptos Light" w:cs="Arial"/>
+                <w:color w:val="000000" w:themeColor="text1"/>
+                <w:sz w:val="18"/>
+                <w:szCs w:val="18"/>
+                <w:shd w:val="clear" w:color="auto" w:fill="F8F9FB"/>
+              </w:rPr>
+              <w:t>INPUT!area!Executive</w:t>
             </w:r>
             <w:proofErr w:type="spellEnd"/>
             <w:r>
@@ -3149,29 +2773,16 @@
               <w:t>[[</w:t>
             </w:r>
             <w:proofErr w:type="spellStart"/>
-            <w:proofErr w:type="gramStart"/>
-            <w:r>
-              <w:rPr>
-                <w:rStyle w:val="HTMLCode"/>
-                <w:rFonts w:ascii="Aptos Light" w:eastAsiaTheme="majorEastAsia" w:hAnsi="Aptos Light" w:cs="Arial"/>
-                <w:color w:val="000000" w:themeColor="text1"/>
-                <w:sz w:val="18"/>
-                <w:szCs w:val="18"/>
-                <w:shd w:val="clear" w:color="auto" w:fill="F8F9FB"/>
-              </w:rPr>
-              <w:t>INPUT!date</w:t>
-            </w:r>
-            <w:proofErr w:type="gramEnd"/>
-            <w:r>
-              <w:rPr>
-                <w:rStyle w:val="HTMLCode"/>
-                <w:rFonts w:ascii="Aptos Light" w:eastAsiaTheme="majorEastAsia" w:hAnsi="Aptos Light" w:cs="Arial"/>
-                <w:color w:val="000000" w:themeColor="text1"/>
-                <w:sz w:val="18"/>
-                <w:szCs w:val="18"/>
-                <w:shd w:val="clear" w:color="auto" w:fill="F8F9FB"/>
-              </w:rPr>
-              <w:t>!label!default_date!format</w:t>
+            <w:r>
+              <w:rPr>
+                <w:rStyle w:val="HTMLCode"/>
+                <w:rFonts w:ascii="Aptos Light" w:eastAsiaTheme="majorEastAsia" w:hAnsi="Aptos Light" w:cs="Arial"/>
+                <w:color w:val="000000" w:themeColor="text1"/>
+                <w:sz w:val="18"/>
+                <w:szCs w:val="18"/>
+                <w:shd w:val="clear" w:color="auto" w:fill="F8F9FB"/>
+              </w:rPr>
+              <w:t>INPUT!date!label!default_date!format</w:t>
             </w:r>
             <w:proofErr w:type="spellEnd"/>
             <w:r>
@@ -3338,7 +2949,7 @@
                 <w:szCs w:val="18"/>
                 <w:shd w:val="clear" w:color="auto" w:fill="F8F9FB"/>
               </w:rPr>
-              <w:t>[[</w:t>
+              <w:t>{{</w:t>
             </w:r>
             <w:proofErr w:type="spellStart"/>
             <w:r>

</xml_diff>